<commit_message>
added key terms pass 1
</commit_message>
<xml_diff>
--- a/StoryEditor/State Transitions.docx
+++ b/StoryEditor/State Transitions.docx
@@ -9,47 +9,79 @@
         <w:tblLook w:val="04A0"/>
       </w:tblPr>
       <w:tblGrid>
+        <w:gridCol w:w="1257"/>
         <w:gridCol w:w="919"/>
-        <w:gridCol w:w="1679"/>
         <w:gridCol w:w="1253"/>
         <w:gridCol w:w="1205"/>
         <w:gridCol w:w="1210"/>
         <w:gridCol w:w="1308"/>
         <w:gridCol w:w="1239"/>
         <w:gridCol w:w="880"/>
-        <w:gridCol w:w="1115"/>
+        <w:gridCol w:w="960"/>
       </w:tblGrid>
       <w:tr>
         <w:tc>
           <w:tcPr>
+            <w:tcW w:w="1257" w:type="dxa"/>
+          </w:tcPr>
+          <w:p>
+            <w:pPr>
+              <w:rPr>
+                <w:rFonts w:asciiTheme="minorHAnsi" w:hAnsiTheme="minorHAnsi"/>
+              </w:rPr>
+            </w:pPr>
+          </w:p>
+        </w:tc>
+        <w:tc>
+          <w:tcPr>
             <w:tcW w:w="919" w:type="dxa"/>
           </w:tcPr>
-          <w:p/>
-        </w:tc>
-        <w:tc>
-          <w:tcPr>
-            <w:tcW w:w="1679" w:type="dxa"/>
-          </w:tcPr>
-          <w:p/>
+          <w:p>
+            <w:pPr>
+              <w:rPr>
+                <w:rFonts w:asciiTheme="minorHAnsi" w:hAnsiTheme="minorHAnsi"/>
+              </w:rPr>
+            </w:pPr>
+          </w:p>
         </w:tc>
         <w:tc>
           <w:tcPr>
             <w:tcW w:w="1253" w:type="dxa"/>
           </w:tcPr>
-          <w:p/>
+          <w:p>
+            <w:pPr>
+              <w:rPr>
+                <w:rFonts w:asciiTheme="minorHAnsi" w:hAnsiTheme="minorHAnsi"/>
+              </w:rPr>
+            </w:pPr>
+          </w:p>
         </w:tc>
         <w:tc>
           <w:tcPr>
             <w:tcW w:w="1205" w:type="dxa"/>
           </w:tcPr>
-          <w:p/>
+          <w:p>
+            <w:pPr>
+              <w:rPr>
+                <w:rFonts w:asciiTheme="minorHAnsi" w:hAnsiTheme="minorHAnsi"/>
+              </w:rPr>
+            </w:pPr>
+          </w:p>
         </w:tc>
         <w:tc>
           <w:tcPr>
             <w:tcW w:w="1210" w:type="dxa"/>
           </w:tcPr>
           <w:p>
-            <w:r>
+            <w:pPr>
+              <w:rPr>
+                <w:rFonts w:asciiTheme="minorHAnsi" w:hAnsiTheme="minorHAnsi"/>
+              </w:rPr>
+            </w:pPr>
+            <w:r>
+              <w:rPr>
+                <w:rFonts w:asciiTheme="minorHAnsi" w:hAnsiTheme="minorHAnsi"/>
+              </w:rPr>
               <w:t>Vern</w:t>
             </w:r>
           </w:p>
@@ -59,8 +91,16 @@
             <w:tcW w:w="1308" w:type="dxa"/>
           </w:tcPr>
           <w:p>
-            <w:proofErr w:type="spellStart"/>
-            <w:r>
+            <w:pPr>
+              <w:rPr>
+                <w:rFonts w:asciiTheme="minorHAnsi" w:hAnsiTheme="minorHAnsi"/>
+              </w:rPr>
+            </w:pPr>
+            <w:proofErr w:type="spellStart"/>
+            <w:r>
+              <w:rPr>
+                <w:rFonts w:asciiTheme="minorHAnsi" w:hAnsiTheme="minorHAnsi"/>
+              </w:rPr>
               <w:t>Natl</w:t>
             </w:r>
             <w:proofErr w:type="spellEnd"/>
@@ -71,7 +111,15 @@
             <w:tcW w:w="1239" w:type="dxa"/>
           </w:tcPr>
           <w:p>
-            <w:r>
+            <w:pPr>
+              <w:rPr>
+                <w:rFonts w:asciiTheme="minorHAnsi" w:hAnsiTheme="minorHAnsi"/>
+              </w:rPr>
+            </w:pPr>
+            <w:r>
+              <w:rPr>
+                <w:rFonts w:asciiTheme="minorHAnsi" w:hAnsiTheme="minorHAnsi"/>
+              </w:rPr>
               <w:t>CE</w:t>
             </w:r>
           </w:p>
@@ -81,18 +129,34 @@
             <w:tcW w:w="880" w:type="dxa"/>
           </w:tcPr>
           <w:p>
-            <w:r>
+            <w:pPr>
+              <w:rPr>
+                <w:rFonts w:asciiTheme="minorHAnsi" w:hAnsiTheme="minorHAnsi"/>
+              </w:rPr>
+            </w:pPr>
+            <w:r>
+              <w:rPr>
+                <w:rFonts w:asciiTheme="minorHAnsi" w:hAnsiTheme="minorHAnsi"/>
+              </w:rPr>
               <w:t>CSQs</w:t>
             </w:r>
           </w:p>
         </w:tc>
         <w:tc>
           <w:tcPr>
-            <w:tcW w:w="880" w:type="dxa"/>
-          </w:tcPr>
-          <w:p>
-            <w:proofErr w:type="spellStart"/>
-            <w:r>
+            <w:tcW w:w="960" w:type="dxa"/>
+          </w:tcPr>
+          <w:p>
+            <w:pPr>
+              <w:rPr>
+                <w:rFonts w:asciiTheme="minorHAnsi" w:hAnsiTheme="minorHAnsi"/>
+              </w:rPr>
+            </w:pPr>
+            <w:proofErr w:type="spellStart"/>
+            <w:r>
+              <w:rPr>
+                <w:rFonts w:asciiTheme="minorHAnsi" w:hAnsiTheme="minorHAnsi"/>
+              </w:rPr>
               <w:t>BtE</w:t>
             </w:r>
             <w:proofErr w:type="spellEnd"/>
@@ -102,11 +166,39 @@
       <w:tr>
         <w:tc>
           <w:tcPr>
+            <w:tcW w:w="1257" w:type="dxa"/>
+          </w:tcPr>
+          <w:p>
+            <w:pPr>
+              <w:rPr>
+                <w:rFonts w:asciiTheme="minorHAnsi" w:hAnsiTheme="minorHAnsi"/>
+              </w:rPr>
+            </w:pPr>
+            <w:proofErr w:type="spellStart"/>
+            <w:r>
+              <w:rPr>
+                <w:rFonts w:asciiTheme="minorHAnsi" w:hAnsiTheme="minorHAnsi"/>
+              </w:rPr>
+              <w:t>HasEngBT</w:t>
+            </w:r>
+            <w:proofErr w:type="spellEnd"/>
+          </w:p>
+        </w:tc>
+        <w:tc>
+          <w:tcPr>
             <w:tcW w:w="919" w:type="dxa"/>
           </w:tcPr>
           <w:p>
-            <w:proofErr w:type="spellStart"/>
-            <w:r>
+            <w:pPr>
+              <w:rPr>
+                <w:rFonts w:asciiTheme="minorHAnsi" w:hAnsiTheme="minorHAnsi"/>
+              </w:rPr>
+            </w:pPr>
+            <w:proofErr w:type="spellStart"/>
+            <w:r>
+              <w:rPr>
+                <w:rFonts w:asciiTheme="minorHAnsi" w:hAnsiTheme="minorHAnsi"/>
+              </w:rPr>
               <w:t>IsBib</w:t>
             </w:r>
             <w:proofErr w:type="spellEnd"/>
@@ -114,23 +206,19 @@
         </w:tc>
         <w:tc>
           <w:tcPr>
-            <w:tcW w:w="1679" w:type="dxa"/>
-          </w:tcPr>
-          <w:p>
-            <w:proofErr w:type="spellStart"/>
-            <w:r>
-              <w:t>HasEngBT</w:t>
-            </w:r>
-            <w:proofErr w:type="spellEnd"/>
-          </w:p>
-        </w:tc>
-        <w:tc>
-          <w:tcPr>
             <w:tcW w:w="1253" w:type="dxa"/>
           </w:tcPr>
           <w:p>
-            <w:proofErr w:type="spellStart"/>
-            <w:r>
+            <w:pPr>
+              <w:rPr>
+                <w:rFonts w:asciiTheme="minorHAnsi" w:hAnsiTheme="minorHAnsi"/>
+              </w:rPr>
+            </w:pPr>
+            <w:proofErr w:type="spellStart"/>
+            <w:r>
+              <w:rPr>
+                <w:rFonts w:asciiTheme="minorHAnsi" w:hAnsiTheme="minorHAnsi"/>
+              </w:rPr>
               <w:t>HasEngl</w:t>
             </w:r>
             <w:proofErr w:type="spellEnd"/>
@@ -141,8 +229,16 @@
             <w:tcW w:w="1205" w:type="dxa"/>
           </w:tcPr>
           <w:p>
-            <w:proofErr w:type="spellStart"/>
-            <w:r>
+            <w:pPr>
+              <w:rPr>
+                <w:rFonts w:asciiTheme="minorHAnsi" w:hAnsiTheme="minorHAnsi"/>
+              </w:rPr>
+            </w:pPr>
+            <w:proofErr w:type="spellStart"/>
+            <w:r>
+              <w:rPr>
+                <w:rFonts w:asciiTheme="minorHAnsi" w:hAnsiTheme="minorHAnsi"/>
+              </w:rPr>
               <w:t>HasNatl</w:t>
             </w:r>
             <w:proofErr w:type="spellEnd"/>
@@ -155,12 +251,14 @@
           <w:p>
             <w:pPr>
               <w:rPr>
+                <w:rFonts w:asciiTheme="minorHAnsi" w:hAnsiTheme="minorHAnsi"/>
                 <w:i/>
                 <w:iCs/>
               </w:rPr>
             </w:pPr>
             <w:r>
               <w:rPr>
+                <w:rFonts w:asciiTheme="minorHAnsi" w:hAnsiTheme="minorHAnsi"/>
                 <w:i/>
                 <w:iCs/>
               </w:rPr>
@@ -173,7 +271,15 @@
             <w:tcW w:w="1308" w:type="dxa"/>
           </w:tcPr>
           <w:p>
-            <w:r>
+            <w:pPr>
+              <w:rPr>
+                <w:rFonts w:asciiTheme="minorHAnsi" w:hAnsiTheme="minorHAnsi"/>
+              </w:rPr>
+            </w:pPr>
+            <w:r>
+              <w:rPr>
+                <w:rFonts w:asciiTheme="minorHAnsi" w:hAnsiTheme="minorHAnsi"/>
+              </w:rPr>
               <w:t>CA</w:t>
             </w:r>
           </w:p>
@@ -183,7 +289,15 @@
             <w:tcW w:w="1239" w:type="dxa"/>
           </w:tcPr>
           <w:p>
-            <w:r>
+            <w:pPr>
+              <w:rPr>
+                <w:rFonts w:asciiTheme="minorHAnsi" w:hAnsiTheme="minorHAnsi"/>
+              </w:rPr>
+            </w:pPr>
+            <w:r>
+              <w:rPr>
+                <w:rFonts w:asciiTheme="minorHAnsi" w:hAnsiTheme="minorHAnsi"/>
+              </w:rPr>
               <w:t>X</w:t>
             </w:r>
           </w:p>
@@ -195,6 +309,7 @@
           <w:p>
             <w:pPr>
               <w:rPr>
+                <w:rFonts w:asciiTheme="minorHAnsi" w:hAnsiTheme="minorHAnsi"/>
                 <w:i/>
                 <w:iCs/>
               </w:rPr>
@@ -202,6 +317,7 @@
             <w:proofErr w:type="spellStart"/>
             <w:r>
               <w:rPr>
+                <w:rFonts w:asciiTheme="minorHAnsi" w:hAnsiTheme="minorHAnsi"/>
                 <w:i/>
                 <w:iCs/>
               </w:rPr>
@@ -212,11 +328,12 @@
         </w:tc>
         <w:tc>
           <w:tcPr>
-            <w:tcW w:w="880" w:type="dxa"/>
-          </w:tcPr>
-          <w:p>
-            <w:pPr>
-              <w:rPr>
+            <w:tcW w:w="960" w:type="dxa"/>
+          </w:tcPr>
+          <w:p>
+            <w:pPr>
+              <w:rPr>
+                <w:rFonts w:asciiTheme="minorHAnsi" w:hAnsiTheme="minorHAnsi"/>
                 <w:i/>
                 <w:iCs/>
               </w:rPr>
@@ -224,6 +341,7 @@
             <w:proofErr w:type="spellStart"/>
             <w:r>
               <w:rPr>
+                <w:rFonts w:asciiTheme="minorHAnsi" w:hAnsiTheme="minorHAnsi"/>
                 <w:i/>
                 <w:iCs/>
               </w:rPr>
@@ -236,11 +354,39 @@
       <w:tr>
         <w:tc>
           <w:tcPr>
+            <w:tcW w:w="1257" w:type="dxa"/>
+          </w:tcPr>
+          <w:p>
+            <w:pPr>
+              <w:rPr>
+                <w:rFonts w:asciiTheme="minorHAnsi" w:hAnsiTheme="minorHAnsi"/>
+              </w:rPr>
+            </w:pPr>
+            <w:proofErr w:type="spellStart"/>
+            <w:r>
+              <w:rPr>
+                <w:rFonts w:asciiTheme="minorHAnsi" w:hAnsiTheme="minorHAnsi"/>
+              </w:rPr>
+              <w:t>HasEngBT</w:t>
+            </w:r>
+            <w:proofErr w:type="spellEnd"/>
+          </w:p>
+        </w:tc>
+        <w:tc>
+          <w:tcPr>
             <w:tcW w:w="919" w:type="dxa"/>
           </w:tcPr>
           <w:p>
-            <w:proofErr w:type="spellStart"/>
-            <w:r>
+            <w:pPr>
+              <w:rPr>
+                <w:rFonts w:asciiTheme="minorHAnsi" w:hAnsiTheme="minorHAnsi"/>
+              </w:rPr>
+            </w:pPr>
+            <w:proofErr w:type="spellStart"/>
+            <w:r>
+              <w:rPr>
+                <w:rFonts w:asciiTheme="minorHAnsi" w:hAnsiTheme="minorHAnsi"/>
+              </w:rPr>
               <w:t>IsBib</w:t>
             </w:r>
             <w:proofErr w:type="spellEnd"/>
@@ -248,23 +394,19 @@
         </w:tc>
         <w:tc>
           <w:tcPr>
-            <w:tcW w:w="1679" w:type="dxa"/>
-          </w:tcPr>
-          <w:p>
-            <w:proofErr w:type="spellStart"/>
-            <w:r>
-              <w:t>HasEngBT</w:t>
-            </w:r>
-            <w:proofErr w:type="spellEnd"/>
-          </w:p>
-        </w:tc>
-        <w:tc>
-          <w:tcPr>
             <w:tcW w:w="1253" w:type="dxa"/>
           </w:tcPr>
           <w:p>
-            <w:proofErr w:type="spellStart"/>
-            <w:r>
+            <w:pPr>
+              <w:rPr>
+                <w:rFonts w:asciiTheme="minorHAnsi" w:hAnsiTheme="minorHAnsi"/>
+              </w:rPr>
+            </w:pPr>
+            <w:proofErr w:type="spellStart"/>
+            <w:r>
+              <w:rPr>
+                <w:rFonts w:asciiTheme="minorHAnsi" w:hAnsiTheme="minorHAnsi"/>
+              </w:rPr>
               <w:t>HasEngl</w:t>
             </w:r>
             <w:proofErr w:type="spellEnd"/>
@@ -275,11 +417,22 @@
             <w:tcW w:w="1205" w:type="dxa"/>
           </w:tcPr>
           <w:p>
-            <w:r>
+            <w:pPr>
+              <w:rPr>
+                <w:rFonts w:asciiTheme="minorHAnsi" w:hAnsiTheme="minorHAnsi"/>
+              </w:rPr>
+            </w:pPr>
+            <w:r>
+              <w:rPr>
+                <w:rFonts w:asciiTheme="minorHAnsi" w:hAnsiTheme="minorHAnsi"/>
+              </w:rPr>
               <w:t>!</w:t>
             </w:r>
             <w:proofErr w:type="spellStart"/>
             <w:r>
+              <w:rPr>
+                <w:rFonts w:asciiTheme="minorHAnsi" w:hAnsiTheme="minorHAnsi"/>
+              </w:rPr>
               <w:t>HasNatl</w:t>
             </w:r>
             <w:proofErr w:type="spellEnd"/>
@@ -290,7 +443,15 @@
             <w:tcW w:w="1210" w:type="dxa"/>
           </w:tcPr>
           <w:p>
-            <w:r>
+            <w:pPr>
+              <w:rPr>
+                <w:rFonts w:asciiTheme="minorHAnsi" w:hAnsiTheme="minorHAnsi"/>
+              </w:rPr>
+            </w:pPr>
+            <w:r>
+              <w:rPr>
+                <w:rFonts w:asciiTheme="minorHAnsi" w:hAnsiTheme="minorHAnsi"/>
+              </w:rPr>
               <w:t>CA</w:t>
             </w:r>
           </w:p>
@@ -300,7 +461,15 @@
             <w:tcW w:w="1308" w:type="dxa"/>
           </w:tcPr>
           <w:p>
-            <w:r>
+            <w:pPr>
+              <w:rPr>
+                <w:rFonts w:asciiTheme="minorHAnsi" w:hAnsiTheme="minorHAnsi"/>
+              </w:rPr>
+            </w:pPr>
+            <w:r>
+              <w:rPr>
+                <w:rFonts w:asciiTheme="minorHAnsi" w:hAnsiTheme="minorHAnsi"/>
+              </w:rPr>
               <w:t>X</w:t>
             </w:r>
           </w:p>
@@ -310,7 +479,15 @@
             <w:tcW w:w="1239" w:type="dxa"/>
           </w:tcPr>
           <w:p>
-            <w:r>
+            <w:pPr>
+              <w:rPr>
+                <w:rFonts w:asciiTheme="minorHAnsi" w:hAnsiTheme="minorHAnsi"/>
+              </w:rPr>
+            </w:pPr>
+            <w:r>
+              <w:rPr>
+                <w:rFonts w:asciiTheme="minorHAnsi" w:hAnsiTheme="minorHAnsi"/>
+              </w:rPr>
               <w:t>X</w:t>
             </w:r>
           </w:p>
@@ -320,9 +497,15 @@
             <w:tcW w:w="880" w:type="dxa"/>
           </w:tcPr>
           <w:p>
-            <w:proofErr w:type="spellStart"/>
-            <w:r>
-              <w:rPr>
+            <w:pPr>
+              <w:rPr>
+                <w:rFonts w:asciiTheme="minorHAnsi" w:hAnsiTheme="minorHAnsi"/>
+              </w:rPr>
+            </w:pPr>
+            <w:proofErr w:type="spellStart"/>
+            <w:r>
+              <w:rPr>
+                <w:rFonts w:asciiTheme="minorHAnsi" w:hAnsiTheme="minorHAnsi"/>
                 <w:i/>
                 <w:iCs/>
               </w:rPr>
@@ -333,12 +516,18 @@
         </w:tc>
         <w:tc>
           <w:tcPr>
-            <w:tcW w:w="880" w:type="dxa"/>
-          </w:tcPr>
-          <w:p>
-            <w:proofErr w:type="spellStart"/>
-            <w:r>
-              <w:rPr>
+            <w:tcW w:w="960" w:type="dxa"/>
+          </w:tcPr>
+          <w:p>
+            <w:pPr>
+              <w:rPr>
+                <w:rFonts w:asciiTheme="minorHAnsi" w:hAnsiTheme="minorHAnsi"/>
+              </w:rPr>
+            </w:pPr>
+            <w:proofErr w:type="spellStart"/>
+            <w:r>
+              <w:rPr>
+                <w:rFonts w:asciiTheme="minorHAnsi" w:hAnsiTheme="minorHAnsi"/>
                 <w:i/>
                 <w:iCs/>
               </w:rPr>
@@ -351,11 +540,45 @@
       <w:tr>
         <w:tc>
           <w:tcPr>
+            <w:tcW w:w="1257" w:type="dxa"/>
+          </w:tcPr>
+          <w:p>
+            <w:pPr>
+              <w:rPr>
+                <w:rFonts w:asciiTheme="minorHAnsi" w:hAnsiTheme="minorHAnsi"/>
+              </w:rPr>
+            </w:pPr>
+            <w:proofErr w:type="spellStart"/>
+            <w:r>
+              <w:rPr>
+                <w:rFonts w:asciiTheme="minorHAnsi" w:hAnsiTheme="minorHAnsi"/>
+              </w:rPr>
+              <w:t>HasEngBT</w:t>
+            </w:r>
+            <w:proofErr w:type="spellEnd"/>
+          </w:p>
+        </w:tc>
+        <w:tc>
+          <w:tcPr>
             <w:tcW w:w="919" w:type="dxa"/>
           </w:tcPr>
           <w:p>
-            <w:proofErr w:type="spellStart"/>
-            <w:r>
+            <w:pPr>
+              <w:rPr>
+                <w:rFonts w:asciiTheme="minorHAnsi" w:hAnsiTheme="minorHAnsi"/>
+              </w:rPr>
+            </w:pPr>
+            <w:r>
+              <w:rPr>
+                <w:rFonts w:asciiTheme="minorHAnsi" w:hAnsiTheme="minorHAnsi"/>
+              </w:rPr>
+              <w:t>!</w:t>
+            </w:r>
+            <w:proofErr w:type="spellStart"/>
+            <w:r>
+              <w:rPr>
+                <w:rFonts w:asciiTheme="minorHAnsi" w:hAnsiTheme="minorHAnsi"/>
+              </w:rPr>
               <w:t>IsBib</w:t>
             </w:r>
             <w:proofErr w:type="spellEnd"/>
@@ -363,26 +586,19 @@
         </w:tc>
         <w:tc>
           <w:tcPr>
-            <w:tcW w:w="1679" w:type="dxa"/>
-          </w:tcPr>
-          <w:p>
-            <w:r>
-              <w:t>!</w:t>
-            </w:r>
-            <w:proofErr w:type="spellStart"/>
-            <w:r>
-              <w:t>HasEngBT</w:t>
-            </w:r>
-            <w:proofErr w:type="spellEnd"/>
-          </w:p>
-        </w:tc>
-        <w:tc>
-          <w:tcPr>
             <w:tcW w:w="1253" w:type="dxa"/>
           </w:tcPr>
           <w:p>
-            <w:proofErr w:type="spellStart"/>
-            <w:r>
+            <w:pPr>
+              <w:rPr>
+                <w:rFonts w:asciiTheme="minorHAnsi" w:hAnsiTheme="minorHAnsi"/>
+              </w:rPr>
+            </w:pPr>
+            <w:proofErr w:type="spellStart"/>
+            <w:r>
+              <w:rPr>
+                <w:rFonts w:asciiTheme="minorHAnsi" w:hAnsiTheme="minorHAnsi"/>
+              </w:rPr>
               <w:t>HasEngl</w:t>
             </w:r>
             <w:proofErr w:type="spellEnd"/>
@@ -393,8 +609,16 @@
             <w:tcW w:w="1205" w:type="dxa"/>
           </w:tcPr>
           <w:p>
-            <w:proofErr w:type="spellStart"/>
-            <w:r>
+            <w:pPr>
+              <w:rPr>
+                <w:rFonts w:asciiTheme="minorHAnsi" w:hAnsiTheme="minorHAnsi"/>
+              </w:rPr>
+            </w:pPr>
+            <w:proofErr w:type="spellStart"/>
+            <w:r>
+              <w:rPr>
+                <w:rFonts w:asciiTheme="minorHAnsi" w:hAnsiTheme="minorHAnsi"/>
+              </w:rPr>
               <w:t>HasNatl</w:t>
             </w:r>
             <w:proofErr w:type="spellEnd"/>
@@ -405,8 +629,14 @@
             <w:tcW w:w="1210" w:type="dxa"/>
           </w:tcPr>
           <w:p>
-            <w:r>
-              <w:rPr>
+            <w:pPr>
+              <w:rPr>
+                <w:rFonts w:asciiTheme="minorHAnsi" w:hAnsiTheme="minorHAnsi"/>
+              </w:rPr>
+            </w:pPr>
+            <w:r>
+              <w:rPr>
+                <w:rFonts w:asciiTheme="minorHAnsi" w:hAnsiTheme="minorHAnsi"/>
                 <w:i/>
                 <w:iCs/>
               </w:rPr>
@@ -421,35 +651,411 @@
           <w:p>
             <w:pPr>
               <w:rPr>
+                <w:rFonts w:asciiTheme="minorHAnsi" w:hAnsiTheme="minorHAnsi"/>
+              </w:rPr>
+            </w:pPr>
+            <w:proofErr w:type="spellStart"/>
+            <w:r>
+              <w:rPr>
+                <w:rFonts w:asciiTheme="minorHAnsi" w:hAnsiTheme="minorHAnsi"/>
+              </w:rPr>
+              <w:t>BtE</w:t>
+            </w:r>
+            <w:proofErr w:type="spellEnd"/>
+          </w:p>
+        </w:tc>
+        <w:tc>
+          <w:tcPr>
+            <w:tcW w:w="1239" w:type="dxa"/>
+          </w:tcPr>
+          <w:p>
+            <w:pPr>
+              <w:rPr>
+                <w:rFonts w:asciiTheme="minorHAnsi" w:hAnsiTheme="minorHAnsi"/>
+              </w:rPr>
+            </w:pPr>
+            <w:r>
+              <w:rPr>
+                <w:rFonts w:asciiTheme="minorHAnsi" w:hAnsiTheme="minorHAnsi"/>
+              </w:rPr>
+              <w:t>X</w:t>
+            </w:r>
+          </w:p>
+        </w:tc>
+        <w:tc>
+          <w:tcPr>
+            <w:tcW w:w="880" w:type="dxa"/>
+          </w:tcPr>
+          <w:p>
+            <w:pPr>
+              <w:rPr>
+                <w:rFonts w:asciiTheme="minorHAnsi" w:hAnsiTheme="minorHAnsi"/>
+              </w:rPr>
+            </w:pPr>
+            <w:r>
+              <w:rPr>
+                <w:rFonts w:asciiTheme="minorHAnsi" w:hAnsiTheme="minorHAnsi"/>
+              </w:rPr>
+              <w:t>X</w:t>
+            </w:r>
+          </w:p>
+        </w:tc>
+        <w:tc>
+          <w:tcPr>
+            <w:tcW w:w="960" w:type="dxa"/>
+          </w:tcPr>
+          <w:p>
+            <w:pPr>
+              <w:rPr>
+                <w:rFonts w:asciiTheme="minorHAnsi" w:hAnsiTheme="minorHAnsi"/>
+              </w:rPr>
+            </w:pPr>
+            <w:proofErr w:type="spellStart"/>
+            <w:r>
+              <w:rPr>
+                <w:rFonts w:asciiTheme="minorHAnsi" w:hAnsiTheme="minorHAnsi"/>
+              </w:rPr>
+              <w:t>ConChk</w:t>
+            </w:r>
+            <w:proofErr w:type="spellEnd"/>
+          </w:p>
+        </w:tc>
+      </w:tr>
+      <w:tr>
+        <w:tc>
+          <w:tcPr>
+            <w:tcW w:w="1257" w:type="dxa"/>
+          </w:tcPr>
+          <w:p>
+            <w:pPr>
+              <w:rPr>
+                <w:rFonts w:asciiTheme="minorHAnsi" w:hAnsiTheme="minorHAnsi"/>
+              </w:rPr>
+            </w:pPr>
+            <w:proofErr w:type="spellStart"/>
+            <w:r>
+              <w:rPr>
+                <w:rFonts w:asciiTheme="minorHAnsi" w:hAnsiTheme="minorHAnsi"/>
+              </w:rPr>
+              <w:t>HasEngBT</w:t>
+            </w:r>
+            <w:proofErr w:type="spellEnd"/>
+          </w:p>
+        </w:tc>
+        <w:tc>
+          <w:tcPr>
+            <w:tcW w:w="919" w:type="dxa"/>
+          </w:tcPr>
+          <w:p>
+            <w:pPr>
+              <w:rPr>
+                <w:rFonts w:asciiTheme="minorHAnsi" w:hAnsiTheme="minorHAnsi"/>
+              </w:rPr>
+            </w:pPr>
+            <w:r>
+              <w:rPr>
+                <w:rFonts w:asciiTheme="minorHAnsi" w:hAnsiTheme="minorHAnsi"/>
+              </w:rPr>
+              <w:t>!</w:t>
+            </w:r>
+            <w:proofErr w:type="spellStart"/>
+            <w:r>
+              <w:rPr>
+                <w:rFonts w:asciiTheme="minorHAnsi" w:hAnsiTheme="minorHAnsi"/>
+              </w:rPr>
+              <w:t>IsBib</w:t>
+            </w:r>
+            <w:proofErr w:type="spellEnd"/>
+          </w:p>
+        </w:tc>
+        <w:tc>
+          <w:tcPr>
+            <w:tcW w:w="1253" w:type="dxa"/>
+          </w:tcPr>
+          <w:p>
+            <w:pPr>
+              <w:rPr>
+                <w:rFonts w:asciiTheme="minorHAnsi" w:hAnsiTheme="minorHAnsi"/>
+              </w:rPr>
+            </w:pPr>
+            <w:proofErr w:type="spellStart"/>
+            <w:r>
+              <w:rPr>
+                <w:rFonts w:asciiTheme="minorHAnsi" w:hAnsiTheme="minorHAnsi"/>
+              </w:rPr>
+              <w:t>HasEngl</w:t>
+            </w:r>
+            <w:proofErr w:type="spellEnd"/>
+          </w:p>
+        </w:tc>
+        <w:tc>
+          <w:tcPr>
+            <w:tcW w:w="1205" w:type="dxa"/>
+          </w:tcPr>
+          <w:p>
+            <w:pPr>
+              <w:rPr>
+                <w:rFonts w:asciiTheme="minorHAnsi" w:hAnsiTheme="minorHAnsi"/>
+              </w:rPr>
+            </w:pPr>
+            <w:r>
+              <w:rPr>
+                <w:rFonts w:asciiTheme="minorHAnsi" w:hAnsiTheme="minorHAnsi"/>
+              </w:rPr>
+              <w:t>!</w:t>
+            </w:r>
+            <w:proofErr w:type="spellStart"/>
+            <w:r>
+              <w:rPr>
+                <w:rFonts w:asciiTheme="minorHAnsi" w:hAnsiTheme="minorHAnsi"/>
+              </w:rPr>
+              <w:t>HasNatl</w:t>
+            </w:r>
+            <w:proofErr w:type="spellEnd"/>
+          </w:p>
+        </w:tc>
+        <w:tc>
+          <w:tcPr>
+            <w:tcW w:w="1210" w:type="dxa"/>
+          </w:tcPr>
+          <w:p>
+            <w:pPr>
+              <w:rPr>
+                <w:rFonts w:asciiTheme="minorHAnsi" w:hAnsiTheme="minorHAnsi"/>
+              </w:rPr>
+            </w:pPr>
+            <w:proofErr w:type="spellStart"/>
+            <w:r>
+              <w:rPr>
+                <w:rFonts w:asciiTheme="minorHAnsi" w:hAnsiTheme="minorHAnsi"/>
+              </w:rPr>
+              <w:t>BtE</w:t>
+            </w:r>
+            <w:proofErr w:type="spellEnd"/>
+          </w:p>
+        </w:tc>
+        <w:tc>
+          <w:tcPr>
+            <w:tcW w:w="1308" w:type="dxa"/>
+          </w:tcPr>
+          <w:p>
+            <w:pPr>
+              <w:rPr>
+                <w:rFonts w:asciiTheme="minorHAnsi" w:hAnsiTheme="minorHAnsi"/>
+              </w:rPr>
+            </w:pPr>
+            <w:r>
+              <w:rPr>
+                <w:rFonts w:asciiTheme="minorHAnsi" w:hAnsiTheme="minorHAnsi"/>
+              </w:rPr>
+              <w:t>X</w:t>
+            </w:r>
+          </w:p>
+        </w:tc>
+        <w:tc>
+          <w:tcPr>
+            <w:tcW w:w="1239" w:type="dxa"/>
+          </w:tcPr>
+          <w:p>
+            <w:pPr>
+              <w:rPr>
+                <w:rFonts w:asciiTheme="minorHAnsi" w:hAnsiTheme="minorHAnsi"/>
+              </w:rPr>
+            </w:pPr>
+            <w:r>
+              <w:rPr>
+                <w:rFonts w:asciiTheme="minorHAnsi" w:hAnsiTheme="minorHAnsi"/>
+              </w:rPr>
+              <w:t>X</w:t>
+            </w:r>
+          </w:p>
+        </w:tc>
+        <w:tc>
+          <w:tcPr>
+            <w:tcW w:w="880" w:type="dxa"/>
+          </w:tcPr>
+          <w:p>
+            <w:pPr>
+              <w:rPr>
+                <w:rFonts w:asciiTheme="minorHAnsi" w:hAnsiTheme="minorHAnsi"/>
+              </w:rPr>
+            </w:pPr>
+            <w:r>
+              <w:rPr>
+                <w:rFonts w:asciiTheme="minorHAnsi" w:hAnsiTheme="minorHAnsi"/>
+              </w:rPr>
+              <w:t>X</w:t>
+            </w:r>
+          </w:p>
+        </w:tc>
+        <w:tc>
+          <w:tcPr>
+            <w:tcW w:w="960" w:type="dxa"/>
+          </w:tcPr>
+          <w:p>
+            <w:pPr>
+              <w:rPr>
+                <w:rFonts w:asciiTheme="minorHAnsi" w:hAnsiTheme="minorHAnsi"/>
+              </w:rPr>
+            </w:pPr>
+            <w:proofErr w:type="spellStart"/>
+            <w:r>
+              <w:rPr>
+                <w:rFonts w:asciiTheme="minorHAnsi" w:hAnsiTheme="minorHAnsi"/>
+              </w:rPr>
+              <w:t>ConChk</w:t>
+            </w:r>
+            <w:proofErr w:type="spellEnd"/>
+          </w:p>
+        </w:tc>
+      </w:tr>
+      <w:tr>
+        <w:tc>
+          <w:tcPr>
+            <w:tcW w:w="1257" w:type="dxa"/>
+          </w:tcPr>
+          <w:p>
+            <w:pPr>
+              <w:rPr>
+                <w:rFonts w:asciiTheme="minorHAnsi" w:hAnsiTheme="minorHAnsi"/>
+              </w:rPr>
+            </w:pPr>
+            <w:r>
+              <w:rPr>
+                <w:rFonts w:asciiTheme="minorHAnsi" w:hAnsiTheme="minorHAnsi"/>
+              </w:rPr>
+              <w:t>!</w:t>
+            </w:r>
+            <w:proofErr w:type="spellStart"/>
+            <w:r>
+              <w:rPr>
+                <w:rFonts w:asciiTheme="minorHAnsi" w:hAnsiTheme="minorHAnsi"/>
+              </w:rPr>
+              <w:t>HasEngBT</w:t>
+            </w:r>
+            <w:proofErr w:type="spellEnd"/>
+          </w:p>
+        </w:tc>
+        <w:tc>
+          <w:tcPr>
+            <w:tcW w:w="919" w:type="dxa"/>
+          </w:tcPr>
+          <w:p>
+            <w:pPr>
+              <w:rPr>
+                <w:rFonts w:asciiTheme="minorHAnsi" w:hAnsiTheme="minorHAnsi"/>
+              </w:rPr>
+            </w:pPr>
+            <w:proofErr w:type="spellStart"/>
+            <w:r>
+              <w:rPr>
+                <w:rFonts w:asciiTheme="minorHAnsi" w:hAnsiTheme="minorHAnsi"/>
+              </w:rPr>
+              <w:t>IsBib</w:t>
+            </w:r>
+            <w:proofErr w:type="spellEnd"/>
+          </w:p>
+        </w:tc>
+        <w:tc>
+          <w:tcPr>
+            <w:tcW w:w="1253" w:type="dxa"/>
+          </w:tcPr>
+          <w:p>
+            <w:pPr>
+              <w:rPr>
+                <w:rFonts w:asciiTheme="minorHAnsi" w:hAnsiTheme="minorHAnsi"/>
+              </w:rPr>
+            </w:pPr>
+            <w:proofErr w:type="spellStart"/>
+            <w:r>
+              <w:rPr>
+                <w:rFonts w:asciiTheme="minorHAnsi" w:hAnsiTheme="minorHAnsi"/>
+              </w:rPr>
+              <w:t>HasEngl</w:t>
+            </w:r>
+            <w:proofErr w:type="spellEnd"/>
+          </w:p>
+        </w:tc>
+        <w:tc>
+          <w:tcPr>
+            <w:tcW w:w="1205" w:type="dxa"/>
+          </w:tcPr>
+          <w:p>
+            <w:pPr>
+              <w:rPr>
+                <w:rFonts w:asciiTheme="minorHAnsi" w:hAnsiTheme="minorHAnsi"/>
+              </w:rPr>
+            </w:pPr>
+            <w:proofErr w:type="spellStart"/>
+            <w:r>
+              <w:rPr>
+                <w:rFonts w:asciiTheme="minorHAnsi" w:hAnsiTheme="minorHAnsi"/>
+              </w:rPr>
+              <w:t>HasNatl</w:t>
+            </w:r>
+            <w:proofErr w:type="spellEnd"/>
+          </w:p>
+        </w:tc>
+        <w:tc>
+          <w:tcPr>
+            <w:tcW w:w="1210" w:type="dxa"/>
+          </w:tcPr>
+          <w:p>
+            <w:pPr>
+              <w:rPr>
+                <w:rFonts w:asciiTheme="minorHAnsi" w:hAnsiTheme="minorHAnsi"/>
+              </w:rPr>
+            </w:pPr>
+            <w:r>
+              <w:rPr>
+                <w:rFonts w:asciiTheme="minorHAnsi" w:hAnsiTheme="minorHAnsi"/>
                 <w:i/>
                 <w:iCs/>
               </w:rPr>
-            </w:pPr>
-            <w:r>
-              <w:rPr>
+              <w:t>CN</w:t>
+            </w:r>
+          </w:p>
+        </w:tc>
+        <w:tc>
+          <w:tcPr>
+            <w:tcW w:w="1308" w:type="dxa"/>
+          </w:tcPr>
+          <w:p>
+            <w:pPr>
+              <w:rPr>
+                <w:rFonts w:asciiTheme="minorHAnsi" w:hAnsiTheme="minorHAnsi"/>
                 <w:i/>
                 <w:iCs/>
               </w:rPr>
-              <w:t>CE</w:t>
-            </w:r>
-          </w:p>
-        </w:tc>
-        <w:tc>
-          <w:tcPr>
-            <w:tcW w:w="1239" w:type="dxa"/>
-          </w:tcPr>
-          <w:p>
-            <w:pPr>
-              <w:rPr>
+            </w:pPr>
+            <w:r>
+              <w:rPr>
+                <w:rFonts w:asciiTheme="minorHAnsi" w:hAnsiTheme="minorHAnsi"/>
                 <w:i/>
                 <w:iCs/>
               </w:rPr>
-            </w:pPr>
-            <w:r>
-              <w:rPr>
+              <w:t>CE</w:t>
+            </w:r>
+          </w:p>
+        </w:tc>
+        <w:tc>
+          <w:tcPr>
+            <w:tcW w:w="1239" w:type="dxa"/>
+          </w:tcPr>
+          <w:p>
+            <w:pPr>
+              <w:rPr>
+                <w:rFonts w:asciiTheme="minorHAnsi" w:hAnsiTheme="minorHAnsi"/>
                 <w:i/>
                 <w:iCs/>
               </w:rPr>
+            </w:pPr>
+            <w:r>
+              <w:rPr>
+                <w:rFonts w:asciiTheme="minorHAnsi" w:hAnsiTheme="minorHAnsi"/>
+                <w:i/>
+                <w:iCs/>
+              </w:rPr>
               <w:t>CA</w:t>
             </w:r>
           </w:p>
@@ -459,8 +1065,16 @@
             <w:tcW w:w="880" w:type="dxa"/>
           </w:tcPr>
           <w:p>
-            <w:proofErr w:type="spellStart"/>
-            <w:r>
+            <w:pPr>
+              <w:rPr>
+                <w:rFonts w:asciiTheme="minorHAnsi" w:hAnsiTheme="minorHAnsi"/>
+              </w:rPr>
+            </w:pPr>
+            <w:proofErr w:type="spellStart"/>
+            <w:r>
+              <w:rPr>
+                <w:rFonts w:asciiTheme="minorHAnsi" w:hAnsiTheme="minorHAnsi"/>
+              </w:rPr>
               <w:t>ConA</w:t>
             </w:r>
             <w:proofErr w:type="spellEnd"/>
@@ -468,10 +1082,18 @@
         </w:tc>
         <w:tc>
           <w:tcPr>
-            <w:tcW w:w="880" w:type="dxa"/>
-          </w:tcPr>
-          <w:p>
-            <w:r>
+            <w:tcW w:w="960" w:type="dxa"/>
+          </w:tcPr>
+          <w:p>
+            <w:pPr>
+              <w:rPr>
+                <w:rFonts w:asciiTheme="minorHAnsi" w:hAnsiTheme="minorHAnsi"/>
+              </w:rPr>
+            </w:pPr>
+            <w:r>
+              <w:rPr>
+                <w:rFonts w:asciiTheme="minorHAnsi" w:hAnsiTheme="minorHAnsi"/>
+              </w:rPr>
               <w:t>X</w:t>
             </w:r>
           </w:p>
@@ -480,11 +1102,45 @@
       <w:tr>
         <w:tc>
           <w:tcPr>
+            <w:tcW w:w="1257" w:type="dxa"/>
+          </w:tcPr>
+          <w:p>
+            <w:pPr>
+              <w:rPr>
+                <w:rFonts w:asciiTheme="minorHAnsi" w:hAnsiTheme="minorHAnsi"/>
+              </w:rPr>
+            </w:pPr>
+            <w:r>
+              <w:rPr>
+                <w:rFonts w:asciiTheme="minorHAnsi" w:hAnsiTheme="minorHAnsi"/>
+              </w:rPr>
+              <w:t>!</w:t>
+            </w:r>
+            <w:proofErr w:type="spellStart"/>
+            <w:r>
+              <w:rPr>
+                <w:rFonts w:asciiTheme="minorHAnsi" w:hAnsiTheme="minorHAnsi"/>
+              </w:rPr>
+              <w:t>HasEngBT</w:t>
+            </w:r>
+            <w:proofErr w:type="spellEnd"/>
+          </w:p>
+        </w:tc>
+        <w:tc>
+          <w:tcPr>
             <w:tcW w:w="919" w:type="dxa"/>
           </w:tcPr>
           <w:p>
-            <w:proofErr w:type="spellStart"/>
-            <w:r>
+            <w:pPr>
+              <w:rPr>
+                <w:rFonts w:asciiTheme="minorHAnsi" w:hAnsiTheme="minorHAnsi"/>
+              </w:rPr>
+            </w:pPr>
+            <w:proofErr w:type="spellStart"/>
+            <w:r>
+              <w:rPr>
+                <w:rFonts w:asciiTheme="minorHAnsi" w:hAnsiTheme="minorHAnsi"/>
+              </w:rPr>
               <w:t>IsBib</w:t>
             </w:r>
             <w:proofErr w:type="spellEnd"/>
@@ -492,41 +1148,45 @@
         </w:tc>
         <w:tc>
           <w:tcPr>
-            <w:tcW w:w="1679" w:type="dxa"/>
-          </w:tcPr>
-          <w:p>
-            <w:r>
+            <w:tcW w:w="1253" w:type="dxa"/>
+          </w:tcPr>
+          <w:p>
+            <w:pPr>
+              <w:rPr>
+                <w:rFonts w:asciiTheme="minorHAnsi" w:hAnsiTheme="minorHAnsi"/>
+              </w:rPr>
+            </w:pPr>
+            <w:proofErr w:type="spellStart"/>
+            <w:r>
+              <w:rPr>
+                <w:rFonts w:asciiTheme="minorHAnsi" w:hAnsiTheme="minorHAnsi"/>
+              </w:rPr>
+              <w:t>HasEngl</w:t>
+            </w:r>
+            <w:proofErr w:type="spellEnd"/>
+          </w:p>
+        </w:tc>
+        <w:tc>
+          <w:tcPr>
+            <w:tcW w:w="1205" w:type="dxa"/>
+          </w:tcPr>
+          <w:p>
+            <w:pPr>
+              <w:rPr>
+                <w:rFonts w:asciiTheme="minorHAnsi" w:hAnsiTheme="minorHAnsi"/>
+              </w:rPr>
+            </w:pPr>
+            <w:r>
+              <w:rPr>
+                <w:rFonts w:asciiTheme="minorHAnsi" w:hAnsiTheme="minorHAnsi"/>
+              </w:rPr>
               <w:t>!</w:t>
             </w:r>
             <w:proofErr w:type="spellStart"/>
             <w:r>
-              <w:t>HasEngBT</w:t>
-            </w:r>
-            <w:proofErr w:type="spellEnd"/>
-          </w:p>
-        </w:tc>
-        <w:tc>
-          <w:tcPr>
-            <w:tcW w:w="1253" w:type="dxa"/>
-          </w:tcPr>
-          <w:p>
-            <w:proofErr w:type="spellStart"/>
-            <w:r>
-              <w:t>HasEngl</w:t>
-            </w:r>
-            <w:proofErr w:type="spellEnd"/>
-          </w:p>
-        </w:tc>
-        <w:tc>
-          <w:tcPr>
-            <w:tcW w:w="1205" w:type="dxa"/>
-          </w:tcPr>
-          <w:p>
-            <w:r>
-              <w:t>!</w:t>
-            </w:r>
-            <w:proofErr w:type="spellStart"/>
-            <w:r>
+              <w:rPr>
+                <w:rFonts w:asciiTheme="minorHAnsi" w:hAnsiTheme="minorHAnsi"/>
+              </w:rPr>
               <w:t>HasNatl</w:t>
             </w:r>
             <w:proofErr w:type="spellEnd"/>
@@ -537,7 +1197,15 @@
             <w:tcW w:w="1210" w:type="dxa"/>
           </w:tcPr>
           <w:p>
-            <w:r>
+            <w:pPr>
+              <w:rPr>
+                <w:rFonts w:asciiTheme="minorHAnsi" w:hAnsiTheme="minorHAnsi"/>
+              </w:rPr>
+            </w:pPr>
+            <w:r>
+              <w:rPr>
+                <w:rFonts w:asciiTheme="minorHAnsi" w:hAnsiTheme="minorHAnsi"/>
+              </w:rPr>
               <w:t>CE</w:t>
             </w:r>
           </w:p>
@@ -547,7 +1215,15 @@
             <w:tcW w:w="1308" w:type="dxa"/>
           </w:tcPr>
           <w:p>
-            <w:r>
+            <w:pPr>
+              <w:rPr>
+                <w:rFonts w:asciiTheme="minorHAnsi" w:hAnsiTheme="minorHAnsi"/>
+              </w:rPr>
+            </w:pPr>
+            <w:r>
+              <w:rPr>
+                <w:rFonts w:asciiTheme="minorHAnsi" w:hAnsiTheme="minorHAnsi"/>
+              </w:rPr>
               <w:t>X</w:t>
             </w:r>
           </w:p>
@@ -559,12 +1235,14 @@
           <w:p>
             <w:pPr>
               <w:rPr>
+                <w:rFonts w:asciiTheme="minorHAnsi" w:hAnsiTheme="minorHAnsi"/>
                 <w:i/>
                 <w:iCs/>
               </w:rPr>
             </w:pPr>
             <w:r>
               <w:rPr>
+                <w:rFonts w:asciiTheme="minorHAnsi" w:hAnsiTheme="minorHAnsi"/>
                 <w:i/>
                 <w:iCs/>
               </w:rPr>
@@ -577,8 +1255,16 @@
             <w:tcW w:w="880" w:type="dxa"/>
           </w:tcPr>
           <w:p>
-            <w:proofErr w:type="spellStart"/>
-            <w:r>
+            <w:pPr>
+              <w:rPr>
+                <w:rFonts w:asciiTheme="minorHAnsi" w:hAnsiTheme="minorHAnsi"/>
+              </w:rPr>
+            </w:pPr>
+            <w:proofErr w:type="spellStart"/>
+            <w:r>
+              <w:rPr>
+                <w:rFonts w:asciiTheme="minorHAnsi" w:hAnsiTheme="minorHAnsi"/>
+              </w:rPr>
               <w:t>ConA</w:t>
             </w:r>
             <w:proofErr w:type="spellEnd"/>
@@ -586,10 +1272,18 @@
         </w:tc>
         <w:tc>
           <w:tcPr>
-            <w:tcW w:w="880" w:type="dxa"/>
-          </w:tcPr>
-          <w:p>
-            <w:r>
+            <w:tcW w:w="960" w:type="dxa"/>
+          </w:tcPr>
+          <w:p>
+            <w:pPr>
+              <w:rPr>
+                <w:rFonts w:asciiTheme="minorHAnsi" w:hAnsiTheme="minorHAnsi"/>
+              </w:rPr>
+            </w:pPr>
+            <w:r>
+              <w:rPr>
+                <w:rFonts w:asciiTheme="minorHAnsi" w:hAnsiTheme="minorHAnsi"/>
+              </w:rPr>
               <w:t>X</w:t>
             </w:r>
           </w:p>
@@ -598,11 +1292,45 @@
       <w:tr>
         <w:tc>
           <w:tcPr>
+            <w:tcW w:w="1257" w:type="dxa"/>
+          </w:tcPr>
+          <w:p>
+            <w:pPr>
+              <w:rPr>
+                <w:rFonts w:asciiTheme="minorHAnsi" w:hAnsiTheme="minorHAnsi"/>
+              </w:rPr>
+            </w:pPr>
+            <w:r>
+              <w:rPr>
+                <w:rFonts w:asciiTheme="minorHAnsi" w:hAnsiTheme="minorHAnsi"/>
+              </w:rPr>
+              <w:t>!</w:t>
+            </w:r>
+            <w:proofErr w:type="spellStart"/>
+            <w:r>
+              <w:rPr>
+                <w:rFonts w:asciiTheme="minorHAnsi" w:hAnsiTheme="minorHAnsi"/>
+              </w:rPr>
+              <w:t>HasEngBT</w:t>
+            </w:r>
+            <w:proofErr w:type="spellEnd"/>
+          </w:p>
+        </w:tc>
+        <w:tc>
+          <w:tcPr>
             <w:tcW w:w="919" w:type="dxa"/>
           </w:tcPr>
           <w:p>
-            <w:proofErr w:type="spellStart"/>
-            <w:r>
+            <w:pPr>
+              <w:rPr>
+                <w:rFonts w:asciiTheme="minorHAnsi" w:hAnsiTheme="minorHAnsi"/>
+              </w:rPr>
+            </w:pPr>
+            <w:proofErr w:type="spellStart"/>
+            <w:r>
+              <w:rPr>
+                <w:rFonts w:asciiTheme="minorHAnsi" w:hAnsiTheme="minorHAnsi"/>
+              </w:rPr>
               <w:t>IsBib</w:t>
             </w:r>
             <w:proofErr w:type="spellEnd"/>
@@ -610,29 +1338,25 @@
         </w:tc>
         <w:tc>
           <w:tcPr>
-            <w:tcW w:w="1679" w:type="dxa"/>
-          </w:tcPr>
-          <w:p>
-            <w:r>
+            <w:tcW w:w="1253" w:type="dxa"/>
+          </w:tcPr>
+          <w:p>
+            <w:pPr>
+              <w:rPr>
+                <w:rFonts w:asciiTheme="minorHAnsi" w:hAnsiTheme="minorHAnsi"/>
+              </w:rPr>
+            </w:pPr>
+            <w:r>
+              <w:rPr>
+                <w:rFonts w:asciiTheme="minorHAnsi" w:hAnsiTheme="minorHAnsi"/>
+              </w:rPr>
               <w:t>!</w:t>
             </w:r>
             <w:proofErr w:type="spellStart"/>
             <w:r>
-              <w:t>HasEngBT</w:t>
-            </w:r>
-            <w:proofErr w:type="spellEnd"/>
-          </w:p>
-        </w:tc>
-        <w:tc>
-          <w:tcPr>
-            <w:tcW w:w="1253" w:type="dxa"/>
-          </w:tcPr>
-          <w:p>
-            <w:r>
-              <w:t>!</w:t>
-            </w:r>
-            <w:proofErr w:type="spellStart"/>
-            <w:r>
+              <w:rPr>
+                <w:rFonts w:asciiTheme="minorHAnsi" w:hAnsiTheme="minorHAnsi"/>
+              </w:rPr>
               <w:t>HasEngl</w:t>
             </w:r>
             <w:proofErr w:type="spellEnd"/>
@@ -643,8 +1367,16 @@
             <w:tcW w:w="1205" w:type="dxa"/>
           </w:tcPr>
           <w:p>
-            <w:proofErr w:type="spellStart"/>
-            <w:r>
+            <w:pPr>
+              <w:rPr>
+                <w:rFonts w:asciiTheme="minorHAnsi" w:hAnsiTheme="minorHAnsi"/>
+              </w:rPr>
+            </w:pPr>
+            <w:proofErr w:type="spellStart"/>
+            <w:r>
+              <w:rPr>
+                <w:rFonts w:asciiTheme="minorHAnsi" w:hAnsiTheme="minorHAnsi"/>
+              </w:rPr>
               <w:t>HasNatl</w:t>
             </w:r>
             <w:proofErr w:type="spellEnd"/>
@@ -655,8 +1387,14 @@
             <w:tcW w:w="1210" w:type="dxa"/>
           </w:tcPr>
           <w:p>
-            <w:r>
-              <w:rPr>
+            <w:pPr>
+              <w:rPr>
+                <w:rFonts w:asciiTheme="minorHAnsi" w:hAnsiTheme="minorHAnsi"/>
+              </w:rPr>
+            </w:pPr>
+            <w:r>
+              <w:rPr>
+                <w:rFonts w:asciiTheme="minorHAnsi" w:hAnsiTheme="minorHAnsi"/>
                 <w:i/>
                 <w:iCs/>
               </w:rPr>
@@ -669,7 +1407,15 @@
             <w:tcW w:w="1308" w:type="dxa"/>
           </w:tcPr>
           <w:p>
-            <w:r>
+            <w:pPr>
+              <w:rPr>
+                <w:rFonts w:asciiTheme="minorHAnsi" w:hAnsiTheme="minorHAnsi"/>
+              </w:rPr>
+            </w:pPr>
+            <w:r>
+              <w:rPr>
+                <w:rFonts w:asciiTheme="minorHAnsi" w:hAnsiTheme="minorHAnsi"/>
+              </w:rPr>
               <w:t>CA</w:t>
             </w:r>
           </w:p>
@@ -679,7 +1425,15 @@
             <w:tcW w:w="1239" w:type="dxa"/>
           </w:tcPr>
           <w:p>
-            <w:r>
+            <w:pPr>
+              <w:rPr>
+                <w:rFonts w:asciiTheme="minorHAnsi" w:hAnsiTheme="minorHAnsi"/>
+              </w:rPr>
+            </w:pPr>
+            <w:r>
+              <w:rPr>
+                <w:rFonts w:asciiTheme="minorHAnsi" w:hAnsiTheme="minorHAnsi"/>
+              </w:rPr>
               <w:t>X</w:t>
             </w:r>
           </w:p>
@@ -689,8 +1443,16 @@
             <w:tcW w:w="880" w:type="dxa"/>
           </w:tcPr>
           <w:p>
-            <w:proofErr w:type="spellStart"/>
-            <w:r>
+            <w:pPr>
+              <w:rPr>
+                <w:rFonts w:asciiTheme="minorHAnsi" w:hAnsiTheme="minorHAnsi"/>
+              </w:rPr>
+            </w:pPr>
+            <w:proofErr w:type="spellStart"/>
+            <w:r>
+              <w:rPr>
+                <w:rFonts w:asciiTheme="minorHAnsi" w:hAnsiTheme="minorHAnsi"/>
+              </w:rPr>
               <w:t>ConA</w:t>
             </w:r>
             <w:proofErr w:type="spellEnd"/>
@@ -698,10 +1460,18 @@
         </w:tc>
         <w:tc>
           <w:tcPr>
-            <w:tcW w:w="880" w:type="dxa"/>
-          </w:tcPr>
-          <w:p>
-            <w:r>
+            <w:tcW w:w="960" w:type="dxa"/>
+          </w:tcPr>
+          <w:p>
+            <w:pPr>
+              <w:rPr>
+                <w:rFonts w:asciiTheme="minorHAnsi" w:hAnsiTheme="minorHAnsi"/>
+              </w:rPr>
+            </w:pPr>
+            <w:r>
+              <w:rPr>
+                <w:rFonts w:asciiTheme="minorHAnsi" w:hAnsiTheme="minorHAnsi"/>
+              </w:rPr>
               <w:t>X</w:t>
             </w:r>
           </w:p>
@@ -710,14 +1480,51 @@
       <w:tr>
         <w:tc>
           <w:tcPr>
+            <w:tcW w:w="1257" w:type="dxa"/>
+          </w:tcPr>
+          <w:p>
+            <w:pPr>
+              <w:rPr>
+                <w:rFonts w:asciiTheme="minorHAnsi" w:hAnsiTheme="minorHAnsi"/>
+              </w:rPr>
+            </w:pPr>
+            <w:r>
+              <w:rPr>
+                <w:rFonts w:asciiTheme="minorHAnsi" w:hAnsiTheme="minorHAnsi"/>
+              </w:rPr>
+              <w:t>!</w:t>
+            </w:r>
+            <w:proofErr w:type="spellStart"/>
+            <w:r>
+              <w:rPr>
+                <w:rFonts w:asciiTheme="minorHAnsi" w:hAnsiTheme="minorHAnsi"/>
+              </w:rPr>
+              <w:t>HasEngBT</w:t>
+            </w:r>
+            <w:proofErr w:type="spellEnd"/>
+          </w:p>
+        </w:tc>
+        <w:tc>
+          <w:tcPr>
             <w:tcW w:w="919" w:type="dxa"/>
           </w:tcPr>
           <w:p>
-            <w:r>
+            <w:pPr>
+              <w:rPr>
+                <w:rFonts w:asciiTheme="minorHAnsi" w:hAnsiTheme="minorHAnsi"/>
+              </w:rPr>
+            </w:pPr>
+            <w:r>
+              <w:rPr>
+                <w:rFonts w:asciiTheme="minorHAnsi" w:hAnsiTheme="minorHAnsi"/>
+              </w:rPr>
               <w:t>!</w:t>
             </w:r>
             <w:proofErr w:type="spellStart"/>
             <w:r>
+              <w:rPr>
+                <w:rFonts w:asciiTheme="minorHAnsi" w:hAnsiTheme="minorHAnsi"/>
+              </w:rPr>
               <w:t>IsBib</w:t>
             </w:r>
             <w:proofErr w:type="spellEnd"/>
@@ -725,23 +1532,19 @@
         </w:tc>
         <w:tc>
           <w:tcPr>
-            <w:tcW w:w="1679" w:type="dxa"/>
-          </w:tcPr>
-          <w:p>
-            <w:proofErr w:type="spellStart"/>
-            <w:r>
-              <w:t>HasEngBT</w:t>
-            </w:r>
-            <w:proofErr w:type="spellEnd"/>
-          </w:p>
-        </w:tc>
-        <w:tc>
-          <w:tcPr>
             <w:tcW w:w="1253" w:type="dxa"/>
           </w:tcPr>
           <w:p>
-            <w:proofErr w:type="spellStart"/>
-            <w:r>
+            <w:pPr>
+              <w:rPr>
+                <w:rFonts w:asciiTheme="minorHAnsi" w:hAnsiTheme="minorHAnsi"/>
+              </w:rPr>
+            </w:pPr>
+            <w:proofErr w:type="spellStart"/>
+            <w:r>
+              <w:rPr>
+                <w:rFonts w:asciiTheme="minorHAnsi" w:hAnsiTheme="minorHAnsi"/>
+              </w:rPr>
               <w:t>HasEngl</w:t>
             </w:r>
             <w:proofErr w:type="spellEnd"/>
@@ -752,8 +1555,16 @@
             <w:tcW w:w="1205" w:type="dxa"/>
           </w:tcPr>
           <w:p>
-            <w:proofErr w:type="spellStart"/>
-            <w:r>
+            <w:pPr>
+              <w:rPr>
+                <w:rFonts w:asciiTheme="minorHAnsi" w:hAnsiTheme="minorHAnsi"/>
+              </w:rPr>
+            </w:pPr>
+            <w:proofErr w:type="spellStart"/>
+            <w:r>
+              <w:rPr>
+                <w:rFonts w:asciiTheme="minorHAnsi" w:hAnsiTheme="minorHAnsi"/>
+              </w:rPr>
               <w:t>HasNatl</w:t>
             </w:r>
             <w:proofErr w:type="spellEnd"/>
@@ -764,8 +1575,14 @@
             <w:tcW w:w="1210" w:type="dxa"/>
           </w:tcPr>
           <w:p>
-            <w:r>
-              <w:rPr>
+            <w:pPr>
+              <w:rPr>
+                <w:rFonts w:asciiTheme="minorHAnsi" w:hAnsiTheme="minorHAnsi"/>
+              </w:rPr>
+            </w:pPr>
+            <w:r>
+              <w:rPr>
+                <w:rFonts w:asciiTheme="minorHAnsi" w:hAnsiTheme="minorHAnsi"/>
                 <w:i/>
                 <w:iCs/>
               </w:rPr>
@@ -778,11 +1595,21 @@
             <w:tcW w:w="1308" w:type="dxa"/>
           </w:tcPr>
           <w:p>
-            <w:proofErr w:type="spellStart"/>
-            <w:r>
-              <w:t>BtE</w:t>
-            </w:r>
-            <w:proofErr w:type="spellEnd"/>
+            <w:pPr>
+              <w:rPr>
+                <w:rFonts w:asciiTheme="minorHAnsi" w:hAnsiTheme="minorHAnsi"/>
+                <w:i/>
+                <w:iCs/>
+              </w:rPr>
+            </w:pPr>
+            <w:r>
+              <w:rPr>
+                <w:rFonts w:asciiTheme="minorHAnsi" w:hAnsiTheme="minorHAnsi"/>
+                <w:i/>
+                <w:iCs/>
+              </w:rPr>
+              <w:t>CE</w:t>
+            </w:r>
           </w:p>
         </w:tc>
         <w:tc>
@@ -790,45 +1617,106 @@
             <w:tcW w:w="1239" w:type="dxa"/>
           </w:tcPr>
           <w:p>
-            <w:r>
+            <w:pPr>
+              <w:rPr>
+                <w:rFonts w:asciiTheme="minorHAnsi" w:hAnsiTheme="minorHAnsi"/>
+              </w:rPr>
+            </w:pPr>
+            <w:proofErr w:type="spellStart"/>
+            <w:r>
+              <w:rPr>
+                <w:rFonts w:asciiTheme="minorHAnsi" w:hAnsiTheme="minorHAnsi"/>
+              </w:rPr>
+              <w:t>ConChk</w:t>
+            </w:r>
+            <w:proofErr w:type="spellEnd"/>
+          </w:p>
+        </w:tc>
+        <w:tc>
+          <w:tcPr>
+            <w:tcW w:w="880" w:type="dxa"/>
+          </w:tcPr>
+          <w:p>
+            <w:pPr>
+              <w:rPr>
+                <w:rFonts w:asciiTheme="minorHAnsi" w:hAnsiTheme="minorHAnsi"/>
+              </w:rPr>
+            </w:pPr>
+            <w:r>
+              <w:rPr>
+                <w:rFonts w:asciiTheme="minorHAnsi" w:hAnsiTheme="minorHAnsi"/>
+              </w:rPr>
               <w:t>X</w:t>
             </w:r>
           </w:p>
         </w:tc>
         <w:tc>
           <w:tcPr>
-            <w:tcW w:w="880" w:type="dxa"/>
-          </w:tcPr>
-          <w:p>
-            <w:r>
+            <w:tcW w:w="960" w:type="dxa"/>
+          </w:tcPr>
+          <w:p>
+            <w:pPr>
+              <w:rPr>
+                <w:rFonts w:asciiTheme="minorHAnsi" w:hAnsiTheme="minorHAnsi"/>
+              </w:rPr>
+            </w:pPr>
+            <w:r>
+              <w:rPr>
+                <w:rFonts w:asciiTheme="minorHAnsi" w:hAnsiTheme="minorHAnsi"/>
+              </w:rPr>
               <w:t>X</w:t>
             </w:r>
-          </w:p>
-        </w:tc>
-        <w:tc>
-          <w:tcPr>
-            <w:tcW w:w="880" w:type="dxa"/>
-          </w:tcPr>
-          <w:p>
-            <w:proofErr w:type="spellStart"/>
-            <w:r>
-              <w:t>ConChk</w:t>
-            </w:r>
-            <w:proofErr w:type="spellEnd"/>
           </w:p>
         </w:tc>
       </w:tr>
       <w:tr>
         <w:tc>
           <w:tcPr>
+            <w:tcW w:w="1257" w:type="dxa"/>
+          </w:tcPr>
+          <w:p>
+            <w:pPr>
+              <w:rPr>
+                <w:rFonts w:asciiTheme="minorHAnsi" w:hAnsiTheme="minorHAnsi"/>
+              </w:rPr>
+            </w:pPr>
+            <w:r>
+              <w:rPr>
+                <w:rFonts w:asciiTheme="minorHAnsi" w:hAnsiTheme="minorHAnsi"/>
+              </w:rPr>
+              <w:t>!</w:t>
+            </w:r>
+            <w:proofErr w:type="spellStart"/>
+            <w:r>
+              <w:rPr>
+                <w:rFonts w:asciiTheme="minorHAnsi" w:hAnsiTheme="minorHAnsi"/>
+              </w:rPr>
+              <w:t>HasEngBT</w:t>
+            </w:r>
+            <w:proofErr w:type="spellEnd"/>
+          </w:p>
+        </w:tc>
+        <w:tc>
+          <w:tcPr>
             <w:tcW w:w="919" w:type="dxa"/>
           </w:tcPr>
           <w:p>
-            <w:r>
+            <w:pPr>
+              <w:rPr>
+                <w:rFonts w:asciiTheme="minorHAnsi" w:hAnsiTheme="minorHAnsi"/>
+              </w:rPr>
+            </w:pPr>
+            <w:r>
+              <w:rPr>
+                <w:rFonts w:asciiTheme="minorHAnsi" w:hAnsiTheme="minorHAnsi"/>
+              </w:rPr>
               <w:t>!</w:t>
             </w:r>
             <w:proofErr w:type="spellStart"/>
             <w:r>
+              <w:rPr>
+                <w:rFonts w:asciiTheme="minorHAnsi" w:hAnsiTheme="minorHAnsi"/>
+              </w:rPr>
               <w:t>IsBib</w:t>
             </w:r>
             <w:proofErr w:type="spellEnd"/>
@@ -836,23 +1724,19 @@
         </w:tc>
         <w:tc>
           <w:tcPr>
-            <w:tcW w:w="1679" w:type="dxa"/>
-          </w:tcPr>
-          <w:p>
-            <w:proofErr w:type="spellStart"/>
-            <w:r>
-              <w:t>HasEngBT</w:t>
-            </w:r>
-            <w:proofErr w:type="spellEnd"/>
-          </w:p>
-        </w:tc>
-        <w:tc>
-          <w:tcPr>
             <w:tcW w:w="1253" w:type="dxa"/>
           </w:tcPr>
           <w:p>
-            <w:proofErr w:type="spellStart"/>
-            <w:r>
+            <w:pPr>
+              <w:rPr>
+                <w:rFonts w:asciiTheme="minorHAnsi" w:hAnsiTheme="minorHAnsi"/>
+              </w:rPr>
+            </w:pPr>
+            <w:proofErr w:type="spellStart"/>
+            <w:r>
+              <w:rPr>
+                <w:rFonts w:asciiTheme="minorHAnsi" w:hAnsiTheme="minorHAnsi"/>
+              </w:rPr>
               <w:t>HasEngl</w:t>
             </w:r>
             <w:proofErr w:type="spellEnd"/>
@@ -863,11 +1747,22 @@
             <w:tcW w:w="1205" w:type="dxa"/>
           </w:tcPr>
           <w:p>
-            <w:r>
+            <w:pPr>
+              <w:rPr>
+                <w:rFonts w:asciiTheme="minorHAnsi" w:hAnsiTheme="minorHAnsi"/>
+              </w:rPr>
+            </w:pPr>
+            <w:r>
+              <w:rPr>
+                <w:rFonts w:asciiTheme="minorHAnsi" w:hAnsiTheme="minorHAnsi"/>
+              </w:rPr>
               <w:t>!</w:t>
             </w:r>
             <w:proofErr w:type="spellStart"/>
             <w:r>
+              <w:rPr>
+                <w:rFonts w:asciiTheme="minorHAnsi" w:hAnsiTheme="minorHAnsi"/>
+              </w:rPr>
               <w:t>HasNatl</w:t>
             </w:r>
             <w:proofErr w:type="spellEnd"/>
@@ -878,11 +1773,17 @@
             <w:tcW w:w="1210" w:type="dxa"/>
           </w:tcPr>
           <w:p>
-            <w:proofErr w:type="spellStart"/>
-            <w:r>
-              <w:t>BtE</w:t>
-            </w:r>
-            <w:proofErr w:type="spellEnd"/>
+            <w:pPr>
+              <w:rPr>
+                <w:rFonts w:asciiTheme="minorHAnsi" w:hAnsiTheme="minorHAnsi"/>
+              </w:rPr>
+            </w:pPr>
+            <w:r>
+              <w:rPr>
+                <w:rFonts w:asciiTheme="minorHAnsi" w:hAnsiTheme="minorHAnsi"/>
+              </w:rPr>
+              <w:t>CE</w:t>
+            </w:r>
           </w:p>
         </w:tc>
         <w:tc>
@@ -890,7 +1791,15 @@
             <w:tcW w:w="1308" w:type="dxa"/>
           </w:tcPr>
           <w:p>
-            <w:r>
+            <w:pPr>
+              <w:rPr>
+                <w:rFonts w:asciiTheme="minorHAnsi" w:hAnsiTheme="minorHAnsi"/>
+              </w:rPr>
+            </w:pPr>
+            <w:r>
+              <w:rPr>
+                <w:rFonts w:asciiTheme="minorHAnsi" w:hAnsiTheme="minorHAnsi"/>
+              </w:rPr>
               <w:t>X</w:t>
             </w:r>
           </w:p>
@@ -900,45 +1809,106 @@
             <w:tcW w:w="1239" w:type="dxa"/>
           </w:tcPr>
           <w:p>
-            <w:r>
+            <w:pPr>
+              <w:rPr>
+                <w:rFonts w:asciiTheme="minorHAnsi" w:hAnsiTheme="minorHAnsi"/>
+              </w:rPr>
+            </w:pPr>
+            <w:proofErr w:type="spellStart"/>
+            <w:r>
+              <w:rPr>
+                <w:rFonts w:asciiTheme="minorHAnsi" w:hAnsiTheme="minorHAnsi"/>
+              </w:rPr>
+              <w:t>ConChk</w:t>
+            </w:r>
+            <w:proofErr w:type="spellEnd"/>
+          </w:p>
+        </w:tc>
+        <w:tc>
+          <w:tcPr>
+            <w:tcW w:w="880" w:type="dxa"/>
+          </w:tcPr>
+          <w:p>
+            <w:pPr>
+              <w:rPr>
+                <w:rFonts w:asciiTheme="minorHAnsi" w:hAnsiTheme="minorHAnsi"/>
+              </w:rPr>
+            </w:pPr>
+            <w:r>
+              <w:rPr>
+                <w:rFonts w:asciiTheme="minorHAnsi" w:hAnsiTheme="minorHAnsi"/>
+              </w:rPr>
               <w:t>X</w:t>
             </w:r>
           </w:p>
         </w:tc>
         <w:tc>
           <w:tcPr>
-            <w:tcW w:w="880" w:type="dxa"/>
-          </w:tcPr>
-          <w:p>
-            <w:r>
+            <w:tcW w:w="960" w:type="dxa"/>
+          </w:tcPr>
+          <w:p>
+            <w:pPr>
+              <w:rPr>
+                <w:rFonts w:asciiTheme="minorHAnsi" w:hAnsiTheme="minorHAnsi"/>
+              </w:rPr>
+            </w:pPr>
+            <w:r>
+              <w:rPr>
+                <w:rFonts w:asciiTheme="minorHAnsi" w:hAnsiTheme="minorHAnsi"/>
+              </w:rPr>
               <w:t>X</w:t>
             </w:r>
-          </w:p>
-        </w:tc>
-        <w:tc>
-          <w:tcPr>
-            <w:tcW w:w="880" w:type="dxa"/>
-          </w:tcPr>
-          <w:p>
-            <w:proofErr w:type="spellStart"/>
-            <w:r>
-              <w:t>ConChk</w:t>
-            </w:r>
-            <w:proofErr w:type="spellEnd"/>
           </w:p>
         </w:tc>
       </w:tr>
       <w:tr>
         <w:tc>
           <w:tcPr>
+            <w:tcW w:w="1257" w:type="dxa"/>
+          </w:tcPr>
+          <w:p>
+            <w:pPr>
+              <w:rPr>
+                <w:rFonts w:asciiTheme="minorHAnsi" w:hAnsiTheme="minorHAnsi"/>
+              </w:rPr>
+            </w:pPr>
+            <w:r>
+              <w:rPr>
+                <w:rFonts w:asciiTheme="minorHAnsi" w:hAnsiTheme="minorHAnsi"/>
+              </w:rPr>
+              <w:t>!</w:t>
+            </w:r>
+            <w:proofErr w:type="spellStart"/>
+            <w:r>
+              <w:rPr>
+                <w:rFonts w:asciiTheme="minorHAnsi" w:hAnsiTheme="minorHAnsi"/>
+              </w:rPr>
+              <w:t>HasEngBT</w:t>
+            </w:r>
+            <w:proofErr w:type="spellEnd"/>
+          </w:p>
+        </w:tc>
+        <w:tc>
+          <w:tcPr>
             <w:tcW w:w="919" w:type="dxa"/>
           </w:tcPr>
           <w:p>
-            <w:r>
+            <w:pPr>
+              <w:rPr>
+                <w:rFonts w:asciiTheme="minorHAnsi" w:hAnsiTheme="minorHAnsi"/>
+              </w:rPr>
+            </w:pPr>
+            <w:r>
+              <w:rPr>
+                <w:rFonts w:asciiTheme="minorHAnsi" w:hAnsiTheme="minorHAnsi"/>
+              </w:rPr>
               <w:t>!</w:t>
             </w:r>
             <w:proofErr w:type="spellStart"/>
             <w:r>
+              <w:rPr>
+                <w:rFonts w:asciiTheme="minorHAnsi" w:hAnsiTheme="minorHAnsi"/>
+              </w:rPr>
               <w:t>IsBib</w:t>
             </w:r>
             <w:proofErr w:type="spellEnd"/>
@@ -946,26 +1916,25 @@
         </w:tc>
         <w:tc>
           <w:tcPr>
-            <w:tcW w:w="1679" w:type="dxa"/>
-          </w:tcPr>
-          <w:p>
-            <w:r>
+            <w:tcW w:w="1253" w:type="dxa"/>
+          </w:tcPr>
+          <w:p>
+            <w:pPr>
+              <w:rPr>
+                <w:rFonts w:asciiTheme="minorHAnsi" w:hAnsiTheme="minorHAnsi"/>
+              </w:rPr>
+            </w:pPr>
+            <w:r>
+              <w:rPr>
+                <w:rFonts w:asciiTheme="minorHAnsi" w:hAnsiTheme="minorHAnsi"/>
+              </w:rPr>
               <w:t>!</w:t>
             </w:r>
             <w:proofErr w:type="spellStart"/>
             <w:r>
-              <w:t>HasEngBT</w:t>
-            </w:r>
-            <w:proofErr w:type="spellEnd"/>
-          </w:p>
-        </w:tc>
-        <w:tc>
-          <w:tcPr>
-            <w:tcW w:w="1253" w:type="dxa"/>
-          </w:tcPr>
-          <w:p>
-            <w:proofErr w:type="spellStart"/>
-            <w:r>
+              <w:rPr>
+                <w:rFonts w:asciiTheme="minorHAnsi" w:hAnsiTheme="minorHAnsi"/>
+              </w:rPr>
               <w:t>HasEngl</w:t>
             </w:r>
             <w:proofErr w:type="spellEnd"/>
@@ -976,8 +1945,16 @@
             <w:tcW w:w="1205" w:type="dxa"/>
           </w:tcPr>
           <w:p>
-            <w:proofErr w:type="spellStart"/>
-            <w:r>
+            <w:pPr>
+              <w:rPr>
+                <w:rFonts w:asciiTheme="minorHAnsi" w:hAnsiTheme="minorHAnsi"/>
+              </w:rPr>
+            </w:pPr>
+            <w:proofErr w:type="spellStart"/>
+            <w:r>
+              <w:rPr>
+                <w:rFonts w:asciiTheme="minorHAnsi" w:hAnsiTheme="minorHAnsi"/>
+              </w:rPr>
               <w:t>HasNatl</w:t>
             </w:r>
             <w:proofErr w:type="spellEnd"/>
@@ -988,8 +1965,14 @@
             <w:tcW w:w="1210" w:type="dxa"/>
           </w:tcPr>
           <w:p>
-            <w:r>
-              <w:rPr>
+            <w:pPr>
+              <w:rPr>
+                <w:rFonts w:asciiTheme="minorHAnsi" w:hAnsiTheme="minorHAnsi"/>
+              </w:rPr>
+            </w:pPr>
+            <w:r>
+              <w:rPr>
+                <w:rFonts w:asciiTheme="minorHAnsi" w:hAnsiTheme="minorHAnsi"/>
                 <w:i/>
                 <w:iCs/>
               </w:rPr>
@@ -1004,16 +1987,14 @@
           <w:p>
             <w:pPr>
               <w:rPr>
-                <w:i/>
-                <w:iCs/>
-              </w:rPr>
-            </w:pPr>
-            <w:r>
-              <w:rPr>
-                <w:i/>
-                <w:iCs/>
-              </w:rPr>
-              <w:t>CE</w:t>
+                <w:rFonts w:asciiTheme="minorHAnsi" w:hAnsiTheme="minorHAnsi"/>
+              </w:rPr>
+            </w:pPr>
+            <w:r>
+              <w:rPr>
+                <w:rFonts w:asciiTheme="minorHAnsi" w:hAnsiTheme="minorHAnsi"/>
+              </w:rPr>
+              <w:t>ConChk</w:t>
             </w:r>
           </w:p>
         </w:tc>
@@ -1022,11 +2003,17 @@
             <w:tcW w:w="1239" w:type="dxa"/>
           </w:tcPr>
           <w:p>
-            <w:proofErr w:type="spellStart"/>
-            <w:r>
-              <w:t>ConChk</w:t>
-            </w:r>
-            <w:proofErr w:type="spellEnd"/>
+            <w:pPr>
+              <w:rPr>
+                <w:rFonts w:asciiTheme="minorHAnsi" w:hAnsiTheme="minorHAnsi"/>
+              </w:rPr>
+            </w:pPr>
+            <w:r>
+              <w:rPr>
+                <w:rFonts w:asciiTheme="minorHAnsi" w:hAnsiTheme="minorHAnsi"/>
+              </w:rPr>
+              <w:t>X</w:t>
+            </w:r>
           </w:p>
         </w:tc>
         <w:tc>
@@ -1034,268 +2021,100 @@
             <w:tcW w:w="880" w:type="dxa"/>
           </w:tcPr>
           <w:p>
-            <w:r>
+            <w:pPr>
+              <w:rPr>
+                <w:rFonts w:asciiTheme="minorHAnsi" w:hAnsiTheme="minorHAnsi"/>
+              </w:rPr>
+            </w:pPr>
+            <w:r>
+              <w:rPr>
+                <w:rFonts w:asciiTheme="minorHAnsi" w:hAnsiTheme="minorHAnsi"/>
+              </w:rPr>
               <w:t>X</w:t>
             </w:r>
           </w:p>
         </w:tc>
         <w:tc>
           <w:tcPr>
-            <w:tcW w:w="880" w:type="dxa"/>
-          </w:tcPr>
-          <w:p>
-            <w:r>
-              <w:t>X</w:t>
-            </w:r>
-          </w:p>
-        </w:tc>
-      </w:tr>
-      <w:tr>
-        <w:tc>
-          <w:tcPr>
-            <w:tcW w:w="919" w:type="dxa"/>
-          </w:tcPr>
-          <w:p>
-            <w:r>
-              <w:t>!</w:t>
-            </w:r>
-            <w:proofErr w:type="spellStart"/>
-            <w:r>
-              <w:t>IsBib</w:t>
-            </w:r>
-            <w:proofErr w:type="spellEnd"/>
-          </w:p>
-        </w:tc>
-        <w:tc>
-          <w:tcPr>
-            <w:tcW w:w="1679" w:type="dxa"/>
-          </w:tcPr>
-          <w:p>
-            <w:r>
-              <w:t>!</w:t>
-            </w:r>
-            <w:proofErr w:type="spellStart"/>
-            <w:r>
-              <w:t>HasEngBT</w:t>
-            </w:r>
-            <w:proofErr w:type="spellEnd"/>
-          </w:p>
-        </w:tc>
-        <w:tc>
-          <w:tcPr>
-            <w:tcW w:w="1253" w:type="dxa"/>
-          </w:tcPr>
-          <w:p>
-            <w:proofErr w:type="spellStart"/>
-            <w:r>
-              <w:t>HasEngl</w:t>
-            </w:r>
-            <w:proofErr w:type="spellEnd"/>
-          </w:p>
-        </w:tc>
-        <w:tc>
-          <w:tcPr>
-            <w:tcW w:w="1205" w:type="dxa"/>
-          </w:tcPr>
-          <w:p>
-            <w:r>
-              <w:t>!</w:t>
-            </w:r>
-            <w:proofErr w:type="spellStart"/>
-            <w:r>
-              <w:t>HasNatl</w:t>
-            </w:r>
-            <w:proofErr w:type="spellEnd"/>
-          </w:p>
-        </w:tc>
-        <w:tc>
-          <w:tcPr>
-            <w:tcW w:w="1210" w:type="dxa"/>
-          </w:tcPr>
-          <w:p>
-            <w:r>
-              <w:t>CE</w:t>
-            </w:r>
-          </w:p>
-        </w:tc>
-        <w:tc>
-          <w:tcPr>
-            <w:tcW w:w="1308" w:type="dxa"/>
-          </w:tcPr>
-          <w:p>
-            <w:r>
-              <w:t>X</w:t>
-            </w:r>
-          </w:p>
-        </w:tc>
-        <w:tc>
-          <w:tcPr>
-            <w:tcW w:w="1239" w:type="dxa"/>
-          </w:tcPr>
-          <w:p>
-            <w:proofErr w:type="spellStart"/>
-            <w:r>
-              <w:t>ConChk</w:t>
-            </w:r>
-            <w:proofErr w:type="spellEnd"/>
-          </w:p>
-        </w:tc>
-        <w:tc>
-          <w:tcPr>
-            <w:tcW w:w="880" w:type="dxa"/>
-          </w:tcPr>
-          <w:p>
-            <w:r>
-              <w:t>X</w:t>
-            </w:r>
-          </w:p>
-        </w:tc>
-        <w:tc>
-          <w:tcPr>
-            <w:tcW w:w="880" w:type="dxa"/>
-          </w:tcPr>
-          <w:p>
-            <w:r>
-              <w:t>X</w:t>
-            </w:r>
-          </w:p>
-        </w:tc>
-      </w:tr>
-      <w:tr>
-        <w:tc>
-          <w:tcPr>
-            <w:tcW w:w="919" w:type="dxa"/>
-          </w:tcPr>
-          <w:p>
-            <w:r>
-              <w:t>!</w:t>
-            </w:r>
-            <w:proofErr w:type="spellStart"/>
-            <w:r>
-              <w:t>IsBib</w:t>
-            </w:r>
-            <w:proofErr w:type="spellEnd"/>
-          </w:p>
-        </w:tc>
-        <w:tc>
-          <w:tcPr>
-            <w:tcW w:w="1679" w:type="dxa"/>
-          </w:tcPr>
-          <w:p>
-            <w:r>
-              <w:t>!</w:t>
-            </w:r>
-            <w:proofErr w:type="spellStart"/>
-            <w:r>
-              <w:t>HasEngBT</w:t>
-            </w:r>
-            <w:proofErr w:type="spellEnd"/>
-          </w:p>
-        </w:tc>
-        <w:tc>
-          <w:tcPr>
-            <w:tcW w:w="1253" w:type="dxa"/>
-          </w:tcPr>
-          <w:p>
-            <w:r>
-              <w:t>!</w:t>
-            </w:r>
-            <w:proofErr w:type="spellStart"/>
-            <w:r>
-              <w:t>HasEngl</w:t>
-            </w:r>
-            <w:proofErr w:type="spellEnd"/>
-          </w:p>
-        </w:tc>
-        <w:tc>
-          <w:tcPr>
-            <w:tcW w:w="1205" w:type="dxa"/>
-          </w:tcPr>
-          <w:p>
-            <w:proofErr w:type="spellStart"/>
-            <w:r>
-              <w:t>HasNatl</w:t>
-            </w:r>
-            <w:proofErr w:type="spellEnd"/>
-          </w:p>
-        </w:tc>
-        <w:tc>
-          <w:tcPr>
-            <w:tcW w:w="1210" w:type="dxa"/>
-          </w:tcPr>
-          <w:p>
-            <w:r>
-              <w:rPr>
-                <w:i/>
-                <w:iCs/>
-              </w:rPr>
-              <w:t>CN</w:t>
-            </w:r>
-          </w:p>
-        </w:tc>
-        <w:tc>
-          <w:tcPr>
-            <w:tcW w:w="1308" w:type="dxa"/>
-          </w:tcPr>
-          <w:p>
-            <w:r>
-              <w:t>ConChk</w:t>
-            </w:r>
-          </w:p>
-        </w:tc>
-        <w:tc>
-          <w:tcPr>
-            <w:tcW w:w="1239" w:type="dxa"/>
-          </w:tcPr>
-          <w:p>
-            <w:r>
-              <w:t>X</w:t>
-            </w:r>
-          </w:p>
-        </w:tc>
-        <w:tc>
-          <w:tcPr>
-            <w:tcW w:w="880" w:type="dxa"/>
-          </w:tcPr>
-          <w:p>
-            <w:r>
-              <w:t>X</w:t>
-            </w:r>
-          </w:p>
-        </w:tc>
-        <w:tc>
-          <w:tcPr>
-            <w:tcW w:w="880" w:type="dxa"/>
-          </w:tcPr>
-          <w:p>
-            <w:r>
+            <w:tcW w:w="960" w:type="dxa"/>
+          </w:tcPr>
+          <w:p>
+            <w:pPr>
+              <w:rPr>
+                <w:rFonts w:asciiTheme="minorHAnsi" w:hAnsiTheme="minorHAnsi"/>
+              </w:rPr>
+            </w:pPr>
+            <w:r>
+              <w:rPr>
+                <w:rFonts w:asciiTheme="minorHAnsi" w:hAnsiTheme="minorHAnsi"/>
+              </w:rPr>
               <w:t>X</w:t>
             </w:r>
           </w:p>
         </w:tc>
       </w:tr>
     </w:tbl>
-    <w:p/>
     <w:p>
+      <w:pPr>
+        <w:rPr>
+          <w:rFonts w:asciiTheme="minorHAnsi" w:hAnsiTheme="minorHAnsi"/>
+        </w:rPr>
+      </w:pPr>
+    </w:p>
+    <w:p>
+      <w:pPr>
+        <w:rPr>
+          <w:rFonts w:asciiTheme="minorHAnsi" w:hAnsiTheme="minorHAnsi"/>
+        </w:rPr>
+      </w:pPr>
       <w:r>
+        <w:rPr>
+          <w:rFonts w:asciiTheme="minorHAnsi" w:hAnsiTheme="minorHAnsi"/>
+        </w:rPr>
         <w:t>Vern-&gt;</w:t>
       </w:r>
       <w:proofErr w:type="spellStart"/>
       <w:r>
+        <w:rPr>
+          <w:rFonts w:asciiTheme="minorHAnsi" w:hAnsiTheme="minorHAnsi"/>
+        </w:rPr>
         <w:t>HasNatl</w:t>
       </w:r>
       <w:proofErr w:type="spellEnd"/>
       <w:r>
+        <w:rPr>
+          <w:rFonts w:asciiTheme="minorHAnsi" w:hAnsiTheme="minorHAnsi"/>
+        </w:rPr>
         <w:t>=CN</w:t>
       </w:r>
     </w:p>
-    <w:p/>
     <w:p>
+      <w:pPr>
+        <w:rPr>
+          <w:rFonts w:asciiTheme="minorHAnsi" w:hAnsiTheme="minorHAnsi"/>
+        </w:rPr>
+      </w:pPr>
+    </w:p>
+    <w:p>
+      <w:pPr>
+        <w:rPr>
+          <w:rFonts w:asciiTheme="minorHAnsi" w:hAnsiTheme="minorHAnsi"/>
+        </w:rPr>
+      </w:pPr>
       <w:r>
+        <w:rPr>
+          <w:rFonts w:asciiTheme="minorHAnsi" w:hAnsiTheme="minorHAnsi"/>
+        </w:rPr>
         <w:t>CV-&gt;CN-&gt;C</w:t>
       </w:r>
     </w:p>
-    <w:p/>
+    <w:p>
+      <w:pPr>
+        <w:rPr>
+          <w:rFonts w:asciiTheme="minorHAnsi" w:hAnsiTheme="minorHAnsi"/>
+        </w:rPr>
+      </w:pPr>
+    </w:p>
     <w:sectPr>
       <w:pgSz w:w="15840" w:h="12240" w:orient="landscape"/>
       <w:pgMar w:top="1440" w:right="1440" w:bottom="1440" w:left="1440" w:header="720" w:footer="720" w:gutter="0"/>

</xml_diff>

<commit_message>
added full version of NetBible, and the ability to have a fully English-only project (i.e. no BT), and fixed the FocusOnSomethingInThisVerse to make it work for all visible panes
</commit_message>
<xml_diff>
--- a/StoryEditor/State Transitions.docx
+++ b/StoryEditor/State Transitions.docx
@@ -11,8 +11,8 @@
       <w:tblGrid>
         <w:gridCol w:w="1257"/>
         <w:gridCol w:w="919"/>
-        <w:gridCol w:w="1253"/>
-        <w:gridCol w:w="1205"/>
+        <w:gridCol w:w="1312"/>
+        <w:gridCol w:w="1306"/>
         <w:gridCol w:w="1210"/>
         <w:gridCol w:w="1308"/>
         <w:gridCol w:w="1239"/>
@@ -221,6 +221,12 @@
               </w:rPr>
               <w:t>HasEngl</w:t>
             </w:r>
+            <w:r>
+              <w:rPr>
+                <w:rFonts w:asciiTheme="minorHAnsi" w:hAnsiTheme="minorHAnsi"/>
+              </w:rPr>
+              <w:t>BT</w:t>
+            </w:r>
             <w:proofErr w:type="spellEnd"/>
           </w:p>
         </w:tc>
@@ -240,6 +246,12 @@
                 <w:rFonts w:asciiTheme="minorHAnsi" w:hAnsiTheme="minorHAnsi"/>
               </w:rPr>
               <w:t>HasNatl</w:t>
+            </w:r>
+            <w:r>
+              <w:rPr>
+                <w:rFonts w:asciiTheme="minorHAnsi" w:hAnsiTheme="minorHAnsi"/>
+              </w:rPr>
+              <w:t>BT</w:t>
             </w:r>
             <w:proofErr w:type="spellEnd"/>
           </w:p>
@@ -409,6 +421,12 @@
               </w:rPr>
               <w:t>HasEngl</w:t>
             </w:r>
+            <w:r>
+              <w:rPr>
+                <w:rFonts w:asciiTheme="minorHAnsi" w:hAnsiTheme="minorHAnsi"/>
+              </w:rPr>
+              <w:t>BT</w:t>
+            </w:r>
             <w:proofErr w:type="spellEnd"/>
           </w:p>
         </w:tc>
@@ -434,6 +452,12 @@
                 <w:rFonts w:asciiTheme="minorHAnsi" w:hAnsiTheme="minorHAnsi"/>
               </w:rPr>
               <w:t>HasNatl</w:t>
+            </w:r>
+            <w:r>
+              <w:rPr>
+                <w:rFonts w:asciiTheme="minorHAnsi" w:hAnsiTheme="minorHAnsi"/>
+              </w:rPr>
+              <w:t>BT</w:t>
             </w:r>
             <w:proofErr w:type="spellEnd"/>
           </w:p>
@@ -601,6 +625,12 @@
               </w:rPr>
               <w:t>HasEngl</w:t>
             </w:r>
+            <w:r>
+              <w:rPr>
+                <w:rFonts w:asciiTheme="minorHAnsi" w:hAnsiTheme="minorHAnsi"/>
+              </w:rPr>
+              <w:t>BT</w:t>
+            </w:r>
             <w:proofErr w:type="spellEnd"/>
           </w:p>
         </w:tc>
@@ -620,6 +650,12 @@
                 <w:rFonts w:asciiTheme="minorHAnsi" w:hAnsiTheme="minorHAnsi"/>
               </w:rPr>
               <w:t>HasNatl</w:t>
+            </w:r>
+            <w:r>
+              <w:rPr>
+                <w:rFonts w:asciiTheme="minorHAnsi" w:hAnsiTheme="minorHAnsi"/>
+              </w:rPr>
+              <w:t>BT</w:t>
             </w:r>
             <w:proofErr w:type="spellEnd"/>
           </w:p>
@@ -785,6 +821,12 @@
               </w:rPr>
               <w:t>HasEngl</w:t>
             </w:r>
+            <w:r>
+              <w:rPr>
+                <w:rFonts w:asciiTheme="minorHAnsi" w:hAnsiTheme="minorHAnsi"/>
+              </w:rPr>
+              <w:t>BT</w:t>
+            </w:r>
             <w:proofErr w:type="spellEnd"/>
           </w:p>
         </w:tc>
@@ -810,6 +852,12 @@
                 <w:rFonts w:asciiTheme="minorHAnsi" w:hAnsiTheme="minorHAnsi"/>
               </w:rPr>
               <w:t>HasNatl</w:t>
+            </w:r>
+            <w:r>
+              <w:rPr>
+                <w:rFonts w:asciiTheme="minorHAnsi" w:hAnsiTheme="minorHAnsi"/>
+              </w:rPr>
+              <w:t>BT</w:t>
             </w:r>
             <w:proofErr w:type="spellEnd"/>
           </w:p>
@@ -973,6 +1021,12 @@
               </w:rPr>
               <w:t>HasEngl</w:t>
             </w:r>
+            <w:r>
+              <w:rPr>
+                <w:rFonts w:asciiTheme="minorHAnsi" w:hAnsiTheme="minorHAnsi"/>
+              </w:rPr>
+              <w:t>BT</w:t>
+            </w:r>
             <w:proofErr w:type="spellEnd"/>
           </w:p>
         </w:tc>
@@ -992,6 +1046,12 @@
                 <w:rFonts w:asciiTheme="minorHAnsi" w:hAnsiTheme="minorHAnsi"/>
               </w:rPr>
               <w:t>HasNatl</w:t>
+            </w:r>
+            <w:r>
+              <w:rPr>
+                <w:rFonts w:asciiTheme="minorHAnsi" w:hAnsiTheme="minorHAnsi"/>
+              </w:rPr>
+              <w:t>BT</w:t>
             </w:r>
             <w:proofErr w:type="spellEnd"/>
           </w:p>
@@ -1163,6 +1223,12 @@
               </w:rPr>
               <w:t>HasEngl</w:t>
             </w:r>
+            <w:r>
+              <w:rPr>
+                <w:rFonts w:asciiTheme="minorHAnsi" w:hAnsiTheme="minorHAnsi"/>
+              </w:rPr>
+              <w:t>BT</w:t>
+            </w:r>
             <w:proofErr w:type="spellEnd"/>
           </w:p>
         </w:tc>
@@ -1188,6 +1254,12 @@
                 <w:rFonts w:asciiTheme="minorHAnsi" w:hAnsiTheme="minorHAnsi"/>
               </w:rPr>
               <w:t>HasNatl</w:t>
+            </w:r>
+            <w:r>
+              <w:rPr>
+                <w:rFonts w:asciiTheme="minorHAnsi" w:hAnsiTheme="minorHAnsi"/>
+              </w:rPr>
+              <w:t>BT</w:t>
             </w:r>
             <w:proofErr w:type="spellEnd"/>
           </w:p>
@@ -1359,6 +1431,12 @@
               </w:rPr>
               <w:t>HasEngl</w:t>
             </w:r>
+            <w:r>
+              <w:rPr>
+                <w:rFonts w:asciiTheme="minorHAnsi" w:hAnsiTheme="minorHAnsi"/>
+              </w:rPr>
+              <w:t>BT</w:t>
+            </w:r>
             <w:proofErr w:type="spellEnd"/>
           </w:p>
         </w:tc>
@@ -1378,6 +1456,12 @@
                 <w:rFonts w:asciiTheme="minorHAnsi" w:hAnsiTheme="minorHAnsi"/>
               </w:rPr>
               <w:t>HasNatl</w:t>
+            </w:r>
+            <w:r>
+              <w:rPr>
+                <w:rFonts w:asciiTheme="minorHAnsi" w:hAnsiTheme="minorHAnsi"/>
+              </w:rPr>
+              <w:t>BT</w:t>
             </w:r>
             <w:proofErr w:type="spellEnd"/>
           </w:p>
@@ -1547,6 +1631,12 @@
               </w:rPr>
               <w:t>HasEngl</w:t>
             </w:r>
+            <w:r>
+              <w:rPr>
+                <w:rFonts w:asciiTheme="minorHAnsi" w:hAnsiTheme="minorHAnsi"/>
+              </w:rPr>
+              <w:t>BT</w:t>
+            </w:r>
             <w:proofErr w:type="spellEnd"/>
           </w:p>
         </w:tc>
@@ -1566,6 +1656,12 @@
                 <w:rFonts w:asciiTheme="minorHAnsi" w:hAnsiTheme="minorHAnsi"/>
               </w:rPr>
               <w:t>HasNatl</w:t>
+            </w:r>
+            <w:r>
+              <w:rPr>
+                <w:rFonts w:asciiTheme="minorHAnsi" w:hAnsiTheme="minorHAnsi"/>
+              </w:rPr>
+              <w:t>BT</w:t>
             </w:r>
             <w:proofErr w:type="spellEnd"/>
           </w:p>
@@ -1739,6 +1835,12 @@
               </w:rPr>
               <w:t>HasEngl</w:t>
             </w:r>
+            <w:r>
+              <w:rPr>
+                <w:rFonts w:asciiTheme="minorHAnsi" w:hAnsiTheme="minorHAnsi"/>
+              </w:rPr>
+              <w:t>BT</w:t>
+            </w:r>
             <w:proofErr w:type="spellEnd"/>
           </w:p>
         </w:tc>
@@ -1764,6 +1866,12 @@
                 <w:rFonts w:asciiTheme="minorHAnsi" w:hAnsiTheme="minorHAnsi"/>
               </w:rPr>
               <w:t>HasNatl</w:t>
+            </w:r>
+            <w:r>
+              <w:rPr>
+                <w:rFonts w:asciiTheme="minorHAnsi" w:hAnsiTheme="minorHAnsi"/>
+              </w:rPr>
+              <w:t>BT</w:t>
             </w:r>
             <w:proofErr w:type="spellEnd"/>
           </w:p>
@@ -1937,6 +2045,12 @@
               </w:rPr>
               <w:t>HasEngl</w:t>
             </w:r>
+            <w:r>
+              <w:rPr>
+                <w:rFonts w:asciiTheme="minorHAnsi" w:hAnsiTheme="minorHAnsi"/>
+              </w:rPr>
+              <w:t>BT</w:t>
+            </w:r>
             <w:proofErr w:type="spellEnd"/>
           </w:p>
         </w:tc>
@@ -1956,6 +2070,12 @@
                 <w:rFonts w:asciiTheme="minorHAnsi" w:hAnsiTheme="minorHAnsi"/>
               </w:rPr>
               <w:t>HasNatl</w:t>
+            </w:r>
+            <w:r>
+              <w:rPr>
+                <w:rFonts w:asciiTheme="minorHAnsi" w:hAnsiTheme="minorHAnsi"/>
+              </w:rPr>
+              <w:t>BT</w:t>
             </w:r>
             <w:proofErr w:type="spellEnd"/>
           </w:p>
@@ -2032,6 +2152,210 @@
               </w:rPr>
               <w:t>X</w:t>
             </w:r>
+          </w:p>
+        </w:tc>
+        <w:tc>
+          <w:tcPr>
+            <w:tcW w:w="960" w:type="dxa"/>
+          </w:tcPr>
+          <w:p>
+            <w:pPr>
+              <w:rPr>
+                <w:rFonts w:asciiTheme="minorHAnsi" w:hAnsiTheme="minorHAnsi"/>
+              </w:rPr>
+            </w:pPr>
+            <w:r>
+              <w:rPr>
+                <w:rFonts w:asciiTheme="minorHAnsi" w:hAnsiTheme="minorHAnsi"/>
+              </w:rPr>
+              <w:t>X</w:t>
+            </w:r>
+          </w:p>
+        </w:tc>
+      </w:tr>
+      <w:tr>
+        <w:tc>
+          <w:tcPr>
+            <w:tcW w:w="1257" w:type="dxa"/>
+          </w:tcPr>
+          <w:p>
+            <w:pPr>
+              <w:rPr>
+                <w:rFonts w:asciiTheme="minorHAnsi" w:hAnsiTheme="minorHAnsi"/>
+              </w:rPr>
+            </w:pPr>
+            <w:r>
+              <w:rPr>
+                <w:rFonts w:asciiTheme="minorHAnsi" w:hAnsiTheme="minorHAnsi"/>
+              </w:rPr>
+              <w:t>!</w:t>
+            </w:r>
+            <w:proofErr w:type="spellStart"/>
+            <w:r>
+              <w:rPr>
+                <w:rFonts w:asciiTheme="minorHAnsi" w:hAnsiTheme="minorHAnsi"/>
+              </w:rPr>
+              <w:t>HasEngBT</w:t>
+            </w:r>
+            <w:proofErr w:type="spellEnd"/>
+          </w:p>
+        </w:tc>
+        <w:tc>
+          <w:tcPr>
+            <w:tcW w:w="919" w:type="dxa"/>
+          </w:tcPr>
+          <w:p>
+            <w:pPr>
+              <w:rPr>
+                <w:rFonts w:asciiTheme="minorHAnsi" w:hAnsiTheme="minorHAnsi"/>
+              </w:rPr>
+            </w:pPr>
+            <w:proofErr w:type="spellStart"/>
+            <w:r>
+              <w:rPr>
+                <w:rFonts w:asciiTheme="minorHAnsi" w:hAnsiTheme="minorHAnsi"/>
+              </w:rPr>
+              <w:t>IsBib</w:t>
+            </w:r>
+            <w:proofErr w:type="spellEnd"/>
+          </w:p>
+        </w:tc>
+        <w:tc>
+          <w:tcPr>
+            <w:tcW w:w="1253" w:type="dxa"/>
+          </w:tcPr>
+          <w:p>
+            <w:pPr>
+              <w:rPr>
+                <w:rFonts w:asciiTheme="minorHAnsi" w:hAnsiTheme="minorHAnsi"/>
+              </w:rPr>
+            </w:pPr>
+            <w:r>
+              <w:rPr>
+                <w:rFonts w:asciiTheme="minorHAnsi" w:hAnsiTheme="minorHAnsi"/>
+              </w:rPr>
+              <w:t>!</w:t>
+            </w:r>
+            <w:proofErr w:type="spellStart"/>
+            <w:r>
+              <w:rPr>
+                <w:rFonts w:asciiTheme="minorHAnsi" w:hAnsiTheme="minorHAnsi"/>
+              </w:rPr>
+              <w:t>HasEngl</w:t>
+            </w:r>
+            <w:r>
+              <w:rPr>
+                <w:rFonts w:asciiTheme="minorHAnsi" w:hAnsiTheme="minorHAnsi"/>
+              </w:rPr>
+              <w:t>BT</w:t>
+            </w:r>
+            <w:proofErr w:type="spellEnd"/>
+          </w:p>
+        </w:tc>
+        <w:tc>
+          <w:tcPr>
+            <w:tcW w:w="1205" w:type="dxa"/>
+          </w:tcPr>
+          <w:p>
+            <w:pPr>
+              <w:rPr>
+                <w:rFonts w:asciiTheme="minorHAnsi" w:hAnsiTheme="minorHAnsi"/>
+              </w:rPr>
+            </w:pPr>
+            <w:r>
+              <w:rPr>
+                <w:rFonts w:asciiTheme="minorHAnsi" w:hAnsiTheme="minorHAnsi"/>
+              </w:rPr>
+              <w:t>!</w:t>
+            </w:r>
+            <w:proofErr w:type="spellStart"/>
+            <w:r>
+              <w:rPr>
+                <w:rFonts w:asciiTheme="minorHAnsi" w:hAnsiTheme="minorHAnsi"/>
+              </w:rPr>
+              <w:t>HasNatl</w:t>
+            </w:r>
+            <w:r>
+              <w:rPr>
+                <w:rFonts w:asciiTheme="minorHAnsi" w:hAnsiTheme="minorHAnsi"/>
+              </w:rPr>
+              <w:t>BT</w:t>
+            </w:r>
+            <w:proofErr w:type="spellEnd"/>
+          </w:p>
+        </w:tc>
+        <w:tc>
+          <w:tcPr>
+            <w:tcW w:w="1210" w:type="dxa"/>
+          </w:tcPr>
+          <w:p>
+            <w:pPr>
+              <w:rPr>
+                <w:rFonts w:asciiTheme="minorHAnsi" w:hAnsiTheme="minorHAnsi"/>
+              </w:rPr>
+            </w:pPr>
+            <w:r>
+              <w:rPr>
+                <w:rFonts w:asciiTheme="minorHAnsi" w:hAnsiTheme="minorHAnsi"/>
+              </w:rPr>
+              <w:t>CA</w:t>
+            </w:r>
+          </w:p>
+        </w:tc>
+        <w:tc>
+          <w:tcPr>
+            <w:tcW w:w="1308" w:type="dxa"/>
+          </w:tcPr>
+          <w:p>
+            <w:pPr>
+              <w:rPr>
+                <w:rFonts w:asciiTheme="minorHAnsi" w:hAnsiTheme="minorHAnsi"/>
+              </w:rPr>
+            </w:pPr>
+            <w:r>
+              <w:rPr>
+                <w:rFonts w:asciiTheme="minorHAnsi" w:hAnsiTheme="minorHAnsi"/>
+              </w:rPr>
+              <w:t>X</w:t>
+            </w:r>
+          </w:p>
+        </w:tc>
+        <w:tc>
+          <w:tcPr>
+            <w:tcW w:w="1239" w:type="dxa"/>
+          </w:tcPr>
+          <w:p>
+            <w:pPr>
+              <w:rPr>
+                <w:rFonts w:asciiTheme="minorHAnsi" w:hAnsiTheme="minorHAnsi"/>
+              </w:rPr>
+            </w:pPr>
+            <w:r>
+              <w:rPr>
+                <w:rFonts w:asciiTheme="minorHAnsi" w:hAnsiTheme="minorHAnsi"/>
+              </w:rPr>
+              <w:t>X</w:t>
+            </w:r>
+          </w:p>
+        </w:tc>
+        <w:tc>
+          <w:tcPr>
+            <w:tcW w:w="880" w:type="dxa"/>
+          </w:tcPr>
+          <w:p>
+            <w:pPr>
+              <w:rPr>
+                <w:rFonts w:asciiTheme="minorHAnsi" w:hAnsiTheme="minorHAnsi"/>
+              </w:rPr>
+            </w:pPr>
+            <w:proofErr w:type="spellStart"/>
+            <w:r>
+              <w:rPr>
+                <w:rFonts w:asciiTheme="minorHAnsi" w:hAnsiTheme="minorHAnsi"/>
+              </w:rPr>
+              <w:t>ConA</w:t>
+            </w:r>
+            <w:proofErr w:type="spellEnd"/>
           </w:p>
         </w:tc>
         <w:tc>

</xml_diff>

<commit_message>
tightened up the CheckForProperEditToken before allowing various commands (to prevent Crafters from adding, for eg., a Story Testing Question when it's in the Consultant state. Added a patch routine to insure the anchors are max 3 letters rather than what are given for Sword (Sword 1Cor... needs to be 1Co for Paratext's VerseRef object). Move extra sentence final punct to the edit control rather than keeping it implicit, but no longer using "\n\r" for final. Moved the code from GlossingForm to new AdaptItGlossing.cs. Added HasUsingOtherEnglishBTer to the State Transitions logic (so we don't show e.g. 'eCrafterTypeInternationalBT' when there's an independent EngBTr
</commit_message>
<xml_diff>
--- a/StoryEditor/State Transitions.docx
+++ b/StoryEditor/State Transitions.docx
@@ -9,7 +9,7 @@
         <w:tblLook w:val="04A0"/>
       </w:tblPr>
       <w:tblGrid>
-        <w:gridCol w:w="1257"/>
+        <w:gridCol w:w="1340"/>
         <w:gridCol w:w="919"/>
         <w:gridCol w:w="1312"/>
         <w:gridCol w:w="1306"/>
@@ -18,11 +18,12 @@
         <w:gridCol w:w="1239"/>
         <w:gridCol w:w="880"/>
         <w:gridCol w:w="960"/>
+        <w:gridCol w:w="960"/>
       </w:tblGrid>
       <w:tr>
         <w:tc>
           <w:tcPr>
-            <w:tcW w:w="1257" w:type="dxa"/>
+            <w:tcW w:w="1340" w:type="dxa"/>
           </w:tcPr>
           <w:p>
             <w:pPr>
@@ -46,19 +47,19 @@
         </w:tc>
         <w:tc>
           <w:tcPr>
-            <w:tcW w:w="1253" w:type="dxa"/>
-          </w:tcPr>
-          <w:p>
-            <w:pPr>
-              <w:rPr>
-                <w:rFonts w:asciiTheme="minorHAnsi" w:hAnsiTheme="minorHAnsi"/>
-              </w:rPr>
-            </w:pPr>
-          </w:p>
-        </w:tc>
-        <w:tc>
-          <w:tcPr>
-            <w:tcW w:w="1205" w:type="dxa"/>
+            <w:tcW w:w="1312" w:type="dxa"/>
+          </w:tcPr>
+          <w:p>
+            <w:pPr>
+              <w:rPr>
+                <w:rFonts w:asciiTheme="minorHAnsi" w:hAnsiTheme="minorHAnsi"/>
+              </w:rPr>
+            </w:pPr>
+          </w:p>
+        </w:tc>
+        <w:tc>
+          <w:tcPr>
+            <w:tcW w:w="1306" w:type="dxa"/>
           </w:tcPr>
           <w:p>
             <w:pPr>
@@ -160,13 +161,25 @@
               <w:t>BtE</w:t>
             </w:r>
             <w:proofErr w:type="spellEnd"/>
+          </w:p>
+        </w:tc>
+        <w:tc>
+          <w:tcPr>
+            <w:tcW w:w="960" w:type="dxa"/>
+          </w:tcPr>
+          <w:p>
+            <w:pPr>
+              <w:rPr>
+                <w:rFonts w:asciiTheme="minorHAnsi" w:hAnsiTheme="minorHAnsi"/>
+              </w:rPr>
+            </w:pPr>
           </w:p>
         </w:tc>
       </w:tr>
       <w:tr>
         <w:tc>
           <w:tcPr>
-            <w:tcW w:w="1257" w:type="dxa"/>
+            <w:tcW w:w="1340" w:type="dxa"/>
           </w:tcPr>
           <w:p>
             <w:pPr>
@@ -181,6 +194,12 @@
               </w:rPr>
               <w:t>HasEngBT</w:t>
             </w:r>
+            <w:r>
+              <w:rPr>
+                <w:rFonts w:asciiTheme="minorHAnsi" w:hAnsiTheme="minorHAnsi"/>
+              </w:rPr>
+              <w:t>r</w:t>
+            </w:r>
             <w:proofErr w:type="spellEnd"/>
           </w:p>
         </w:tc>
@@ -206,7 +225,7 @@
         </w:tc>
         <w:tc>
           <w:tcPr>
-            <w:tcW w:w="1253" w:type="dxa"/>
+            <w:tcW w:w="1312" w:type="dxa"/>
           </w:tcPr>
           <w:p>
             <w:pPr>
@@ -232,7 +251,7 @@
         </w:tc>
         <w:tc>
           <w:tcPr>
-            <w:tcW w:w="1205" w:type="dxa"/>
+            <w:tcW w:w="1306" w:type="dxa"/>
           </w:tcPr>
           <w:p>
             <w:pPr>
@@ -362,11 +381,29 @@
             <w:proofErr w:type="spellEnd"/>
           </w:p>
         </w:tc>
+        <w:tc>
+          <w:tcPr>
+            <w:tcW w:w="960" w:type="dxa"/>
+          </w:tcPr>
+          <w:p>
+            <w:pPr>
+              <w:rPr>
+                <w:rFonts w:asciiTheme="minorHAnsi" w:hAnsiTheme="minorHAnsi"/>
+              </w:rPr>
+            </w:pPr>
+            <w:r>
+              <w:rPr>
+                <w:rFonts w:asciiTheme="minorHAnsi" w:hAnsiTheme="minorHAnsi"/>
+              </w:rPr>
+              <w:t>X</w:t>
+            </w:r>
+          </w:p>
+        </w:tc>
       </w:tr>
       <w:tr>
         <w:tc>
           <w:tcPr>
-            <w:tcW w:w="1257" w:type="dxa"/>
+            <w:tcW w:w="1340" w:type="dxa"/>
           </w:tcPr>
           <w:p>
             <w:pPr>
@@ -381,6 +418,12 @@
               </w:rPr>
               <w:t>HasEngBT</w:t>
             </w:r>
+            <w:r>
+              <w:rPr>
+                <w:rFonts w:asciiTheme="minorHAnsi" w:hAnsiTheme="minorHAnsi"/>
+              </w:rPr>
+              <w:t>r</w:t>
+            </w:r>
             <w:proofErr w:type="spellEnd"/>
           </w:p>
         </w:tc>
@@ -406,7 +449,7 @@
         </w:tc>
         <w:tc>
           <w:tcPr>
-            <w:tcW w:w="1253" w:type="dxa"/>
+            <w:tcW w:w="1312" w:type="dxa"/>
           </w:tcPr>
           <w:p>
             <w:pPr>
@@ -432,7 +475,7 @@
         </w:tc>
         <w:tc>
           <w:tcPr>
-            <w:tcW w:w="1205" w:type="dxa"/>
+            <w:tcW w:w="1306" w:type="dxa"/>
           </w:tcPr>
           <w:p>
             <w:pPr>
@@ -560,11 +603,23 @@
             <w:proofErr w:type="spellEnd"/>
           </w:p>
         </w:tc>
+        <w:tc>
+          <w:tcPr>
+            <w:tcW w:w="960" w:type="dxa"/>
+          </w:tcPr>
+          <w:p>
+            <w:pPr>
+              <w:rPr>
+                <w:rFonts w:asciiTheme="minorHAnsi" w:hAnsiTheme="minorHAnsi"/>
+              </w:rPr>
+            </w:pPr>
+          </w:p>
+        </w:tc>
       </w:tr>
       <w:tr>
         <w:tc>
           <w:tcPr>
-            <w:tcW w:w="1257" w:type="dxa"/>
+            <w:tcW w:w="1340" w:type="dxa"/>
           </w:tcPr>
           <w:p>
             <w:pPr>
@@ -579,6 +634,12 @@
               </w:rPr>
               <w:t>HasEngBT</w:t>
             </w:r>
+            <w:r>
+              <w:rPr>
+                <w:rFonts w:asciiTheme="minorHAnsi" w:hAnsiTheme="minorHAnsi"/>
+              </w:rPr>
+              <w:t>r</w:t>
+            </w:r>
             <w:proofErr w:type="spellEnd"/>
           </w:p>
         </w:tc>
@@ -610,7 +671,7 @@
         </w:tc>
         <w:tc>
           <w:tcPr>
-            <w:tcW w:w="1253" w:type="dxa"/>
+            <w:tcW w:w="1312" w:type="dxa"/>
           </w:tcPr>
           <w:p>
             <w:pPr>
@@ -636,7 +697,7 @@
         </w:tc>
         <w:tc>
           <w:tcPr>
-            <w:tcW w:w="1205" w:type="dxa"/>
+            <w:tcW w:w="1306" w:type="dxa"/>
           </w:tcPr>
           <w:p>
             <w:pPr>
@@ -756,11 +817,23 @@
             <w:proofErr w:type="spellEnd"/>
           </w:p>
         </w:tc>
+        <w:tc>
+          <w:tcPr>
+            <w:tcW w:w="960" w:type="dxa"/>
+          </w:tcPr>
+          <w:p>
+            <w:pPr>
+              <w:rPr>
+                <w:rFonts w:asciiTheme="minorHAnsi" w:hAnsiTheme="minorHAnsi"/>
+              </w:rPr>
+            </w:pPr>
+          </w:p>
+        </w:tc>
       </w:tr>
       <w:tr>
         <w:tc>
           <w:tcPr>
-            <w:tcW w:w="1257" w:type="dxa"/>
+            <w:tcW w:w="1340" w:type="dxa"/>
           </w:tcPr>
           <w:p>
             <w:pPr>
@@ -775,6 +848,12 @@
               </w:rPr>
               <w:t>HasEngBT</w:t>
             </w:r>
+            <w:r>
+              <w:rPr>
+                <w:rFonts w:asciiTheme="minorHAnsi" w:hAnsiTheme="minorHAnsi"/>
+              </w:rPr>
+              <w:t>r</w:t>
+            </w:r>
             <w:proofErr w:type="spellEnd"/>
           </w:p>
         </w:tc>
@@ -806,7 +885,7 @@
         </w:tc>
         <w:tc>
           <w:tcPr>
-            <w:tcW w:w="1253" w:type="dxa"/>
+            <w:tcW w:w="1312" w:type="dxa"/>
           </w:tcPr>
           <w:p>
             <w:pPr>
@@ -832,7 +911,7 @@
         </w:tc>
         <w:tc>
           <w:tcPr>
-            <w:tcW w:w="1205" w:type="dxa"/>
+            <w:tcW w:w="1306" w:type="dxa"/>
           </w:tcPr>
           <w:p>
             <w:pPr>
@@ -954,13 +1033,25 @@
               <w:t>ConChk</w:t>
             </w:r>
             <w:proofErr w:type="spellEnd"/>
+          </w:p>
+        </w:tc>
+        <w:tc>
+          <w:tcPr>
+            <w:tcW w:w="960" w:type="dxa"/>
+          </w:tcPr>
+          <w:p>
+            <w:pPr>
+              <w:rPr>
+                <w:rFonts w:asciiTheme="minorHAnsi" w:hAnsiTheme="minorHAnsi"/>
+              </w:rPr>
+            </w:pPr>
           </w:p>
         </w:tc>
       </w:tr>
       <w:tr>
         <w:tc>
           <w:tcPr>
-            <w:tcW w:w="1257" w:type="dxa"/>
+            <w:tcW w:w="1340" w:type="dxa"/>
           </w:tcPr>
           <w:p>
             <w:pPr>
@@ -981,6 +1072,12 @@
               </w:rPr>
               <w:t>HasEngBT</w:t>
             </w:r>
+            <w:r>
+              <w:rPr>
+                <w:rFonts w:asciiTheme="minorHAnsi" w:hAnsiTheme="minorHAnsi"/>
+              </w:rPr>
+              <w:t>r</w:t>
+            </w:r>
             <w:proofErr w:type="spellEnd"/>
           </w:p>
         </w:tc>
@@ -1006,7 +1103,7 @@
         </w:tc>
         <w:tc>
           <w:tcPr>
-            <w:tcW w:w="1253" w:type="dxa"/>
+            <w:tcW w:w="1312" w:type="dxa"/>
           </w:tcPr>
           <w:p>
             <w:pPr>
@@ -1032,7 +1129,7 @@
         </w:tc>
         <w:tc>
           <w:tcPr>
-            <w:tcW w:w="1205" w:type="dxa"/>
+            <w:tcW w:w="1306" w:type="dxa"/>
           </w:tcPr>
           <w:p>
             <w:pPr>
@@ -1158,11 +1255,29 @@
             </w:r>
           </w:p>
         </w:tc>
+        <w:tc>
+          <w:tcPr>
+            <w:tcW w:w="960" w:type="dxa"/>
+          </w:tcPr>
+          <w:p>
+            <w:pPr>
+              <w:rPr>
+                <w:rFonts w:asciiTheme="minorHAnsi" w:hAnsiTheme="minorHAnsi"/>
+              </w:rPr>
+            </w:pPr>
+            <w:r>
+              <w:rPr>
+                <w:rFonts w:asciiTheme="minorHAnsi" w:hAnsiTheme="minorHAnsi"/>
+              </w:rPr>
+              <w:t>X</w:t>
+            </w:r>
+          </w:p>
+        </w:tc>
       </w:tr>
       <w:tr>
         <w:tc>
           <w:tcPr>
-            <w:tcW w:w="1257" w:type="dxa"/>
+            <w:tcW w:w="1340" w:type="dxa"/>
           </w:tcPr>
           <w:p>
             <w:pPr>
@@ -1183,6 +1298,12 @@
               </w:rPr>
               <w:t>HasEngBT</w:t>
             </w:r>
+            <w:r>
+              <w:rPr>
+                <w:rFonts w:asciiTheme="minorHAnsi" w:hAnsiTheme="minorHAnsi"/>
+              </w:rPr>
+              <w:t>r</w:t>
+            </w:r>
             <w:proofErr w:type="spellEnd"/>
           </w:p>
         </w:tc>
@@ -1208,7 +1329,7 @@
         </w:tc>
         <w:tc>
           <w:tcPr>
-            <w:tcW w:w="1253" w:type="dxa"/>
+            <w:tcW w:w="1312" w:type="dxa"/>
           </w:tcPr>
           <w:p>
             <w:pPr>
@@ -1234,7 +1355,7 @@
         </w:tc>
         <w:tc>
           <w:tcPr>
-            <w:tcW w:w="1205" w:type="dxa"/>
+            <w:tcW w:w="1306" w:type="dxa"/>
           </w:tcPr>
           <w:p>
             <w:pPr>
@@ -1360,11 +1481,23 @@
             </w:r>
           </w:p>
         </w:tc>
+        <w:tc>
+          <w:tcPr>
+            <w:tcW w:w="960" w:type="dxa"/>
+          </w:tcPr>
+          <w:p>
+            <w:pPr>
+              <w:rPr>
+                <w:rFonts w:asciiTheme="minorHAnsi" w:hAnsiTheme="minorHAnsi"/>
+              </w:rPr>
+            </w:pPr>
+          </w:p>
+        </w:tc>
       </w:tr>
       <w:tr>
         <w:tc>
           <w:tcPr>
-            <w:tcW w:w="1257" w:type="dxa"/>
+            <w:tcW w:w="1340" w:type="dxa"/>
           </w:tcPr>
           <w:p>
             <w:pPr>
@@ -1385,6 +1518,12 @@
               </w:rPr>
               <w:t>HasEngBT</w:t>
             </w:r>
+            <w:r>
+              <w:rPr>
+                <w:rFonts w:asciiTheme="minorHAnsi" w:hAnsiTheme="minorHAnsi"/>
+              </w:rPr>
+              <w:t>r</w:t>
+            </w:r>
             <w:proofErr w:type="spellEnd"/>
           </w:p>
         </w:tc>
@@ -1410,7 +1549,7 @@
         </w:tc>
         <w:tc>
           <w:tcPr>
-            <w:tcW w:w="1253" w:type="dxa"/>
+            <w:tcW w:w="1312" w:type="dxa"/>
           </w:tcPr>
           <w:p>
             <w:pPr>
@@ -1442,7 +1581,7 @@
         </w:tc>
         <w:tc>
           <w:tcPr>
-            <w:tcW w:w="1205" w:type="dxa"/>
+            <w:tcW w:w="1306" w:type="dxa"/>
           </w:tcPr>
           <w:p>
             <w:pPr>
@@ -1560,11 +1699,23 @@
             </w:r>
           </w:p>
         </w:tc>
+        <w:tc>
+          <w:tcPr>
+            <w:tcW w:w="960" w:type="dxa"/>
+          </w:tcPr>
+          <w:p>
+            <w:pPr>
+              <w:rPr>
+                <w:rFonts w:asciiTheme="minorHAnsi" w:hAnsiTheme="minorHAnsi"/>
+              </w:rPr>
+            </w:pPr>
+          </w:p>
+        </w:tc>
       </w:tr>
       <w:tr>
         <w:tc>
           <w:tcPr>
-            <w:tcW w:w="1257" w:type="dxa"/>
+            <w:tcW w:w="1340" w:type="dxa"/>
           </w:tcPr>
           <w:p>
             <w:pPr>
@@ -1585,6 +1736,12 @@
               </w:rPr>
               <w:t>HasEngBT</w:t>
             </w:r>
+            <w:r>
+              <w:rPr>
+                <w:rFonts w:asciiTheme="minorHAnsi" w:hAnsiTheme="minorHAnsi"/>
+              </w:rPr>
+              <w:t>r</w:t>
+            </w:r>
             <w:proofErr w:type="spellEnd"/>
           </w:p>
         </w:tc>
@@ -1616,7 +1773,7 @@
         </w:tc>
         <w:tc>
           <w:tcPr>
-            <w:tcW w:w="1253" w:type="dxa"/>
+            <w:tcW w:w="1312" w:type="dxa"/>
           </w:tcPr>
           <w:p>
             <w:pPr>
@@ -1642,7 +1799,7 @@
         </w:tc>
         <w:tc>
           <w:tcPr>
-            <w:tcW w:w="1205" w:type="dxa"/>
+            <w:tcW w:w="1306" w:type="dxa"/>
           </w:tcPr>
           <w:p>
             <w:pPr>
@@ -1764,11 +1921,23 @@
             </w:r>
           </w:p>
         </w:tc>
+        <w:tc>
+          <w:tcPr>
+            <w:tcW w:w="960" w:type="dxa"/>
+          </w:tcPr>
+          <w:p>
+            <w:pPr>
+              <w:rPr>
+                <w:rFonts w:asciiTheme="minorHAnsi" w:hAnsiTheme="minorHAnsi"/>
+              </w:rPr>
+            </w:pPr>
+          </w:p>
+        </w:tc>
       </w:tr>
       <w:tr>
         <w:tc>
           <w:tcPr>
-            <w:tcW w:w="1257" w:type="dxa"/>
+            <w:tcW w:w="1340" w:type="dxa"/>
           </w:tcPr>
           <w:p>
             <w:pPr>
@@ -1789,6 +1958,12 @@
               </w:rPr>
               <w:t>HasEngBT</w:t>
             </w:r>
+            <w:r>
+              <w:rPr>
+                <w:rFonts w:asciiTheme="minorHAnsi" w:hAnsiTheme="minorHAnsi"/>
+              </w:rPr>
+              <w:t>r</w:t>
+            </w:r>
             <w:proofErr w:type="spellEnd"/>
           </w:p>
         </w:tc>
@@ -1820,7 +1995,7 @@
         </w:tc>
         <w:tc>
           <w:tcPr>
-            <w:tcW w:w="1253" w:type="dxa"/>
+            <w:tcW w:w="1312" w:type="dxa"/>
           </w:tcPr>
           <w:p>
             <w:pPr>
@@ -1846,7 +2021,7 @@
         </w:tc>
         <w:tc>
           <w:tcPr>
-            <w:tcW w:w="1205" w:type="dxa"/>
+            <w:tcW w:w="1306" w:type="dxa"/>
           </w:tcPr>
           <w:p>
             <w:pPr>
@@ -1966,13 +2141,25 @@
               </w:rPr>
               <w:t>X</w:t>
             </w:r>
+          </w:p>
+        </w:tc>
+        <w:tc>
+          <w:tcPr>
+            <w:tcW w:w="960" w:type="dxa"/>
+          </w:tcPr>
+          <w:p>
+            <w:pPr>
+              <w:rPr>
+                <w:rFonts w:asciiTheme="minorHAnsi" w:hAnsiTheme="minorHAnsi"/>
+              </w:rPr>
+            </w:pPr>
           </w:p>
         </w:tc>
       </w:tr>
       <w:tr>
         <w:tc>
           <w:tcPr>
-            <w:tcW w:w="1257" w:type="dxa"/>
+            <w:tcW w:w="1340" w:type="dxa"/>
           </w:tcPr>
           <w:p>
             <w:pPr>
@@ -1993,6 +2180,12 @@
               </w:rPr>
               <w:t>HasEngBT</w:t>
             </w:r>
+            <w:r>
+              <w:rPr>
+                <w:rFonts w:asciiTheme="minorHAnsi" w:hAnsiTheme="minorHAnsi"/>
+              </w:rPr>
+              <w:t>r</w:t>
+            </w:r>
             <w:proofErr w:type="spellEnd"/>
           </w:p>
         </w:tc>
@@ -2024,7 +2217,7 @@
         </w:tc>
         <w:tc>
           <w:tcPr>
-            <w:tcW w:w="1253" w:type="dxa"/>
+            <w:tcW w:w="1312" w:type="dxa"/>
           </w:tcPr>
           <w:p>
             <w:pPr>
@@ -2056,7 +2249,7 @@
         </w:tc>
         <w:tc>
           <w:tcPr>
-            <w:tcW w:w="1205" w:type="dxa"/>
+            <w:tcW w:w="1306" w:type="dxa"/>
           </w:tcPr>
           <w:p>
             <w:pPr>
@@ -2172,11 +2365,23 @@
             </w:r>
           </w:p>
         </w:tc>
+        <w:tc>
+          <w:tcPr>
+            <w:tcW w:w="960" w:type="dxa"/>
+          </w:tcPr>
+          <w:p>
+            <w:pPr>
+              <w:rPr>
+                <w:rFonts w:asciiTheme="minorHAnsi" w:hAnsiTheme="minorHAnsi"/>
+              </w:rPr>
+            </w:pPr>
+          </w:p>
+        </w:tc>
       </w:tr>
       <w:tr>
         <w:tc>
           <w:tcPr>
-            <w:tcW w:w="1257" w:type="dxa"/>
+            <w:tcW w:w="1340" w:type="dxa"/>
           </w:tcPr>
           <w:p>
             <w:pPr>
@@ -2197,6 +2402,12 @@
               </w:rPr>
               <w:t>HasEngBT</w:t>
             </w:r>
+            <w:r>
+              <w:rPr>
+                <w:rFonts w:asciiTheme="minorHAnsi" w:hAnsiTheme="minorHAnsi"/>
+              </w:rPr>
+              <w:t>r</w:t>
+            </w:r>
             <w:proofErr w:type="spellEnd"/>
           </w:p>
         </w:tc>
@@ -2222,7 +2433,7 @@
         </w:tc>
         <w:tc>
           <w:tcPr>
-            <w:tcW w:w="1253" w:type="dxa"/>
+            <w:tcW w:w="1312" w:type="dxa"/>
           </w:tcPr>
           <w:p>
             <w:pPr>
@@ -2254,7 +2465,7 @@
         </w:tc>
         <w:tc>
           <w:tcPr>
-            <w:tcW w:w="1205" w:type="dxa"/>
+            <w:tcW w:w="1306" w:type="dxa"/>
           </w:tcPr>
           <w:p>
             <w:pPr>
@@ -2374,6 +2585,18 @@
               </w:rPr>
               <w:t>X</w:t>
             </w:r>
+          </w:p>
+        </w:tc>
+        <w:tc>
+          <w:tcPr>
+            <w:tcW w:w="960" w:type="dxa"/>
+          </w:tcPr>
+          <w:p>
+            <w:pPr>
+              <w:rPr>
+                <w:rFonts w:asciiTheme="minorHAnsi" w:hAnsiTheme="minorHAnsi"/>
+              </w:rPr>
+            </w:pPr>
           </w:p>
         </w:tc>
       </w:tr>

</xml_diff>

<commit_message>
added FirstPassMentorCheck1 state; switching computers
</commit_message>
<xml_diff>
--- a/StoryEditor/State Transitions.docx
+++ b/StoryEditor/State Transitions.docx
@@ -10,15 +10,17 @@
       </w:tblPr>
       <w:tblGrid>
         <w:gridCol w:w="1340"/>
-        <w:gridCol w:w="919"/>
+        <w:gridCol w:w="896"/>
         <w:gridCol w:w="1312"/>
         <w:gridCol w:w="1306"/>
-        <w:gridCol w:w="1210"/>
-        <w:gridCol w:w="1308"/>
-        <w:gridCol w:w="1239"/>
-        <w:gridCol w:w="880"/>
+        <w:gridCol w:w="1182"/>
+        <w:gridCol w:w="1135"/>
+        <w:gridCol w:w="1259"/>
+        <w:gridCol w:w="1199"/>
+        <w:gridCol w:w="860"/>
         <w:gridCol w:w="960"/>
-        <w:gridCol w:w="960"/>
+        <w:gridCol w:w="855"/>
+        <w:gridCol w:w="872"/>
       </w:tblGrid>
       <w:tr>
         <w:tc>
@@ -35,7 +37,7 @@
         </w:tc>
         <w:tc>
           <w:tcPr>
-            <w:tcW w:w="919" w:type="dxa"/>
+            <w:tcW w:w="896" w:type="dxa"/>
           </w:tcPr>
           <w:p>
             <w:pPr>
@@ -71,7 +73,19 @@
         </w:tc>
         <w:tc>
           <w:tcPr>
-            <w:tcW w:w="1210" w:type="dxa"/>
+            <w:tcW w:w="1182" w:type="dxa"/>
+          </w:tcPr>
+          <w:p>
+            <w:pPr>
+              <w:rPr>
+                <w:rFonts w:asciiTheme="minorHAnsi" w:hAnsiTheme="minorHAnsi"/>
+              </w:rPr>
+            </w:pPr>
+          </w:p>
+        </w:tc>
+        <w:tc>
+          <w:tcPr>
+            <w:tcW w:w="1135" w:type="dxa"/>
           </w:tcPr>
           <w:p>
             <w:pPr>
@@ -89,7 +103,7 @@
         </w:tc>
         <w:tc>
           <w:tcPr>
-            <w:tcW w:w="1308" w:type="dxa"/>
+            <w:tcW w:w="1259" w:type="dxa"/>
           </w:tcPr>
           <w:p>
             <w:pPr>
@@ -109,7 +123,7 @@
         </w:tc>
         <w:tc>
           <w:tcPr>
-            <w:tcW w:w="1239" w:type="dxa"/>
+            <w:tcW w:w="1199" w:type="dxa"/>
           </w:tcPr>
           <w:p>
             <w:pPr>
@@ -123,11 +137,17 @@
               </w:rPr>
               <w:t>CE</w:t>
             </w:r>
-          </w:p>
-        </w:tc>
-        <w:tc>
-          <w:tcPr>
-            <w:tcW w:w="880" w:type="dxa"/>
+            <w:r>
+              <w:rPr>
+                <w:rFonts w:asciiTheme="minorHAnsi" w:hAnsiTheme="minorHAnsi"/>
+              </w:rPr>
+              <w:t>/CKT</w:t>
+            </w:r>
+          </w:p>
+        </w:tc>
+        <w:tc>
+          <w:tcPr>
+            <w:tcW w:w="860" w:type="dxa"/>
           </w:tcPr>
           <w:p>
             <w:pPr>
@@ -165,14 +185,40 @@
         </w:tc>
         <w:tc>
           <w:tcPr>
-            <w:tcW w:w="960" w:type="dxa"/>
-          </w:tcPr>
-          <w:p>
-            <w:pPr>
-              <w:rPr>
-                <w:rFonts w:asciiTheme="minorHAnsi" w:hAnsiTheme="minorHAnsi"/>
-              </w:rPr>
-            </w:pPr>
+            <w:tcW w:w="855" w:type="dxa"/>
+          </w:tcPr>
+          <w:p>
+            <w:pPr>
+              <w:rPr>
+                <w:rFonts w:asciiTheme="minorHAnsi" w:hAnsiTheme="minorHAnsi"/>
+              </w:rPr>
+            </w:pPr>
+            <w:r>
+              <w:rPr>
+                <w:rFonts w:asciiTheme="minorHAnsi" w:hAnsiTheme="minorHAnsi"/>
+              </w:rPr>
+              <w:t>FPM1</w:t>
+            </w:r>
+          </w:p>
+        </w:tc>
+        <w:tc>
+          <w:tcPr>
+            <w:tcW w:w="872" w:type="dxa"/>
+          </w:tcPr>
+          <w:p>
+            <w:pPr>
+              <w:rPr>
+                <w:rFonts w:asciiTheme="minorHAnsi" w:hAnsiTheme="minorHAnsi"/>
+              </w:rPr>
+            </w:pPr>
+            <w:proofErr w:type="spellStart"/>
+            <w:r>
+              <w:rPr>
+                <w:rFonts w:asciiTheme="minorHAnsi" w:hAnsiTheme="minorHAnsi"/>
+              </w:rPr>
+              <w:t>ConA</w:t>
+            </w:r>
+            <w:proofErr w:type="spellEnd"/>
           </w:p>
         </w:tc>
       </w:tr>
@@ -205,7 +251,7 @@
         </w:tc>
         <w:tc>
           <w:tcPr>
-            <w:tcW w:w="919" w:type="dxa"/>
+            <w:tcW w:w="896" w:type="dxa"/>
           </w:tcPr>
           <w:p>
             <w:pPr>
@@ -277,7 +323,7 @@
         </w:tc>
         <w:tc>
           <w:tcPr>
-            <w:tcW w:w="1210" w:type="dxa"/>
+            <w:tcW w:w="1182" w:type="dxa"/>
           </w:tcPr>
           <w:p>
             <w:pPr>
@@ -287,95 +333,135 @@
                 <w:iCs/>
               </w:rPr>
             </w:pPr>
-            <w:r>
+            <w:proofErr w:type="spellStart"/>
+            <w:r>
+              <w:rPr>
+                <w:rFonts w:asciiTheme="minorHAnsi" w:hAnsiTheme="minorHAnsi"/>
+              </w:rPr>
+              <w:t>HasFPM</w:t>
+            </w:r>
+            <w:proofErr w:type="spellEnd"/>
+          </w:p>
+        </w:tc>
+        <w:tc>
+          <w:tcPr>
+            <w:tcW w:w="1135" w:type="dxa"/>
+          </w:tcPr>
+          <w:p>
+            <w:pPr>
               <w:rPr>
                 <w:rFonts w:asciiTheme="minorHAnsi" w:hAnsiTheme="minorHAnsi"/>
                 <w:i/>
                 <w:iCs/>
               </w:rPr>
-              <w:t>CN</w:t>
-            </w:r>
-          </w:p>
-        </w:tc>
-        <w:tc>
-          <w:tcPr>
-            <w:tcW w:w="1308" w:type="dxa"/>
-          </w:tcPr>
-          <w:p>
-            <w:pPr>
-              <w:rPr>
-                <w:rFonts w:asciiTheme="minorHAnsi" w:hAnsiTheme="minorHAnsi"/>
-              </w:rPr>
-            </w:pPr>
-            <w:r>
-              <w:rPr>
-                <w:rFonts w:asciiTheme="minorHAnsi" w:hAnsiTheme="minorHAnsi"/>
-              </w:rPr>
-              <w:t>CA</w:t>
-            </w:r>
-          </w:p>
-        </w:tc>
-        <w:tc>
-          <w:tcPr>
-            <w:tcW w:w="1239" w:type="dxa"/>
-          </w:tcPr>
-          <w:p>
-            <w:pPr>
-              <w:rPr>
-                <w:rFonts w:asciiTheme="minorHAnsi" w:hAnsiTheme="minorHAnsi"/>
-              </w:rPr>
-            </w:pPr>
-            <w:r>
-              <w:rPr>
-                <w:rFonts w:asciiTheme="minorHAnsi" w:hAnsiTheme="minorHAnsi"/>
-              </w:rPr>
-              <w:t>X</w:t>
-            </w:r>
-          </w:p>
-        </w:tc>
-        <w:tc>
-          <w:tcPr>
-            <w:tcW w:w="880" w:type="dxa"/>
-          </w:tcPr>
-          <w:p>
-            <w:pPr>
+            </w:pPr>
+            <w:r>
               <w:rPr>
                 <w:rFonts w:asciiTheme="minorHAnsi" w:hAnsiTheme="minorHAnsi"/>
                 <w:i/>
                 <w:iCs/>
               </w:rPr>
-            </w:pPr>
-            <w:proofErr w:type="spellStart"/>
-            <w:r>
+              <w:t>CN</w:t>
+            </w:r>
+          </w:p>
+        </w:tc>
+        <w:tc>
+          <w:tcPr>
+            <w:tcW w:w="1259" w:type="dxa"/>
+          </w:tcPr>
+          <w:p>
+            <w:pPr>
+              <w:rPr>
+                <w:rFonts w:asciiTheme="minorHAnsi" w:hAnsiTheme="minorHAnsi"/>
+              </w:rPr>
+            </w:pPr>
+            <w:r>
+              <w:rPr>
+                <w:rFonts w:asciiTheme="minorHAnsi" w:hAnsiTheme="minorHAnsi"/>
+              </w:rPr>
+              <w:t>CA</w:t>
+            </w:r>
+          </w:p>
+        </w:tc>
+        <w:tc>
+          <w:tcPr>
+            <w:tcW w:w="1199" w:type="dxa"/>
+          </w:tcPr>
+          <w:p>
+            <w:pPr>
+              <w:rPr>
+                <w:rFonts w:asciiTheme="minorHAnsi" w:hAnsiTheme="minorHAnsi"/>
+              </w:rPr>
+            </w:pPr>
+            <w:r>
+              <w:rPr>
+                <w:rFonts w:asciiTheme="minorHAnsi" w:hAnsiTheme="minorHAnsi"/>
+              </w:rPr>
+              <w:t>X</w:t>
+            </w:r>
+          </w:p>
+        </w:tc>
+        <w:tc>
+          <w:tcPr>
+            <w:tcW w:w="860" w:type="dxa"/>
+          </w:tcPr>
+          <w:p>
+            <w:pPr>
               <w:rPr>
                 <w:rFonts w:asciiTheme="minorHAnsi" w:hAnsiTheme="minorHAnsi"/>
                 <w:i/>
                 <w:iCs/>
               </w:rPr>
-              <w:t>BtE</w:t>
-            </w:r>
-            <w:proofErr w:type="spellEnd"/>
-          </w:p>
-        </w:tc>
-        <w:tc>
-          <w:tcPr>
-            <w:tcW w:w="960" w:type="dxa"/>
-          </w:tcPr>
-          <w:p>
-            <w:pPr>
+            </w:pPr>
+            <w:proofErr w:type="spellStart"/>
+            <w:r>
               <w:rPr>
                 <w:rFonts w:asciiTheme="minorHAnsi" w:hAnsiTheme="minorHAnsi"/>
                 <w:i/>
                 <w:iCs/>
               </w:rPr>
-            </w:pPr>
-            <w:proofErr w:type="spellStart"/>
-            <w:r>
+              <w:t>BtE</w:t>
+            </w:r>
+            <w:proofErr w:type="spellEnd"/>
+          </w:p>
+        </w:tc>
+        <w:tc>
+          <w:tcPr>
+            <w:tcW w:w="960" w:type="dxa"/>
+          </w:tcPr>
+          <w:p>
+            <w:pPr>
               <w:rPr>
                 <w:rFonts w:asciiTheme="minorHAnsi" w:hAnsiTheme="minorHAnsi"/>
                 <w:i/>
                 <w:iCs/>
               </w:rPr>
+            </w:pPr>
+            <w:r>
+              <w:rPr>
+                <w:rFonts w:asciiTheme="minorHAnsi" w:hAnsiTheme="minorHAnsi"/>
+                <w:i/>
+                <w:iCs/>
+              </w:rPr>
+              <w:t>FPM1</w:t>
+            </w:r>
+          </w:p>
+        </w:tc>
+        <w:tc>
+          <w:tcPr>
+            <w:tcW w:w="855" w:type="dxa"/>
+          </w:tcPr>
+          <w:p>
+            <w:pPr>
+              <w:rPr>
+                <w:rFonts w:asciiTheme="minorHAnsi" w:hAnsiTheme="minorHAnsi"/>
+              </w:rPr>
+            </w:pPr>
+            <w:proofErr w:type="spellStart"/>
+            <w:r>
+              <w:rPr>
+                <w:rFonts w:asciiTheme="minorHAnsi" w:hAnsiTheme="minorHAnsi"/>
+              </w:rPr>
               <w:t>ConA</w:t>
             </w:r>
             <w:proofErr w:type="spellEnd"/>
@@ -383,7 +469,7 @@
         </w:tc>
         <w:tc>
           <w:tcPr>
-            <w:tcW w:w="960" w:type="dxa"/>
+            <w:tcW w:w="872" w:type="dxa"/>
           </w:tcPr>
           <w:p>
             <w:pPr>
@@ -429,7 +515,7 @@
         </w:tc>
         <w:tc>
           <w:tcPr>
-            <w:tcW w:w="919" w:type="dxa"/>
+            <w:tcW w:w="896" w:type="dxa"/>
           </w:tcPr>
           <w:p>
             <w:pPr>
@@ -483,6 +569,32 @@
                 <w:rFonts w:asciiTheme="minorHAnsi" w:hAnsiTheme="minorHAnsi"/>
               </w:rPr>
             </w:pPr>
+            <w:proofErr w:type="spellStart"/>
+            <w:r>
+              <w:rPr>
+                <w:rFonts w:asciiTheme="minorHAnsi" w:hAnsiTheme="minorHAnsi"/>
+              </w:rPr>
+              <w:t>HasNatl</w:t>
+            </w:r>
+            <w:r>
+              <w:rPr>
+                <w:rFonts w:asciiTheme="minorHAnsi" w:hAnsiTheme="minorHAnsi"/>
+              </w:rPr>
+              <w:t>BT</w:t>
+            </w:r>
+            <w:proofErr w:type="spellEnd"/>
+          </w:p>
+        </w:tc>
+        <w:tc>
+          <w:tcPr>
+            <w:tcW w:w="1182" w:type="dxa"/>
+          </w:tcPr>
+          <w:p>
+            <w:pPr>
+              <w:rPr>
+                <w:rFonts w:asciiTheme="minorHAnsi" w:hAnsiTheme="minorHAnsi"/>
+              </w:rPr>
+            </w:pPr>
             <w:r>
               <w:rPr>
                 <w:rFonts w:asciiTheme="minorHAnsi" w:hAnsiTheme="minorHAnsi"/>
@@ -494,110 +606,108 @@
               <w:rPr>
                 <w:rFonts w:asciiTheme="minorHAnsi" w:hAnsiTheme="minorHAnsi"/>
               </w:rPr>
-              <w:t>HasNatl</w:t>
-            </w:r>
-            <w:r>
-              <w:rPr>
-                <w:rFonts w:asciiTheme="minorHAnsi" w:hAnsiTheme="minorHAnsi"/>
-              </w:rPr>
-              <w:t>BT</w:t>
-            </w:r>
-            <w:proofErr w:type="spellEnd"/>
-          </w:p>
-        </w:tc>
-        <w:tc>
-          <w:tcPr>
-            <w:tcW w:w="1210" w:type="dxa"/>
-          </w:tcPr>
-          <w:p>
-            <w:pPr>
-              <w:rPr>
-                <w:rFonts w:asciiTheme="minorHAnsi" w:hAnsiTheme="minorHAnsi"/>
-              </w:rPr>
-            </w:pPr>
-            <w:r>
-              <w:rPr>
-                <w:rFonts w:asciiTheme="minorHAnsi" w:hAnsiTheme="minorHAnsi"/>
-              </w:rPr>
-              <w:t>CA</w:t>
-            </w:r>
-          </w:p>
-        </w:tc>
-        <w:tc>
-          <w:tcPr>
-            <w:tcW w:w="1308" w:type="dxa"/>
-          </w:tcPr>
-          <w:p>
-            <w:pPr>
-              <w:rPr>
-                <w:rFonts w:asciiTheme="minorHAnsi" w:hAnsiTheme="minorHAnsi"/>
-              </w:rPr>
-            </w:pPr>
-            <w:r>
-              <w:rPr>
-                <w:rFonts w:asciiTheme="minorHAnsi" w:hAnsiTheme="minorHAnsi"/>
-              </w:rPr>
-              <w:t>X</w:t>
-            </w:r>
-          </w:p>
-        </w:tc>
-        <w:tc>
-          <w:tcPr>
-            <w:tcW w:w="1239" w:type="dxa"/>
-          </w:tcPr>
-          <w:p>
-            <w:pPr>
-              <w:rPr>
-                <w:rFonts w:asciiTheme="minorHAnsi" w:hAnsiTheme="minorHAnsi"/>
-              </w:rPr>
-            </w:pPr>
-            <w:r>
-              <w:rPr>
-                <w:rFonts w:asciiTheme="minorHAnsi" w:hAnsiTheme="minorHAnsi"/>
-              </w:rPr>
-              <w:t>X</w:t>
-            </w:r>
-          </w:p>
-        </w:tc>
-        <w:tc>
-          <w:tcPr>
-            <w:tcW w:w="880" w:type="dxa"/>
-          </w:tcPr>
-          <w:p>
-            <w:pPr>
-              <w:rPr>
-                <w:rFonts w:asciiTheme="minorHAnsi" w:hAnsiTheme="minorHAnsi"/>
-              </w:rPr>
-            </w:pPr>
-            <w:proofErr w:type="spellStart"/>
-            <w:r>
+              <w:t>HasFPM</w:t>
+            </w:r>
+            <w:proofErr w:type="spellEnd"/>
+          </w:p>
+        </w:tc>
+        <w:tc>
+          <w:tcPr>
+            <w:tcW w:w="1135" w:type="dxa"/>
+          </w:tcPr>
+          <w:p>
+            <w:pPr>
               <w:rPr>
                 <w:rFonts w:asciiTheme="minorHAnsi" w:hAnsiTheme="minorHAnsi"/>
                 <w:i/>
                 <w:iCs/>
               </w:rPr>
-              <w:t>BtE</w:t>
-            </w:r>
-            <w:proofErr w:type="spellEnd"/>
-          </w:p>
-        </w:tc>
-        <w:tc>
-          <w:tcPr>
-            <w:tcW w:w="960" w:type="dxa"/>
-          </w:tcPr>
-          <w:p>
-            <w:pPr>
-              <w:rPr>
-                <w:rFonts w:asciiTheme="minorHAnsi" w:hAnsiTheme="minorHAnsi"/>
-              </w:rPr>
-            </w:pPr>
-            <w:proofErr w:type="spellStart"/>
+            </w:pPr>
             <w:r>
               <w:rPr>
                 <w:rFonts w:asciiTheme="minorHAnsi" w:hAnsiTheme="minorHAnsi"/>
                 <w:i/>
                 <w:iCs/>
               </w:rPr>
+              <w:t>CN</w:t>
+            </w:r>
+          </w:p>
+        </w:tc>
+        <w:tc>
+          <w:tcPr>
+            <w:tcW w:w="1259" w:type="dxa"/>
+          </w:tcPr>
+          <w:p>
+            <w:pPr>
+              <w:rPr>
+                <w:rFonts w:asciiTheme="minorHAnsi" w:hAnsiTheme="minorHAnsi"/>
+              </w:rPr>
+            </w:pPr>
+            <w:r>
+              <w:rPr>
+                <w:rFonts w:asciiTheme="minorHAnsi" w:hAnsiTheme="minorHAnsi"/>
+              </w:rPr>
+              <w:t>CA</w:t>
+            </w:r>
+          </w:p>
+        </w:tc>
+        <w:tc>
+          <w:tcPr>
+            <w:tcW w:w="1199" w:type="dxa"/>
+          </w:tcPr>
+          <w:p>
+            <w:pPr>
+              <w:rPr>
+                <w:rFonts w:asciiTheme="minorHAnsi" w:hAnsiTheme="minorHAnsi"/>
+              </w:rPr>
+            </w:pPr>
+            <w:r>
+              <w:rPr>
+                <w:rFonts w:asciiTheme="minorHAnsi" w:hAnsiTheme="minorHAnsi"/>
+              </w:rPr>
+              <w:t>X</w:t>
+            </w:r>
+          </w:p>
+        </w:tc>
+        <w:tc>
+          <w:tcPr>
+            <w:tcW w:w="860" w:type="dxa"/>
+          </w:tcPr>
+          <w:p>
+            <w:pPr>
+              <w:rPr>
+                <w:rFonts w:asciiTheme="minorHAnsi" w:hAnsiTheme="minorHAnsi"/>
+                <w:i/>
+                <w:iCs/>
+              </w:rPr>
+            </w:pPr>
+            <w:proofErr w:type="spellStart"/>
+            <w:r>
+              <w:rPr>
+                <w:rFonts w:asciiTheme="minorHAnsi" w:hAnsiTheme="minorHAnsi"/>
+                <w:i/>
+                <w:iCs/>
+              </w:rPr>
+              <w:t>BtE</w:t>
+            </w:r>
+            <w:proofErr w:type="spellEnd"/>
+          </w:p>
+        </w:tc>
+        <w:tc>
+          <w:tcPr>
+            <w:tcW w:w="960" w:type="dxa"/>
+          </w:tcPr>
+          <w:p>
+            <w:pPr>
+              <w:rPr>
+                <w:rFonts w:asciiTheme="minorHAnsi" w:hAnsiTheme="minorHAnsi"/>
+              </w:rPr>
+            </w:pPr>
+            <w:proofErr w:type="spellStart"/>
+            <w:r>
+              <w:rPr>
+                <w:rFonts w:asciiTheme="minorHAnsi" w:hAnsiTheme="minorHAnsi"/>
+              </w:rPr>
               <w:t>ConA</w:t>
             </w:r>
             <w:proofErr w:type="spellEnd"/>
@@ -605,14 +715,32 @@
         </w:tc>
         <w:tc>
           <w:tcPr>
-            <w:tcW w:w="960" w:type="dxa"/>
-          </w:tcPr>
-          <w:p>
-            <w:pPr>
-              <w:rPr>
-                <w:rFonts w:asciiTheme="minorHAnsi" w:hAnsiTheme="minorHAnsi"/>
-              </w:rPr>
-            </w:pPr>
+            <w:tcW w:w="855" w:type="dxa"/>
+          </w:tcPr>
+          <w:p>
+            <w:pPr>
+              <w:rPr>
+                <w:rFonts w:asciiTheme="minorHAnsi" w:hAnsiTheme="minorHAnsi"/>
+              </w:rPr>
+            </w:pPr>
+          </w:p>
+        </w:tc>
+        <w:tc>
+          <w:tcPr>
+            <w:tcW w:w="872" w:type="dxa"/>
+          </w:tcPr>
+          <w:p>
+            <w:pPr>
+              <w:rPr>
+                <w:rFonts w:asciiTheme="minorHAnsi" w:hAnsiTheme="minorHAnsi"/>
+              </w:rPr>
+            </w:pPr>
+            <w:r>
+              <w:rPr>
+                <w:rFonts w:asciiTheme="minorHAnsi" w:hAnsiTheme="minorHAnsi"/>
+              </w:rPr>
+              <w:t>X</w:t>
+            </w:r>
           </w:p>
         </w:tc>
       </w:tr>
@@ -645,7 +773,53 @@
         </w:tc>
         <w:tc>
           <w:tcPr>
-            <w:tcW w:w="919" w:type="dxa"/>
+            <w:tcW w:w="896" w:type="dxa"/>
+          </w:tcPr>
+          <w:p>
+            <w:pPr>
+              <w:rPr>
+                <w:rFonts w:asciiTheme="minorHAnsi" w:hAnsiTheme="minorHAnsi"/>
+              </w:rPr>
+            </w:pPr>
+            <w:proofErr w:type="spellStart"/>
+            <w:r>
+              <w:rPr>
+                <w:rFonts w:asciiTheme="minorHAnsi" w:hAnsiTheme="minorHAnsi"/>
+              </w:rPr>
+              <w:t>IsBib</w:t>
+            </w:r>
+            <w:proofErr w:type="spellEnd"/>
+          </w:p>
+        </w:tc>
+        <w:tc>
+          <w:tcPr>
+            <w:tcW w:w="1312" w:type="dxa"/>
+          </w:tcPr>
+          <w:p>
+            <w:pPr>
+              <w:rPr>
+                <w:rFonts w:asciiTheme="minorHAnsi" w:hAnsiTheme="minorHAnsi"/>
+              </w:rPr>
+            </w:pPr>
+            <w:proofErr w:type="spellStart"/>
+            <w:r>
+              <w:rPr>
+                <w:rFonts w:asciiTheme="minorHAnsi" w:hAnsiTheme="minorHAnsi"/>
+              </w:rPr>
+              <w:t>HasEngl</w:t>
+            </w:r>
+            <w:r>
+              <w:rPr>
+                <w:rFonts w:asciiTheme="minorHAnsi" w:hAnsiTheme="minorHAnsi"/>
+              </w:rPr>
+              <w:t>BT</w:t>
+            </w:r>
+            <w:proofErr w:type="spellEnd"/>
+          </w:p>
+        </w:tc>
+        <w:tc>
+          <w:tcPr>
+            <w:tcW w:w="1306" w:type="dxa"/>
           </w:tcPr>
           <w:p>
             <w:pPr>
@@ -664,27 +838,7 @@
               <w:rPr>
                 <w:rFonts w:asciiTheme="minorHAnsi" w:hAnsiTheme="minorHAnsi"/>
               </w:rPr>
-              <w:t>IsBib</w:t>
-            </w:r>
-            <w:proofErr w:type="spellEnd"/>
-          </w:p>
-        </w:tc>
-        <w:tc>
-          <w:tcPr>
-            <w:tcW w:w="1312" w:type="dxa"/>
-          </w:tcPr>
-          <w:p>
-            <w:pPr>
-              <w:rPr>
-                <w:rFonts w:asciiTheme="minorHAnsi" w:hAnsiTheme="minorHAnsi"/>
-              </w:rPr>
-            </w:pPr>
-            <w:proofErr w:type="spellStart"/>
-            <w:r>
-              <w:rPr>
-                <w:rFonts w:asciiTheme="minorHAnsi" w:hAnsiTheme="minorHAnsi"/>
-              </w:rPr>
-              <w:t>HasEngl</w:t>
+              <w:t>HasNatl</w:t>
             </w:r>
             <w:r>
               <w:rPr>
@@ -697,64 +851,96 @@
         </w:tc>
         <w:tc>
           <w:tcPr>
-            <w:tcW w:w="1306" w:type="dxa"/>
-          </w:tcPr>
-          <w:p>
-            <w:pPr>
-              <w:rPr>
-                <w:rFonts w:asciiTheme="minorHAnsi" w:hAnsiTheme="minorHAnsi"/>
-              </w:rPr>
-            </w:pPr>
-            <w:proofErr w:type="spellStart"/>
-            <w:r>
-              <w:rPr>
-                <w:rFonts w:asciiTheme="minorHAnsi" w:hAnsiTheme="minorHAnsi"/>
-              </w:rPr>
-              <w:t>HasNatl</w:t>
-            </w:r>
-            <w:r>
-              <w:rPr>
-                <w:rFonts w:asciiTheme="minorHAnsi" w:hAnsiTheme="minorHAnsi"/>
-              </w:rPr>
-              <w:t>BT</w:t>
-            </w:r>
-            <w:proofErr w:type="spellEnd"/>
-          </w:p>
-        </w:tc>
-        <w:tc>
-          <w:tcPr>
-            <w:tcW w:w="1210" w:type="dxa"/>
-          </w:tcPr>
-          <w:p>
-            <w:pPr>
-              <w:rPr>
-                <w:rFonts w:asciiTheme="minorHAnsi" w:hAnsiTheme="minorHAnsi"/>
-              </w:rPr>
-            </w:pPr>
-            <w:r>
+            <w:tcW w:w="1182" w:type="dxa"/>
+          </w:tcPr>
+          <w:p>
+            <w:pPr>
               <w:rPr>
                 <w:rFonts w:asciiTheme="minorHAnsi" w:hAnsiTheme="minorHAnsi"/>
                 <w:i/>
                 <w:iCs/>
               </w:rPr>
-              <w:t>CN</w:t>
-            </w:r>
-          </w:p>
-        </w:tc>
-        <w:tc>
-          <w:tcPr>
-            <w:tcW w:w="1308" w:type="dxa"/>
-          </w:tcPr>
-          <w:p>
-            <w:pPr>
-              <w:rPr>
-                <w:rFonts w:asciiTheme="minorHAnsi" w:hAnsiTheme="minorHAnsi"/>
-              </w:rPr>
-            </w:pPr>
-            <w:proofErr w:type="spellStart"/>
-            <w:r>
-              <w:rPr>
-                <w:rFonts w:asciiTheme="minorHAnsi" w:hAnsiTheme="minorHAnsi"/>
+            </w:pPr>
+            <w:proofErr w:type="spellStart"/>
+            <w:r>
+              <w:rPr>
+                <w:rFonts w:asciiTheme="minorHAnsi" w:hAnsiTheme="minorHAnsi"/>
+              </w:rPr>
+              <w:t>HasFPM</w:t>
+            </w:r>
+            <w:proofErr w:type="spellEnd"/>
+          </w:p>
+        </w:tc>
+        <w:tc>
+          <w:tcPr>
+            <w:tcW w:w="1135" w:type="dxa"/>
+          </w:tcPr>
+          <w:p>
+            <w:pPr>
+              <w:rPr>
+                <w:rFonts w:asciiTheme="minorHAnsi" w:hAnsiTheme="minorHAnsi"/>
+              </w:rPr>
+            </w:pPr>
+            <w:r>
+              <w:rPr>
+                <w:rFonts w:asciiTheme="minorHAnsi" w:hAnsiTheme="minorHAnsi"/>
+              </w:rPr>
+              <w:t>CA</w:t>
+            </w:r>
+          </w:p>
+        </w:tc>
+        <w:tc>
+          <w:tcPr>
+            <w:tcW w:w="1259" w:type="dxa"/>
+          </w:tcPr>
+          <w:p>
+            <w:pPr>
+              <w:rPr>
+                <w:rFonts w:asciiTheme="minorHAnsi" w:hAnsiTheme="minorHAnsi"/>
+              </w:rPr>
+            </w:pPr>
+            <w:r>
+              <w:rPr>
+                <w:rFonts w:asciiTheme="minorHAnsi" w:hAnsiTheme="minorHAnsi"/>
+              </w:rPr>
+              <w:t>X</w:t>
+            </w:r>
+          </w:p>
+        </w:tc>
+        <w:tc>
+          <w:tcPr>
+            <w:tcW w:w="1199" w:type="dxa"/>
+          </w:tcPr>
+          <w:p>
+            <w:pPr>
+              <w:rPr>
+                <w:rFonts w:asciiTheme="minorHAnsi" w:hAnsiTheme="minorHAnsi"/>
+              </w:rPr>
+            </w:pPr>
+            <w:r>
+              <w:rPr>
+                <w:rFonts w:asciiTheme="minorHAnsi" w:hAnsiTheme="minorHAnsi"/>
+              </w:rPr>
+              <w:t>X</w:t>
+            </w:r>
+          </w:p>
+        </w:tc>
+        <w:tc>
+          <w:tcPr>
+            <w:tcW w:w="860" w:type="dxa"/>
+          </w:tcPr>
+          <w:p>
+            <w:pPr>
+              <w:rPr>
+                <w:rFonts w:asciiTheme="minorHAnsi" w:hAnsiTheme="minorHAnsi"/>
+              </w:rPr>
+            </w:pPr>
+            <w:proofErr w:type="spellStart"/>
+            <w:r>
+              <w:rPr>
+                <w:rFonts w:asciiTheme="minorHAnsi" w:hAnsiTheme="minorHAnsi"/>
+                <w:i/>
+                <w:iCs/>
               </w:rPr>
               <w:t>BtE</w:t>
             </w:r>
@@ -763,63 +949,49 @@
         </w:tc>
         <w:tc>
           <w:tcPr>
-            <w:tcW w:w="1239" w:type="dxa"/>
-          </w:tcPr>
-          <w:p>
-            <w:pPr>
-              <w:rPr>
-                <w:rFonts w:asciiTheme="minorHAnsi" w:hAnsiTheme="minorHAnsi"/>
-              </w:rPr>
-            </w:pPr>
-            <w:r>
-              <w:rPr>
-                <w:rFonts w:asciiTheme="minorHAnsi" w:hAnsiTheme="minorHAnsi"/>
-              </w:rPr>
-              <w:t>X</w:t>
-            </w:r>
-          </w:p>
-        </w:tc>
-        <w:tc>
-          <w:tcPr>
-            <w:tcW w:w="880" w:type="dxa"/>
-          </w:tcPr>
-          <w:p>
-            <w:pPr>
-              <w:rPr>
-                <w:rFonts w:asciiTheme="minorHAnsi" w:hAnsiTheme="minorHAnsi"/>
-              </w:rPr>
-            </w:pPr>
-            <w:r>
-              <w:rPr>
-                <w:rFonts w:asciiTheme="minorHAnsi" w:hAnsiTheme="minorHAnsi"/>
-              </w:rPr>
-              <w:t>X</w:t>
-            </w:r>
-          </w:p>
-        </w:tc>
-        <w:tc>
-          <w:tcPr>
             <w:tcW w:w="960" w:type="dxa"/>
           </w:tcPr>
           <w:p>
             <w:pPr>
               <w:rPr>
                 <w:rFonts w:asciiTheme="minorHAnsi" w:hAnsiTheme="minorHAnsi"/>
-              </w:rPr>
-            </w:pPr>
-            <w:proofErr w:type="spellStart"/>
-            <w:r>
-              <w:rPr>
-                <w:rFonts w:asciiTheme="minorHAnsi" w:hAnsiTheme="minorHAnsi"/>
-              </w:rPr>
-              <w:t>ConChk</w:t>
-            </w:r>
-            <w:proofErr w:type="spellEnd"/>
-          </w:p>
-        </w:tc>
-        <w:tc>
-          <w:tcPr>
-            <w:tcW w:w="960" w:type="dxa"/>
+                <w:i/>
+                <w:iCs/>
+              </w:rPr>
+            </w:pPr>
+            <w:r>
+              <w:rPr>
+                <w:rFonts w:asciiTheme="minorHAnsi" w:hAnsiTheme="minorHAnsi"/>
+                <w:i/>
+                <w:iCs/>
+              </w:rPr>
+              <w:t>FPM1</w:t>
+            </w:r>
+          </w:p>
+        </w:tc>
+        <w:tc>
+          <w:tcPr>
+            <w:tcW w:w="855" w:type="dxa"/>
+          </w:tcPr>
+          <w:p>
+            <w:pPr>
+              <w:rPr>
+                <w:rFonts w:asciiTheme="minorHAnsi" w:hAnsiTheme="minorHAnsi"/>
+              </w:rPr>
+            </w:pPr>
+            <w:proofErr w:type="spellStart"/>
+            <w:r>
+              <w:rPr>
+                <w:rFonts w:asciiTheme="minorHAnsi" w:hAnsiTheme="minorHAnsi"/>
+              </w:rPr>
+              <w:t>ConA</w:t>
+            </w:r>
+            <w:proofErr w:type="spellEnd"/>
+          </w:p>
+        </w:tc>
+        <w:tc>
+          <w:tcPr>
+            <w:tcW w:w="872" w:type="dxa"/>
           </w:tcPr>
           <w:p>
             <w:pPr>
@@ -859,7 +1031,53 @@
         </w:tc>
         <w:tc>
           <w:tcPr>
-            <w:tcW w:w="919" w:type="dxa"/>
+            <w:tcW w:w="896" w:type="dxa"/>
+          </w:tcPr>
+          <w:p>
+            <w:pPr>
+              <w:rPr>
+                <w:rFonts w:asciiTheme="minorHAnsi" w:hAnsiTheme="minorHAnsi"/>
+              </w:rPr>
+            </w:pPr>
+            <w:proofErr w:type="spellStart"/>
+            <w:r>
+              <w:rPr>
+                <w:rFonts w:asciiTheme="minorHAnsi" w:hAnsiTheme="minorHAnsi"/>
+              </w:rPr>
+              <w:t>IsBib</w:t>
+            </w:r>
+            <w:proofErr w:type="spellEnd"/>
+          </w:p>
+        </w:tc>
+        <w:tc>
+          <w:tcPr>
+            <w:tcW w:w="1312" w:type="dxa"/>
+          </w:tcPr>
+          <w:p>
+            <w:pPr>
+              <w:rPr>
+                <w:rFonts w:asciiTheme="minorHAnsi" w:hAnsiTheme="minorHAnsi"/>
+              </w:rPr>
+            </w:pPr>
+            <w:proofErr w:type="spellStart"/>
+            <w:r>
+              <w:rPr>
+                <w:rFonts w:asciiTheme="minorHAnsi" w:hAnsiTheme="minorHAnsi"/>
+              </w:rPr>
+              <w:t>HasEngl</w:t>
+            </w:r>
+            <w:r>
+              <w:rPr>
+                <w:rFonts w:asciiTheme="minorHAnsi" w:hAnsiTheme="minorHAnsi"/>
+              </w:rPr>
+              <w:t>BT</w:t>
+            </w:r>
+            <w:proofErr w:type="spellEnd"/>
+          </w:p>
+        </w:tc>
+        <w:tc>
+          <w:tcPr>
+            <w:tcW w:w="1306" w:type="dxa"/>
           </w:tcPr>
           <w:p>
             <w:pPr>
@@ -878,27 +1096,7 @@
               <w:rPr>
                 <w:rFonts w:asciiTheme="minorHAnsi" w:hAnsiTheme="minorHAnsi"/>
               </w:rPr>
-              <w:t>IsBib</w:t>
-            </w:r>
-            <w:proofErr w:type="spellEnd"/>
-          </w:p>
-        </w:tc>
-        <w:tc>
-          <w:tcPr>
-            <w:tcW w:w="1312" w:type="dxa"/>
-          </w:tcPr>
-          <w:p>
-            <w:pPr>
-              <w:rPr>
-                <w:rFonts w:asciiTheme="minorHAnsi" w:hAnsiTheme="minorHAnsi"/>
-              </w:rPr>
-            </w:pPr>
-            <w:proofErr w:type="spellStart"/>
-            <w:r>
-              <w:rPr>
-                <w:rFonts w:asciiTheme="minorHAnsi" w:hAnsiTheme="minorHAnsi"/>
-              </w:rPr>
-              <w:t>HasEngl</w:t>
+              <w:t>HasNatl</w:t>
             </w:r>
             <w:r>
               <w:rPr>
@@ -911,7 +1109,7 @@
         </w:tc>
         <w:tc>
           <w:tcPr>
-            <w:tcW w:w="1306" w:type="dxa"/>
+            <w:tcW w:w="1182" w:type="dxa"/>
           </w:tcPr>
           <w:p>
             <w:pPr>
@@ -930,31 +1128,81 @@
               <w:rPr>
                 <w:rFonts w:asciiTheme="minorHAnsi" w:hAnsiTheme="minorHAnsi"/>
               </w:rPr>
-              <w:t>HasNatl</w:t>
-            </w:r>
-            <w:r>
-              <w:rPr>
-                <w:rFonts w:asciiTheme="minorHAnsi" w:hAnsiTheme="minorHAnsi"/>
-              </w:rPr>
-              <w:t>BT</w:t>
-            </w:r>
-            <w:proofErr w:type="spellEnd"/>
-          </w:p>
-        </w:tc>
-        <w:tc>
-          <w:tcPr>
-            <w:tcW w:w="1210" w:type="dxa"/>
-          </w:tcPr>
-          <w:p>
-            <w:pPr>
-              <w:rPr>
-                <w:rFonts w:asciiTheme="minorHAnsi" w:hAnsiTheme="minorHAnsi"/>
-              </w:rPr>
-            </w:pPr>
-            <w:proofErr w:type="spellStart"/>
-            <w:r>
-              <w:rPr>
-                <w:rFonts w:asciiTheme="minorHAnsi" w:hAnsiTheme="minorHAnsi"/>
+              <w:t>HasFPM</w:t>
+            </w:r>
+            <w:proofErr w:type="spellEnd"/>
+          </w:p>
+        </w:tc>
+        <w:tc>
+          <w:tcPr>
+            <w:tcW w:w="1135" w:type="dxa"/>
+          </w:tcPr>
+          <w:p>
+            <w:pPr>
+              <w:rPr>
+                <w:rFonts w:asciiTheme="minorHAnsi" w:hAnsiTheme="minorHAnsi"/>
+              </w:rPr>
+            </w:pPr>
+            <w:r>
+              <w:rPr>
+                <w:rFonts w:asciiTheme="minorHAnsi" w:hAnsiTheme="minorHAnsi"/>
+              </w:rPr>
+              <w:t>CA</w:t>
+            </w:r>
+          </w:p>
+        </w:tc>
+        <w:tc>
+          <w:tcPr>
+            <w:tcW w:w="1259" w:type="dxa"/>
+          </w:tcPr>
+          <w:p>
+            <w:pPr>
+              <w:rPr>
+                <w:rFonts w:asciiTheme="minorHAnsi" w:hAnsiTheme="minorHAnsi"/>
+              </w:rPr>
+            </w:pPr>
+            <w:r>
+              <w:rPr>
+                <w:rFonts w:asciiTheme="minorHAnsi" w:hAnsiTheme="minorHAnsi"/>
+              </w:rPr>
+              <w:t>X</w:t>
+            </w:r>
+          </w:p>
+        </w:tc>
+        <w:tc>
+          <w:tcPr>
+            <w:tcW w:w="1199" w:type="dxa"/>
+          </w:tcPr>
+          <w:p>
+            <w:pPr>
+              <w:rPr>
+                <w:rFonts w:asciiTheme="minorHAnsi" w:hAnsiTheme="minorHAnsi"/>
+              </w:rPr>
+            </w:pPr>
+            <w:r>
+              <w:rPr>
+                <w:rFonts w:asciiTheme="minorHAnsi" w:hAnsiTheme="minorHAnsi"/>
+              </w:rPr>
+              <w:t>X</w:t>
+            </w:r>
+          </w:p>
+        </w:tc>
+        <w:tc>
+          <w:tcPr>
+            <w:tcW w:w="860" w:type="dxa"/>
+          </w:tcPr>
+          <w:p>
+            <w:pPr>
+              <w:rPr>
+                <w:rFonts w:asciiTheme="minorHAnsi" w:hAnsiTheme="minorHAnsi"/>
+              </w:rPr>
+            </w:pPr>
+            <w:proofErr w:type="spellStart"/>
+            <w:r>
+              <w:rPr>
+                <w:rFonts w:asciiTheme="minorHAnsi" w:hAnsiTheme="minorHAnsi"/>
+                <w:i/>
+                <w:iCs/>
               </w:rPr>
               <w:t>BtE</w:t>
             </w:r>
@@ -963,60 +1211,6 @@
         </w:tc>
         <w:tc>
           <w:tcPr>
-            <w:tcW w:w="1308" w:type="dxa"/>
-          </w:tcPr>
-          <w:p>
-            <w:pPr>
-              <w:rPr>
-                <w:rFonts w:asciiTheme="minorHAnsi" w:hAnsiTheme="minorHAnsi"/>
-              </w:rPr>
-            </w:pPr>
-            <w:r>
-              <w:rPr>
-                <w:rFonts w:asciiTheme="minorHAnsi" w:hAnsiTheme="minorHAnsi"/>
-              </w:rPr>
-              <w:t>X</w:t>
-            </w:r>
-          </w:p>
-        </w:tc>
-        <w:tc>
-          <w:tcPr>
-            <w:tcW w:w="1239" w:type="dxa"/>
-          </w:tcPr>
-          <w:p>
-            <w:pPr>
-              <w:rPr>
-                <w:rFonts w:asciiTheme="minorHAnsi" w:hAnsiTheme="minorHAnsi"/>
-              </w:rPr>
-            </w:pPr>
-            <w:r>
-              <w:rPr>
-                <w:rFonts w:asciiTheme="minorHAnsi" w:hAnsiTheme="minorHAnsi"/>
-              </w:rPr>
-              <w:t>X</w:t>
-            </w:r>
-          </w:p>
-        </w:tc>
-        <w:tc>
-          <w:tcPr>
-            <w:tcW w:w="880" w:type="dxa"/>
-          </w:tcPr>
-          <w:p>
-            <w:pPr>
-              <w:rPr>
-                <w:rFonts w:asciiTheme="minorHAnsi" w:hAnsiTheme="minorHAnsi"/>
-              </w:rPr>
-            </w:pPr>
-            <w:r>
-              <w:rPr>
-                <w:rFonts w:asciiTheme="minorHAnsi" w:hAnsiTheme="minorHAnsi"/>
-              </w:rPr>
-              <w:t>X</w:t>
-            </w:r>
-          </w:p>
-        </w:tc>
-        <w:tc>
-          <w:tcPr>
             <w:tcW w:w="960" w:type="dxa"/>
           </w:tcPr>
           <w:p>
@@ -1030,14 +1224,26 @@
               <w:rPr>
                 <w:rFonts w:asciiTheme="minorHAnsi" w:hAnsiTheme="minorHAnsi"/>
               </w:rPr>
-              <w:t>ConChk</w:t>
-            </w:r>
-            <w:proofErr w:type="spellEnd"/>
-          </w:p>
-        </w:tc>
-        <w:tc>
-          <w:tcPr>
-            <w:tcW w:w="960" w:type="dxa"/>
+              <w:t>ConA</w:t>
+            </w:r>
+            <w:proofErr w:type="spellEnd"/>
+          </w:p>
+        </w:tc>
+        <w:tc>
+          <w:tcPr>
+            <w:tcW w:w="855" w:type="dxa"/>
+          </w:tcPr>
+          <w:p>
+            <w:pPr>
+              <w:rPr>
+                <w:rFonts w:asciiTheme="minorHAnsi" w:hAnsiTheme="minorHAnsi"/>
+              </w:rPr>
+            </w:pPr>
+          </w:p>
+        </w:tc>
+        <w:tc>
+          <w:tcPr>
+            <w:tcW w:w="872" w:type="dxa"/>
           </w:tcPr>
           <w:p>
             <w:pPr>
@@ -1059,6 +1265,32 @@
                 <w:rFonts w:asciiTheme="minorHAnsi" w:hAnsiTheme="minorHAnsi"/>
               </w:rPr>
             </w:pPr>
+            <w:proofErr w:type="spellStart"/>
+            <w:r>
+              <w:rPr>
+                <w:rFonts w:asciiTheme="minorHAnsi" w:hAnsiTheme="minorHAnsi"/>
+              </w:rPr>
+              <w:t>HasEngBT</w:t>
+            </w:r>
+            <w:r>
+              <w:rPr>
+                <w:rFonts w:asciiTheme="minorHAnsi" w:hAnsiTheme="minorHAnsi"/>
+              </w:rPr>
+              <w:t>r</w:t>
+            </w:r>
+            <w:proofErr w:type="spellEnd"/>
+          </w:p>
+        </w:tc>
+        <w:tc>
+          <w:tcPr>
+            <w:tcW w:w="896" w:type="dxa"/>
+          </w:tcPr>
+          <w:p>
+            <w:pPr>
+              <w:rPr>
+                <w:rFonts w:asciiTheme="minorHAnsi" w:hAnsiTheme="minorHAnsi"/>
+              </w:rPr>
+            </w:pPr>
             <w:r>
               <w:rPr>
                 <w:rFonts w:asciiTheme="minorHAnsi" w:hAnsiTheme="minorHAnsi"/>
@@ -1070,32 +1302,6 @@
               <w:rPr>
                 <w:rFonts w:asciiTheme="minorHAnsi" w:hAnsiTheme="minorHAnsi"/>
               </w:rPr>
-              <w:t>HasEngBT</w:t>
-            </w:r>
-            <w:r>
-              <w:rPr>
-                <w:rFonts w:asciiTheme="minorHAnsi" w:hAnsiTheme="minorHAnsi"/>
-              </w:rPr>
-              <w:t>r</w:t>
-            </w:r>
-            <w:proofErr w:type="spellEnd"/>
-          </w:p>
-        </w:tc>
-        <w:tc>
-          <w:tcPr>
-            <w:tcW w:w="919" w:type="dxa"/>
-          </w:tcPr>
-          <w:p>
-            <w:pPr>
-              <w:rPr>
-                <w:rFonts w:asciiTheme="minorHAnsi" w:hAnsiTheme="minorHAnsi"/>
-              </w:rPr>
-            </w:pPr>
-            <w:proofErr w:type="spellStart"/>
-            <w:r>
-              <w:rPr>
-                <w:rFonts w:asciiTheme="minorHAnsi" w:hAnsiTheme="minorHAnsi"/>
-              </w:rPr>
               <w:t>IsBib</w:t>
             </w:r>
             <w:proofErr w:type="spellEnd"/>
@@ -1155,71 +1361,567 @@
         </w:tc>
         <w:tc>
           <w:tcPr>
-            <w:tcW w:w="1210" w:type="dxa"/>
-          </w:tcPr>
-          <w:p>
-            <w:pPr>
-              <w:rPr>
-                <w:rFonts w:asciiTheme="minorHAnsi" w:hAnsiTheme="minorHAnsi"/>
-              </w:rPr>
-            </w:pPr>
-            <w:r>
+            <w:tcW w:w="1182" w:type="dxa"/>
+          </w:tcPr>
+          <w:p>
+            <w:pPr>
               <w:rPr>
                 <w:rFonts w:asciiTheme="minorHAnsi" w:hAnsiTheme="minorHAnsi"/>
                 <w:i/>
                 <w:iCs/>
               </w:rPr>
-              <w:t>CN</w:t>
-            </w:r>
-          </w:p>
-        </w:tc>
-        <w:tc>
-          <w:tcPr>
-            <w:tcW w:w="1308" w:type="dxa"/>
-          </w:tcPr>
-          <w:p>
-            <w:pPr>
+            </w:pPr>
+          </w:p>
+        </w:tc>
+        <w:tc>
+          <w:tcPr>
+            <w:tcW w:w="1135" w:type="dxa"/>
+          </w:tcPr>
+          <w:p>
+            <w:pPr>
+              <w:rPr>
+                <w:rFonts w:asciiTheme="minorHAnsi" w:hAnsiTheme="minorHAnsi"/>
+              </w:rPr>
+            </w:pPr>
+            <w:r>
               <w:rPr>
                 <w:rFonts w:asciiTheme="minorHAnsi" w:hAnsiTheme="minorHAnsi"/>
                 <w:i/>
                 <w:iCs/>
               </w:rPr>
-            </w:pPr>
-            <w:r>
+              <w:t>CN</w:t>
+            </w:r>
+          </w:p>
+        </w:tc>
+        <w:tc>
+          <w:tcPr>
+            <w:tcW w:w="1259" w:type="dxa"/>
+          </w:tcPr>
+          <w:p>
+            <w:pPr>
+              <w:rPr>
+                <w:rFonts w:asciiTheme="minorHAnsi" w:hAnsiTheme="minorHAnsi"/>
+              </w:rPr>
+            </w:pPr>
+            <w:proofErr w:type="spellStart"/>
+            <w:r>
+              <w:rPr>
+                <w:rFonts w:asciiTheme="minorHAnsi" w:hAnsiTheme="minorHAnsi"/>
+              </w:rPr>
+              <w:t>BtE</w:t>
+            </w:r>
+            <w:proofErr w:type="spellEnd"/>
+          </w:p>
+        </w:tc>
+        <w:tc>
+          <w:tcPr>
+            <w:tcW w:w="1199" w:type="dxa"/>
+          </w:tcPr>
+          <w:p>
+            <w:pPr>
+              <w:rPr>
+                <w:rFonts w:asciiTheme="minorHAnsi" w:hAnsiTheme="minorHAnsi"/>
+              </w:rPr>
+            </w:pPr>
+            <w:r>
+              <w:rPr>
+                <w:rFonts w:asciiTheme="minorHAnsi" w:hAnsiTheme="minorHAnsi"/>
+              </w:rPr>
+              <w:t>X</w:t>
+            </w:r>
+          </w:p>
+        </w:tc>
+        <w:tc>
+          <w:tcPr>
+            <w:tcW w:w="860" w:type="dxa"/>
+          </w:tcPr>
+          <w:p>
+            <w:pPr>
+              <w:rPr>
+                <w:rFonts w:asciiTheme="minorHAnsi" w:hAnsiTheme="minorHAnsi"/>
+              </w:rPr>
+            </w:pPr>
+            <w:r>
+              <w:rPr>
+                <w:rFonts w:asciiTheme="minorHAnsi" w:hAnsiTheme="minorHAnsi"/>
+              </w:rPr>
+              <w:t>X</w:t>
+            </w:r>
+          </w:p>
+        </w:tc>
+        <w:tc>
+          <w:tcPr>
+            <w:tcW w:w="960" w:type="dxa"/>
+          </w:tcPr>
+          <w:p>
+            <w:pPr>
+              <w:rPr>
+                <w:rFonts w:asciiTheme="minorHAnsi" w:hAnsiTheme="minorHAnsi"/>
+              </w:rPr>
+            </w:pPr>
+            <w:proofErr w:type="spellStart"/>
+            <w:r>
+              <w:rPr>
+                <w:rFonts w:asciiTheme="minorHAnsi" w:hAnsiTheme="minorHAnsi"/>
+              </w:rPr>
+              <w:t>ConChk</w:t>
+            </w:r>
+            <w:proofErr w:type="spellEnd"/>
+          </w:p>
+        </w:tc>
+        <w:tc>
+          <w:tcPr>
+            <w:tcW w:w="855" w:type="dxa"/>
+          </w:tcPr>
+          <w:p>
+            <w:pPr>
+              <w:rPr>
+                <w:rFonts w:asciiTheme="minorHAnsi" w:hAnsiTheme="minorHAnsi"/>
+              </w:rPr>
+            </w:pPr>
+          </w:p>
+        </w:tc>
+        <w:tc>
+          <w:tcPr>
+            <w:tcW w:w="872" w:type="dxa"/>
+          </w:tcPr>
+          <w:p>
+            <w:pPr>
+              <w:rPr>
+                <w:rFonts w:asciiTheme="minorHAnsi" w:hAnsiTheme="minorHAnsi"/>
+              </w:rPr>
+            </w:pPr>
+          </w:p>
+        </w:tc>
+      </w:tr>
+      <w:tr>
+        <w:tc>
+          <w:tcPr>
+            <w:tcW w:w="1340" w:type="dxa"/>
+          </w:tcPr>
+          <w:p>
+            <w:pPr>
+              <w:rPr>
+                <w:rFonts w:asciiTheme="minorHAnsi" w:hAnsiTheme="minorHAnsi"/>
+              </w:rPr>
+            </w:pPr>
+            <w:proofErr w:type="spellStart"/>
+            <w:r>
+              <w:rPr>
+                <w:rFonts w:asciiTheme="minorHAnsi" w:hAnsiTheme="minorHAnsi"/>
+              </w:rPr>
+              <w:t>HasEngBT</w:t>
+            </w:r>
+            <w:r>
+              <w:rPr>
+                <w:rFonts w:asciiTheme="minorHAnsi" w:hAnsiTheme="minorHAnsi"/>
+              </w:rPr>
+              <w:t>r</w:t>
+            </w:r>
+            <w:proofErr w:type="spellEnd"/>
+          </w:p>
+        </w:tc>
+        <w:tc>
+          <w:tcPr>
+            <w:tcW w:w="896" w:type="dxa"/>
+          </w:tcPr>
+          <w:p>
+            <w:pPr>
+              <w:rPr>
+                <w:rFonts w:asciiTheme="minorHAnsi" w:hAnsiTheme="minorHAnsi"/>
+              </w:rPr>
+            </w:pPr>
+            <w:r>
+              <w:rPr>
+                <w:rFonts w:asciiTheme="minorHAnsi" w:hAnsiTheme="minorHAnsi"/>
+              </w:rPr>
+              <w:t>!</w:t>
+            </w:r>
+            <w:proofErr w:type="spellStart"/>
+            <w:r>
+              <w:rPr>
+                <w:rFonts w:asciiTheme="minorHAnsi" w:hAnsiTheme="minorHAnsi"/>
+              </w:rPr>
+              <w:t>IsBib</w:t>
+            </w:r>
+            <w:proofErr w:type="spellEnd"/>
+          </w:p>
+        </w:tc>
+        <w:tc>
+          <w:tcPr>
+            <w:tcW w:w="1312" w:type="dxa"/>
+          </w:tcPr>
+          <w:p>
+            <w:pPr>
+              <w:rPr>
+                <w:rFonts w:asciiTheme="minorHAnsi" w:hAnsiTheme="minorHAnsi"/>
+              </w:rPr>
+            </w:pPr>
+            <w:proofErr w:type="spellStart"/>
+            <w:r>
+              <w:rPr>
+                <w:rFonts w:asciiTheme="minorHAnsi" w:hAnsiTheme="minorHAnsi"/>
+              </w:rPr>
+              <w:t>HasEngl</w:t>
+            </w:r>
+            <w:r>
+              <w:rPr>
+                <w:rFonts w:asciiTheme="minorHAnsi" w:hAnsiTheme="minorHAnsi"/>
+              </w:rPr>
+              <w:t>BT</w:t>
+            </w:r>
+            <w:proofErr w:type="spellEnd"/>
+          </w:p>
+        </w:tc>
+        <w:tc>
+          <w:tcPr>
+            <w:tcW w:w="1306" w:type="dxa"/>
+          </w:tcPr>
+          <w:p>
+            <w:pPr>
+              <w:rPr>
+                <w:rFonts w:asciiTheme="minorHAnsi" w:hAnsiTheme="minorHAnsi"/>
+              </w:rPr>
+            </w:pPr>
+            <w:r>
+              <w:rPr>
+                <w:rFonts w:asciiTheme="minorHAnsi" w:hAnsiTheme="minorHAnsi"/>
+              </w:rPr>
+              <w:t>!</w:t>
+            </w:r>
+            <w:proofErr w:type="spellStart"/>
+            <w:r>
+              <w:rPr>
+                <w:rFonts w:asciiTheme="minorHAnsi" w:hAnsiTheme="minorHAnsi"/>
+              </w:rPr>
+              <w:t>HasNatl</w:t>
+            </w:r>
+            <w:r>
+              <w:rPr>
+                <w:rFonts w:asciiTheme="minorHAnsi" w:hAnsiTheme="minorHAnsi"/>
+              </w:rPr>
+              <w:t>BT</w:t>
+            </w:r>
+            <w:proofErr w:type="spellEnd"/>
+          </w:p>
+        </w:tc>
+        <w:tc>
+          <w:tcPr>
+            <w:tcW w:w="1182" w:type="dxa"/>
+          </w:tcPr>
+          <w:p>
+            <w:pPr>
+              <w:rPr>
+                <w:rFonts w:asciiTheme="minorHAnsi" w:hAnsiTheme="minorHAnsi"/>
+              </w:rPr>
+            </w:pPr>
+          </w:p>
+        </w:tc>
+        <w:tc>
+          <w:tcPr>
+            <w:tcW w:w="1135" w:type="dxa"/>
+          </w:tcPr>
+          <w:p>
+            <w:pPr>
+              <w:rPr>
+                <w:rFonts w:asciiTheme="minorHAnsi" w:hAnsiTheme="minorHAnsi"/>
+              </w:rPr>
+            </w:pPr>
+            <w:proofErr w:type="spellStart"/>
+            <w:r>
+              <w:rPr>
+                <w:rFonts w:asciiTheme="minorHAnsi" w:hAnsiTheme="minorHAnsi"/>
+              </w:rPr>
+              <w:t>BtE</w:t>
+            </w:r>
+            <w:proofErr w:type="spellEnd"/>
+          </w:p>
+        </w:tc>
+        <w:tc>
+          <w:tcPr>
+            <w:tcW w:w="1259" w:type="dxa"/>
+          </w:tcPr>
+          <w:p>
+            <w:pPr>
+              <w:rPr>
+                <w:rFonts w:asciiTheme="minorHAnsi" w:hAnsiTheme="minorHAnsi"/>
+              </w:rPr>
+            </w:pPr>
+            <w:r>
+              <w:rPr>
+                <w:rFonts w:asciiTheme="minorHAnsi" w:hAnsiTheme="minorHAnsi"/>
+              </w:rPr>
+              <w:t>X</w:t>
+            </w:r>
+          </w:p>
+        </w:tc>
+        <w:tc>
+          <w:tcPr>
+            <w:tcW w:w="1199" w:type="dxa"/>
+          </w:tcPr>
+          <w:p>
+            <w:pPr>
+              <w:rPr>
+                <w:rFonts w:asciiTheme="minorHAnsi" w:hAnsiTheme="minorHAnsi"/>
+              </w:rPr>
+            </w:pPr>
+            <w:r>
+              <w:rPr>
+                <w:rFonts w:asciiTheme="minorHAnsi" w:hAnsiTheme="minorHAnsi"/>
+              </w:rPr>
+              <w:t>X</w:t>
+            </w:r>
+          </w:p>
+        </w:tc>
+        <w:tc>
+          <w:tcPr>
+            <w:tcW w:w="860" w:type="dxa"/>
+          </w:tcPr>
+          <w:p>
+            <w:pPr>
+              <w:rPr>
+                <w:rFonts w:asciiTheme="minorHAnsi" w:hAnsiTheme="minorHAnsi"/>
+              </w:rPr>
+            </w:pPr>
+            <w:r>
+              <w:rPr>
+                <w:rFonts w:asciiTheme="minorHAnsi" w:hAnsiTheme="minorHAnsi"/>
+              </w:rPr>
+              <w:t>X</w:t>
+            </w:r>
+          </w:p>
+        </w:tc>
+        <w:tc>
+          <w:tcPr>
+            <w:tcW w:w="960" w:type="dxa"/>
+          </w:tcPr>
+          <w:p>
+            <w:pPr>
+              <w:rPr>
+                <w:rFonts w:asciiTheme="minorHAnsi" w:hAnsiTheme="minorHAnsi"/>
+              </w:rPr>
+            </w:pPr>
+            <w:proofErr w:type="spellStart"/>
+            <w:r>
+              <w:rPr>
+                <w:rFonts w:asciiTheme="minorHAnsi" w:hAnsiTheme="minorHAnsi"/>
+              </w:rPr>
+              <w:t>ConChk</w:t>
+            </w:r>
+            <w:proofErr w:type="spellEnd"/>
+          </w:p>
+        </w:tc>
+        <w:tc>
+          <w:tcPr>
+            <w:tcW w:w="855" w:type="dxa"/>
+          </w:tcPr>
+          <w:p>
+            <w:pPr>
+              <w:rPr>
+                <w:rFonts w:asciiTheme="minorHAnsi" w:hAnsiTheme="minorHAnsi"/>
+              </w:rPr>
+            </w:pPr>
+          </w:p>
+        </w:tc>
+        <w:tc>
+          <w:tcPr>
+            <w:tcW w:w="872" w:type="dxa"/>
+          </w:tcPr>
+          <w:p>
+            <w:pPr>
+              <w:rPr>
+                <w:rFonts w:asciiTheme="minorHAnsi" w:hAnsiTheme="minorHAnsi"/>
+              </w:rPr>
+            </w:pPr>
+          </w:p>
+        </w:tc>
+      </w:tr>
+      <w:tr>
+        <w:tc>
+          <w:tcPr>
+            <w:tcW w:w="1340" w:type="dxa"/>
+          </w:tcPr>
+          <w:p>
+            <w:pPr>
+              <w:rPr>
+                <w:rFonts w:asciiTheme="minorHAnsi" w:hAnsiTheme="minorHAnsi"/>
+              </w:rPr>
+            </w:pPr>
+            <w:r>
+              <w:rPr>
+                <w:rFonts w:asciiTheme="minorHAnsi" w:hAnsiTheme="minorHAnsi"/>
+              </w:rPr>
+              <w:t>!</w:t>
+            </w:r>
+            <w:proofErr w:type="spellStart"/>
+            <w:r>
+              <w:rPr>
+                <w:rFonts w:asciiTheme="minorHAnsi" w:hAnsiTheme="minorHAnsi"/>
+              </w:rPr>
+              <w:t>HasEngBT</w:t>
+            </w:r>
+            <w:r>
+              <w:rPr>
+                <w:rFonts w:asciiTheme="minorHAnsi" w:hAnsiTheme="minorHAnsi"/>
+              </w:rPr>
+              <w:t>r</w:t>
+            </w:r>
+            <w:proofErr w:type="spellEnd"/>
+          </w:p>
+        </w:tc>
+        <w:tc>
+          <w:tcPr>
+            <w:tcW w:w="896" w:type="dxa"/>
+          </w:tcPr>
+          <w:p>
+            <w:pPr>
+              <w:rPr>
+                <w:rFonts w:asciiTheme="minorHAnsi" w:hAnsiTheme="minorHAnsi"/>
+              </w:rPr>
+            </w:pPr>
+            <w:proofErr w:type="spellStart"/>
+            <w:r>
+              <w:rPr>
+                <w:rFonts w:asciiTheme="minorHAnsi" w:hAnsiTheme="minorHAnsi"/>
+              </w:rPr>
+              <w:t>IsBib</w:t>
+            </w:r>
+            <w:proofErr w:type="spellEnd"/>
+          </w:p>
+        </w:tc>
+        <w:tc>
+          <w:tcPr>
+            <w:tcW w:w="1312" w:type="dxa"/>
+          </w:tcPr>
+          <w:p>
+            <w:pPr>
+              <w:rPr>
+                <w:rFonts w:asciiTheme="minorHAnsi" w:hAnsiTheme="minorHAnsi"/>
+              </w:rPr>
+            </w:pPr>
+            <w:proofErr w:type="spellStart"/>
+            <w:r>
+              <w:rPr>
+                <w:rFonts w:asciiTheme="minorHAnsi" w:hAnsiTheme="minorHAnsi"/>
+              </w:rPr>
+              <w:t>HasEngl</w:t>
+            </w:r>
+            <w:r>
+              <w:rPr>
+                <w:rFonts w:asciiTheme="minorHAnsi" w:hAnsiTheme="minorHAnsi"/>
+              </w:rPr>
+              <w:t>BT</w:t>
+            </w:r>
+            <w:proofErr w:type="spellEnd"/>
+          </w:p>
+        </w:tc>
+        <w:tc>
+          <w:tcPr>
+            <w:tcW w:w="1306" w:type="dxa"/>
+          </w:tcPr>
+          <w:p>
+            <w:pPr>
+              <w:rPr>
+                <w:rFonts w:asciiTheme="minorHAnsi" w:hAnsiTheme="minorHAnsi"/>
+              </w:rPr>
+            </w:pPr>
+            <w:proofErr w:type="spellStart"/>
+            <w:r>
+              <w:rPr>
+                <w:rFonts w:asciiTheme="minorHAnsi" w:hAnsiTheme="minorHAnsi"/>
+              </w:rPr>
+              <w:t>HasNatl</w:t>
+            </w:r>
+            <w:r>
+              <w:rPr>
+                <w:rFonts w:asciiTheme="minorHAnsi" w:hAnsiTheme="minorHAnsi"/>
+              </w:rPr>
+              <w:t>BT</w:t>
+            </w:r>
+            <w:proofErr w:type="spellEnd"/>
+          </w:p>
+        </w:tc>
+        <w:tc>
+          <w:tcPr>
+            <w:tcW w:w="1182" w:type="dxa"/>
+          </w:tcPr>
+          <w:p>
+            <w:pPr>
               <w:rPr>
                 <w:rFonts w:asciiTheme="minorHAnsi" w:hAnsiTheme="minorHAnsi"/>
                 <w:i/>
                 <w:iCs/>
               </w:rPr>
-              <w:t>CE</w:t>
-            </w:r>
-          </w:p>
-        </w:tc>
-        <w:tc>
-          <w:tcPr>
-            <w:tcW w:w="1239" w:type="dxa"/>
-          </w:tcPr>
-          <w:p>
-            <w:pPr>
+            </w:pPr>
+          </w:p>
+        </w:tc>
+        <w:tc>
+          <w:tcPr>
+            <w:tcW w:w="1135" w:type="dxa"/>
+          </w:tcPr>
+          <w:p>
+            <w:pPr>
+              <w:rPr>
+                <w:rFonts w:asciiTheme="minorHAnsi" w:hAnsiTheme="minorHAnsi"/>
+              </w:rPr>
+            </w:pPr>
+            <w:r>
               <w:rPr>
                 <w:rFonts w:asciiTheme="minorHAnsi" w:hAnsiTheme="minorHAnsi"/>
                 <w:i/>
                 <w:iCs/>
               </w:rPr>
-            </w:pPr>
-            <w:r>
+              <w:t>CN</w:t>
+            </w:r>
+          </w:p>
+        </w:tc>
+        <w:tc>
+          <w:tcPr>
+            <w:tcW w:w="1259" w:type="dxa"/>
+          </w:tcPr>
+          <w:p>
+            <w:pPr>
               <w:rPr>
                 <w:rFonts w:asciiTheme="minorHAnsi" w:hAnsiTheme="minorHAnsi"/>
                 <w:i/>
                 <w:iCs/>
               </w:rPr>
+            </w:pPr>
+            <w:r>
+              <w:rPr>
+                <w:rFonts w:asciiTheme="minorHAnsi" w:hAnsiTheme="minorHAnsi"/>
+                <w:i/>
+                <w:iCs/>
+              </w:rPr>
+              <w:t>CE</w:t>
+            </w:r>
+          </w:p>
+        </w:tc>
+        <w:tc>
+          <w:tcPr>
+            <w:tcW w:w="1199" w:type="dxa"/>
+          </w:tcPr>
+          <w:p>
+            <w:pPr>
+              <w:rPr>
+                <w:rFonts w:asciiTheme="minorHAnsi" w:hAnsiTheme="minorHAnsi"/>
+                <w:i/>
+                <w:iCs/>
+              </w:rPr>
+            </w:pPr>
+            <w:r>
+              <w:rPr>
+                <w:rFonts w:asciiTheme="minorHAnsi" w:hAnsiTheme="minorHAnsi"/>
+                <w:i/>
+                <w:iCs/>
+              </w:rPr>
               <w:t>CA</w:t>
             </w:r>
           </w:p>
         </w:tc>
         <w:tc>
           <w:tcPr>
-            <w:tcW w:w="880" w:type="dxa"/>
+            <w:tcW w:w="860" w:type="dxa"/>
           </w:tcPr>
           <w:p>
             <w:pPr>
@@ -1257,7 +1959,19 @@
         </w:tc>
         <w:tc>
           <w:tcPr>
-            <w:tcW w:w="960" w:type="dxa"/>
+            <w:tcW w:w="855" w:type="dxa"/>
+          </w:tcPr>
+          <w:p>
+            <w:pPr>
+              <w:rPr>
+                <w:rFonts w:asciiTheme="minorHAnsi" w:hAnsiTheme="minorHAnsi"/>
+              </w:rPr>
+            </w:pPr>
+          </w:p>
+        </w:tc>
+        <w:tc>
+          <w:tcPr>
+            <w:tcW w:w="872" w:type="dxa"/>
           </w:tcPr>
           <w:p>
             <w:pPr>
@@ -1309,7 +2023,7 @@
         </w:tc>
         <w:tc>
           <w:tcPr>
-            <w:tcW w:w="919" w:type="dxa"/>
+            <w:tcW w:w="896" w:type="dxa"/>
           </w:tcPr>
           <w:p>
             <w:pPr>
@@ -1387,7 +2101,19 @@
         </w:tc>
         <w:tc>
           <w:tcPr>
-            <w:tcW w:w="1210" w:type="dxa"/>
+            <w:tcW w:w="1182" w:type="dxa"/>
+          </w:tcPr>
+          <w:p>
+            <w:pPr>
+              <w:rPr>
+                <w:rFonts w:asciiTheme="minorHAnsi" w:hAnsiTheme="minorHAnsi"/>
+              </w:rPr>
+            </w:pPr>
+          </w:p>
+        </w:tc>
+        <w:tc>
+          <w:tcPr>
+            <w:tcW w:w="1135" w:type="dxa"/>
           </w:tcPr>
           <w:p>
             <w:pPr>
@@ -1405,7 +2131,7 @@
         </w:tc>
         <w:tc>
           <w:tcPr>
-            <w:tcW w:w="1308" w:type="dxa"/>
+            <w:tcW w:w="1259" w:type="dxa"/>
           </w:tcPr>
           <w:p>
             <w:pPr>
@@ -1423,7 +2149,7 @@
         </w:tc>
         <w:tc>
           <w:tcPr>
-            <w:tcW w:w="1239" w:type="dxa"/>
+            <w:tcW w:w="1199" w:type="dxa"/>
           </w:tcPr>
           <w:p>
             <w:pPr>
@@ -1445,7 +2171,7 @@
         </w:tc>
         <w:tc>
           <w:tcPr>
-            <w:tcW w:w="880" w:type="dxa"/>
+            <w:tcW w:w="860" w:type="dxa"/>
           </w:tcPr>
           <w:p>
             <w:pPr>
@@ -1483,7 +2209,19 @@
         </w:tc>
         <w:tc>
           <w:tcPr>
-            <w:tcW w:w="960" w:type="dxa"/>
+            <w:tcW w:w="855" w:type="dxa"/>
+          </w:tcPr>
+          <w:p>
+            <w:pPr>
+              <w:rPr>
+                <w:rFonts w:asciiTheme="minorHAnsi" w:hAnsiTheme="minorHAnsi"/>
+              </w:rPr>
+            </w:pPr>
+          </w:p>
+        </w:tc>
+        <w:tc>
+          <w:tcPr>
+            <w:tcW w:w="872" w:type="dxa"/>
           </w:tcPr>
           <w:p>
             <w:pPr>
@@ -1529,7 +2267,7 @@
         </w:tc>
         <w:tc>
           <w:tcPr>
-            <w:tcW w:w="919" w:type="dxa"/>
+            <w:tcW w:w="896" w:type="dxa"/>
           </w:tcPr>
           <w:p>
             <w:pPr>
@@ -1607,27 +2345,41 @@
         </w:tc>
         <w:tc>
           <w:tcPr>
-            <w:tcW w:w="1210" w:type="dxa"/>
-          </w:tcPr>
-          <w:p>
-            <w:pPr>
-              <w:rPr>
-                <w:rFonts w:asciiTheme="minorHAnsi" w:hAnsiTheme="minorHAnsi"/>
-              </w:rPr>
-            </w:pPr>
-            <w:r>
+            <w:tcW w:w="1182" w:type="dxa"/>
+          </w:tcPr>
+          <w:p>
+            <w:pPr>
               <w:rPr>
                 <w:rFonts w:asciiTheme="minorHAnsi" w:hAnsiTheme="minorHAnsi"/>
                 <w:i/>
                 <w:iCs/>
               </w:rPr>
+            </w:pPr>
+          </w:p>
+        </w:tc>
+        <w:tc>
+          <w:tcPr>
+            <w:tcW w:w="1135" w:type="dxa"/>
+          </w:tcPr>
+          <w:p>
+            <w:pPr>
+              <w:rPr>
+                <w:rFonts w:asciiTheme="minorHAnsi" w:hAnsiTheme="minorHAnsi"/>
+              </w:rPr>
+            </w:pPr>
+            <w:r>
+              <w:rPr>
+                <w:rFonts w:asciiTheme="minorHAnsi" w:hAnsiTheme="minorHAnsi"/>
+                <w:i/>
+                <w:iCs/>
+              </w:rPr>
               <w:t>CN</w:t>
             </w:r>
           </w:p>
         </w:tc>
         <w:tc>
           <w:tcPr>
-            <w:tcW w:w="1308" w:type="dxa"/>
+            <w:tcW w:w="1259" w:type="dxa"/>
           </w:tcPr>
           <w:p>
             <w:pPr>
@@ -1645,7 +2397,7 @@
         </w:tc>
         <w:tc>
           <w:tcPr>
-            <w:tcW w:w="1239" w:type="dxa"/>
+            <w:tcW w:w="1199" w:type="dxa"/>
           </w:tcPr>
           <w:p>
             <w:pPr>
@@ -1663,7 +2415,7 @@
         </w:tc>
         <w:tc>
           <w:tcPr>
-            <w:tcW w:w="880" w:type="dxa"/>
+            <w:tcW w:w="860" w:type="dxa"/>
           </w:tcPr>
           <w:p>
             <w:pPr>
@@ -1701,7 +2453,19 @@
         </w:tc>
         <w:tc>
           <w:tcPr>
-            <w:tcW w:w="960" w:type="dxa"/>
+            <w:tcW w:w="855" w:type="dxa"/>
+          </w:tcPr>
+          <w:p>
+            <w:pPr>
+              <w:rPr>
+                <w:rFonts w:asciiTheme="minorHAnsi" w:hAnsiTheme="minorHAnsi"/>
+              </w:rPr>
+            </w:pPr>
+          </w:p>
+        </w:tc>
+        <w:tc>
+          <w:tcPr>
+            <w:tcW w:w="872" w:type="dxa"/>
           </w:tcPr>
           <w:p>
             <w:pPr>
@@ -1747,7 +2511,7 @@
         </w:tc>
         <w:tc>
           <w:tcPr>
-            <w:tcW w:w="919" w:type="dxa"/>
+            <w:tcW w:w="896" w:type="dxa"/>
           </w:tcPr>
           <w:p>
             <w:pPr>
@@ -1825,49 +2589,63 @@
         </w:tc>
         <w:tc>
           <w:tcPr>
-            <w:tcW w:w="1210" w:type="dxa"/>
-          </w:tcPr>
-          <w:p>
-            <w:pPr>
-              <w:rPr>
-                <w:rFonts w:asciiTheme="minorHAnsi" w:hAnsiTheme="minorHAnsi"/>
-              </w:rPr>
-            </w:pPr>
-            <w:r>
+            <w:tcW w:w="1182" w:type="dxa"/>
+          </w:tcPr>
+          <w:p>
+            <w:pPr>
               <w:rPr>
                 <w:rFonts w:asciiTheme="minorHAnsi" w:hAnsiTheme="minorHAnsi"/>
                 <w:i/>
                 <w:iCs/>
               </w:rPr>
-              <w:t>CN</w:t>
-            </w:r>
-          </w:p>
-        </w:tc>
-        <w:tc>
-          <w:tcPr>
-            <w:tcW w:w="1308" w:type="dxa"/>
-          </w:tcPr>
-          <w:p>
-            <w:pPr>
+            </w:pPr>
+          </w:p>
+        </w:tc>
+        <w:tc>
+          <w:tcPr>
+            <w:tcW w:w="1135" w:type="dxa"/>
+          </w:tcPr>
+          <w:p>
+            <w:pPr>
+              <w:rPr>
+                <w:rFonts w:asciiTheme="minorHAnsi" w:hAnsiTheme="minorHAnsi"/>
+              </w:rPr>
+            </w:pPr>
+            <w:r>
               <w:rPr>
                 <w:rFonts w:asciiTheme="minorHAnsi" w:hAnsiTheme="minorHAnsi"/>
                 <w:i/>
                 <w:iCs/>
               </w:rPr>
-            </w:pPr>
-            <w:r>
+              <w:t>CN</w:t>
+            </w:r>
+          </w:p>
+        </w:tc>
+        <w:tc>
+          <w:tcPr>
+            <w:tcW w:w="1259" w:type="dxa"/>
+          </w:tcPr>
+          <w:p>
+            <w:pPr>
               <w:rPr>
                 <w:rFonts w:asciiTheme="minorHAnsi" w:hAnsiTheme="minorHAnsi"/>
                 <w:i/>
                 <w:iCs/>
               </w:rPr>
+            </w:pPr>
+            <w:r>
+              <w:rPr>
+                <w:rFonts w:asciiTheme="minorHAnsi" w:hAnsiTheme="minorHAnsi"/>
+                <w:i/>
+                <w:iCs/>
+              </w:rPr>
               <w:t>CE</w:t>
             </w:r>
           </w:p>
         </w:tc>
         <w:tc>
           <w:tcPr>
-            <w:tcW w:w="1239" w:type="dxa"/>
+            <w:tcW w:w="1199" w:type="dxa"/>
           </w:tcPr>
           <w:p>
             <w:pPr>
@@ -1887,7 +2665,7 @@
         </w:tc>
         <w:tc>
           <w:tcPr>
-            <w:tcW w:w="880" w:type="dxa"/>
+            <w:tcW w:w="860" w:type="dxa"/>
           </w:tcPr>
           <w:p>
             <w:pPr>
@@ -1923,7 +2701,19 @@
         </w:tc>
         <w:tc>
           <w:tcPr>
-            <w:tcW w:w="960" w:type="dxa"/>
+            <w:tcW w:w="855" w:type="dxa"/>
+          </w:tcPr>
+          <w:p>
+            <w:pPr>
+              <w:rPr>
+                <w:rFonts w:asciiTheme="minorHAnsi" w:hAnsiTheme="minorHAnsi"/>
+              </w:rPr>
+            </w:pPr>
+          </w:p>
+        </w:tc>
+        <w:tc>
+          <w:tcPr>
+            <w:tcW w:w="872" w:type="dxa"/>
           </w:tcPr>
           <w:p>
             <w:pPr>
@@ -1969,7 +2759,7 @@
         </w:tc>
         <w:tc>
           <w:tcPr>
-            <w:tcW w:w="919" w:type="dxa"/>
+            <w:tcW w:w="896" w:type="dxa"/>
           </w:tcPr>
           <w:p>
             <w:pPr>
@@ -2053,7 +2843,19 @@
         </w:tc>
         <w:tc>
           <w:tcPr>
-            <w:tcW w:w="1210" w:type="dxa"/>
+            <w:tcW w:w="1182" w:type="dxa"/>
+          </w:tcPr>
+          <w:p>
+            <w:pPr>
+              <w:rPr>
+                <w:rFonts w:asciiTheme="minorHAnsi" w:hAnsiTheme="minorHAnsi"/>
+              </w:rPr>
+            </w:pPr>
+          </w:p>
+        </w:tc>
+        <w:tc>
+          <w:tcPr>
+            <w:tcW w:w="1135" w:type="dxa"/>
           </w:tcPr>
           <w:p>
             <w:pPr>
@@ -2071,7 +2873,7 @@
         </w:tc>
         <w:tc>
           <w:tcPr>
-            <w:tcW w:w="1308" w:type="dxa"/>
+            <w:tcW w:w="1259" w:type="dxa"/>
           </w:tcPr>
           <w:p>
             <w:pPr>
@@ -2089,7 +2891,7 @@
         </w:tc>
         <w:tc>
           <w:tcPr>
-            <w:tcW w:w="1239" w:type="dxa"/>
+            <w:tcW w:w="1199" w:type="dxa"/>
           </w:tcPr>
           <w:p>
             <w:pPr>
@@ -2109,7 +2911,7 @@
         </w:tc>
         <w:tc>
           <w:tcPr>
-            <w:tcW w:w="880" w:type="dxa"/>
+            <w:tcW w:w="860" w:type="dxa"/>
           </w:tcPr>
           <w:p>
             <w:pPr>
@@ -2145,7 +2947,19 @@
         </w:tc>
         <w:tc>
           <w:tcPr>
-            <w:tcW w:w="960" w:type="dxa"/>
+            <w:tcW w:w="855" w:type="dxa"/>
+          </w:tcPr>
+          <w:p>
+            <w:pPr>
+              <w:rPr>
+                <w:rFonts w:asciiTheme="minorHAnsi" w:hAnsiTheme="minorHAnsi"/>
+              </w:rPr>
+            </w:pPr>
+          </w:p>
+        </w:tc>
+        <w:tc>
+          <w:tcPr>
+            <w:tcW w:w="872" w:type="dxa"/>
           </w:tcPr>
           <w:p>
             <w:pPr>
@@ -2191,7 +3005,7 @@
         </w:tc>
         <w:tc>
           <w:tcPr>
-            <w:tcW w:w="919" w:type="dxa"/>
+            <w:tcW w:w="896" w:type="dxa"/>
           </w:tcPr>
           <w:p>
             <w:pPr>
@@ -2275,27 +3089,41 @@
         </w:tc>
         <w:tc>
           <w:tcPr>
-            <w:tcW w:w="1210" w:type="dxa"/>
-          </w:tcPr>
-          <w:p>
-            <w:pPr>
-              <w:rPr>
-                <w:rFonts w:asciiTheme="minorHAnsi" w:hAnsiTheme="minorHAnsi"/>
-              </w:rPr>
-            </w:pPr>
-            <w:r>
+            <w:tcW w:w="1182" w:type="dxa"/>
+          </w:tcPr>
+          <w:p>
+            <w:pPr>
               <w:rPr>
                 <w:rFonts w:asciiTheme="minorHAnsi" w:hAnsiTheme="minorHAnsi"/>
                 <w:i/>
                 <w:iCs/>
               </w:rPr>
+            </w:pPr>
+          </w:p>
+        </w:tc>
+        <w:tc>
+          <w:tcPr>
+            <w:tcW w:w="1135" w:type="dxa"/>
+          </w:tcPr>
+          <w:p>
+            <w:pPr>
+              <w:rPr>
+                <w:rFonts w:asciiTheme="minorHAnsi" w:hAnsiTheme="minorHAnsi"/>
+              </w:rPr>
+            </w:pPr>
+            <w:r>
+              <w:rPr>
+                <w:rFonts w:asciiTheme="minorHAnsi" w:hAnsiTheme="minorHAnsi"/>
+                <w:i/>
+                <w:iCs/>
+              </w:rPr>
               <w:t>CN</w:t>
             </w:r>
           </w:p>
         </w:tc>
         <w:tc>
           <w:tcPr>
-            <w:tcW w:w="1308" w:type="dxa"/>
+            <w:tcW w:w="1259" w:type="dxa"/>
           </w:tcPr>
           <w:p>
             <w:pPr>
@@ -2313,7 +3141,7 @@
         </w:tc>
         <w:tc>
           <w:tcPr>
-            <w:tcW w:w="1239" w:type="dxa"/>
+            <w:tcW w:w="1199" w:type="dxa"/>
           </w:tcPr>
           <w:p>
             <w:pPr>
@@ -2331,7 +3159,7 @@
         </w:tc>
         <w:tc>
           <w:tcPr>
-            <w:tcW w:w="880" w:type="dxa"/>
+            <w:tcW w:w="860" w:type="dxa"/>
           </w:tcPr>
           <w:p>
             <w:pPr>
@@ -2367,7 +3195,19 @@
         </w:tc>
         <w:tc>
           <w:tcPr>
-            <w:tcW w:w="960" w:type="dxa"/>
+            <w:tcW w:w="855" w:type="dxa"/>
+          </w:tcPr>
+          <w:p>
+            <w:pPr>
+              <w:rPr>
+                <w:rFonts w:asciiTheme="minorHAnsi" w:hAnsiTheme="minorHAnsi"/>
+              </w:rPr>
+            </w:pPr>
+          </w:p>
+        </w:tc>
+        <w:tc>
+          <w:tcPr>
+            <w:tcW w:w="872" w:type="dxa"/>
           </w:tcPr>
           <w:p>
             <w:pPr>
@@ -2413,7 +3253,7 @@
         </w:tc>
         <w:tc>
           <w:tcPr>
-            <w:tcW w:w="919" w:type="dxa"/>
+            <w:tcW w:w="896" w:type="dxa"/>
           </w:tcPr>
           <w:p>
             <w:pPr>
@@ -2497,7 +3337,19 @@
         </w:tc>
         <w:tc>
           <w:tcPr>
-            <w:tcW w:w="1210" w:type="dxa"/>
+            <w:tcW w:w="1182" w:type="dxa"/>
+          </w:tcPr>
+          <w:p>
+            <w:pPr>
+              <w:rPr>
+                <w:rFonts w:asciiTheme="minorHAnsi" w:hAnsiTheme="minorHAnsi"/>
+              </w:rPr>
+            </w:pPr>
+          </w:p>
+        </w:tc>
+        <w:tc>
+          <w:tcPr>
+            <w:tcW w:w="1135" w:type="dxa"/>
           </w:tcPr>
           <w:p>
             <w:pPr>
@@ -2515,7 +3367,7 @@
         </w:tc>
         <w:tc>
           <w:tcPr>
-            <w:tcW w:w="1308" w:type="dxa"/>
+            <w:tcW w:w="1259" w:type="dxa"/>
           </w:tcPr>
           <w:p>
             <w:pPr>
@@ -2533,7 +3385,7 @@
         </w:tc>
         <w:tc>
           <w:tcPr>
-            <w:tcW w:w="1239" w:type="dxa"/>
+            <w:tcW w:w="1199" w:type="dxa"/>
           </w:tcPr>
           <w:p>
             <w:pPr>
@@ -2551,7 +3403,7 @@
         </w:tc>
         <w:tc>
           <w:tcPr>
-            <w:tcW w:w="880" w:type="dxa"/>
+            <w:tcW w:w="860" w:type="dxa"/>
           </w:tcPr>
           <w:p>
             <w:pPr>
@@ -2589,7 +3441,19 @@
         </w:tc>
         <w:tc>
           <w:tcPr>
-            <w:tcW w:w="960" w:type="dxa"/>
+            <w:tcW w:w="855" w:type="dxa"/>
+          </w:tcPr>
+          <w:p>
+            <w:pPr>
+              <w:rPr>
+                <w:rFonts w:asciiTheme="minorHAnsi" w:hAnsiTheme="minorHAnsi"/>
+              </w:rPr>
+            </w:pPr>
+          </w:p>
+        </w:tc>
+        <w:tc>
+          <w:tcPr>
+            <w:tcW w:w="872" w:type="dxa"/>
           </w:tcPr>
           <w:p>
             <w:pPr>

</xml_diff>

<commit_message>
removed the requirement that there be a verncular language (e.g. now it can be just an English BT)
</commit_message>
<xml_diff>
--- a/StoryEditor/State Transitions.docx
+++ b/StoryEditor/State Transitions.docx
@@ -409,25 +409,207 @@
             <w:pPr>
               <w:rPr>
                 <w:rFonts w:asciiTheme="minorHAnsi" w:hAnsiTheme="minorHAnsi"/>
+              </w:rPr>
+            </w:pPr>
+            <w:proofErr w:type="spellStart"/>
+            <w:r>
+              <w:rPr>
+                <w:rFonts w:asciiTheme="minorHAnsi" w:hAnsiTheme="minorHAnsi"/>
+              </w:rPr>
+              <w:t>BtE</w:t>
+            </w:r>
+            <w:proofErr w:type="spellEnd"/>
+          </w:p>
+        </w:tc>
+        <w:tc>
+          <w:tcPr>
+            <w:tcW w:w="960" w:type="dxa"/>
+          </w:tcPr>
+          <w:p>
+            <w:pPr>
+              <w:rPr>
+                <w:rFonts w:asciiTheme="minorHAnsi" w:hAnsiTheme="minorHAnsi"/>
                 <w:i/>
                 <w:iCs/>
               </w:rPr>
             </w:pPr>
-            <w:proofErr w:type="spellStart"/>
             <w:r>
               <w:rPr>
                 <w:rFonts w:asciiTheme="minorHAnsi" w:hAnsiTheme="minorHAnsi"/>
                 <w:i/>
                 <w:iCs/>
               </w:rPr>
-              <w:t>BtE</w:t>
-            </w:r>
-            <w:proofErr w:type="spellEnd"/>
-          </w:p>
-        </w:tc>
-        <w:tc>
-          <w:tcPr>
-            <w:tcW w:w="960" w:type="dxa"/>
+              <w:t>FPM1</w:t>
+            </w:r>
+          </w:p>
+        </w:tc>
+        <w:tc>
+          <w:tcPr>
+            <w:tcW w:w="855" w:type="dxa"/>
+          </w:tcPr>
+          <w:p>
+            <w:pPr>
+              <w:rPr>
+                <w:rFonts w:asciiTheme="minorHAnsi" w:hAnsiTheme="minorHAnsi"/>
+              </w:rPr>
+            </w:pPr>
+            <w:proofErr w:type="spellStart"/>
+            <w:r>
+              <w:rPr>
+                <w:rFonts w:asciiTheme="minorHAnsi" w:hAnsiTheme="minorHAnsi"/>
+              </w:rPr>
+              <w:t>ConA</w:t>
+            </w:r>
+            <w:proofErr w:type="spellEnd"/>
+          </w:p>
+        </w:tc>
+        <w:tc>
+          <w:tcPr>
+            <w:tcW w:w="872" w:type="dxa"/>
+          </w:tcPr>
+          <w:p>
+            <w:pPr>
+              <w:rPr>
+                <w:rFonts w:asciiTheme="minorHAnsi" w:hAnsiTheme="minorHAnsi"/>
+              </w:rPr>
+            </w:pPr>
+            <w:r>
+              <w:rPr>
+                <w:rFonts w:asciiTheme="minorHAnsi" w:hAnsiTheme="minorHAnsi"/>
+              </w:rPr>
+              <w:t>X</w:t>
+            </w:r>
+          </w:p>
+        </w:tc>
+      </w:tr>
+      <w:tr>
+        <w:tc>
+          <w:tcPr>
+            <w:tcW w:w="1340" w:type="dxa"/>
+          </w:tcPr>
+          <w:p>
+            <w:pPr>
+              <w:rPr>
+                <w:rFonts w:asciiTheme="minorHAnsi" w:hAnsiTheme="minorHAnsi"/>
+              </w:rPr>
+            </w:pPr>
+            <w:proofErr w:type="spellStart"/>
+            <w:r>
+              <w:rPr>
+                <w:rFonts w:asciiTheme="minorHAnsi" w:hAnsiTheme="minorHAnsi"/>
+              </w:rPr>
+              <w:t>HasEngBT</w:t>
+            </w:r>
+            <w:r>
+              <w:rPr>
+                <w:rFonts w:asciiTheme="minorHAnsi" w:hAnsiTheme="minorHAnsi"/>
+              </w:rPr>
+              <w:t>r</w:t>
+            </w:r>
+            <w:proofErr w:type="spellEnd"/>
+          </w:p>
+        </w:tc>
+        <w:tc>
+          <w:tcPr>
+            <w:tcW w:w="896" w:type="dxa"/>
+          </w:tcPr>
+          <w:p>
+            <w:pPr>
+              <w:rPr>
+                <w:rFonts w:asciiTheme="minorHAnsi" w:hAnsiTheme="minorHAnsi"/>
+              </w:rPr>
+            </w:pPr>
+            <w:proofErr w:type="spellStart"/>
+            <w:r>
+              <w:rPr>
+                <w:rFonts w:asciiTheme="minorHAnsi" w:hAnsiTheme="minorHAnsi"/>
+              </w:rPr>
+              <w:t>IsBib</w:t>
+            </w:r>
+            <w:proofErr w:type="spellEnd"/>
+          </w:p>
+        </w:tc>
+        <w:tc>
+          <w:tcPr>
+            <w:tcW w:w="1312" w:type="dxa"/>
+          </w:tcPr>
+          <w:p>
+            <w:pPr>
+              <w:rPr>
+                <w:rFonts w:asciiTheme="minorHAnsi" w:hAnsiTheme="minorHAnsi"/>
+              </w:rPr>
+            </w:pPr>
+            <w:proofErr w:type="spellStart"/>
+            <w:r>
+              <w:rPr>
+                <w:rFonts w:asciiTheme="minorHAnsi" w:hAnsiTheme="minorHAnsi"/>
+              </w:rPr>
+              <w:t>HasEngl</w:t>
+            </w:r>
+            <w:r>
+              <w:rPr>
+                <w:rFonts w:asciiTheme="minorHAnsi" w:hAnsiTheme="minorHAnsi"/>
+              </w:rPr>
+              <w:t>BT</w:t>
+            </w:r>
+            <w:proofErr w:type="spellEnd"/>
+          </w:p>
+        </w:tc>
+        <w:tc>
+          <w:tcPr>
+            <w:tcW w:w="1306" w:type="dxa"/>
+          </w:tcPr>
+          <w:p>
+            <w:pPr>
+              <w:rPr>
+                <w:rFonts w:asciiTheme="minorHAnsi" w:hAnsiTheme="minorHAnsi"/>
+              </w:rPr>
+            </w:pPr>
+            <w:proofErr w:type="spellStart"/>
+            <w:r>
+              <w:rPr>
+                <w:rFonts w:asciiTheme="minorHAnsi" w:hAnsiTheme="minorHAnsi"/>
+              </w:rPr>
+              <w:t>HasNatl</w:t>
+            </w:r>
+            <w:r>
+              <w:rPr>
+                <w:rFonts w:asciiTheme="minorHAnsi" w:hAnsiTheme="minorHAnsi"/>
+              </w:rPr>
+              <w:t>BT</w:t>
+            </w:r>
+            <w:proofErr w:type="spellEnd"/>
+          </w:p>
+        </w:tc>
+        <w:tc>
+          <w:tcPr>
+            <w:tcW w:w="1182" w:type="dxa"/>
+          </w:tcPr>
+          <w:p>
+            <w:pPr>
+              <w:rPr>
+                <w:rFonts w:asciiTheme="minorHAnsi" w:hAnsiTheme="minorHAnsi"/>
+              </w:rPr>
+            </w:pPr>
+            <w:r>
+              <w:rPr>
+                <w:rFonts w:asciiTheme="minorHAnsi" w:hAnsiTheme="minorHAnsi"/>
+              </w:rPr>
+              <w:t>!</w:t>
+            </w:r>
+            <w:proofErr w:type="spellStart"/>
+            <w:r>
+              <w:rPr>
+                <w:rFonts w:asciiTheme="minorHAnsi" w:hAnsiTheme="minorHAnsi"/>
+              </w:rPr>
+              <w:t>HasFPM</w:t>
+            </w:r>
+            <w:proofErr w:type="spellEnd"/>
+          </w:p>
+        </w:tc>
+        <w:tc>
+          <w:tcPr>
+            <w:tcW w:w="1135" w:type="dxa"/>
           </w:tcPr>
           <w:p>
             <w:pPr>
@@ -443,8 +625,84 @@
                 <w:i/>
                 <w:iCs/>
               </w:rPr>
-              <w:t>FPM1</w:t>
-            </w:r>
+              <w:t>CN</w:t>
+            </w:r>
+          </w:p>
+        </w:tc>
+        <w:tc>
+          <w:tcPr>
+            <w:tcW w:w="1259" w:type="dxa"/>
+          </w:tcPr>
+          <w:p>
+            <w:pPr>
+              <w:rPr>
+                <w:rFonts w:asciiTheme="minorHAnsi" w:hAnsiTheme="minorHAnsi"/>
+              </w:rPr>
+            </w:pPr>
+            <w:r>
+              <w:rPr>
+                <w:rFonts w:asciiTheme="minorHAnsi" w:hAnsiTheme="minorHAnsi"/>
+              </w:rPr>
+              <w:t>CA</w:t>
+            </w:r>
+          </w:p>
+        </w:tc>
+        <w:tc>
+          <w:tcPr>
+            <w:tcW w:w="1199" w:type="dxa"/>
+          </w:tcPr>
+          <w:p>
+            <w:pPr>
+              <w:rPr>
+                <w:rFonts w:asciiTheme="minorHAnsi" w:hAnsiTheme="minorHAnsi"/>
+              </w:rPr>
+            </w:pPr>
+            <w:r>
+              <w:rPr>
+                <w:rFonts w:asciiTheme="minorHAnsi" w:hAnsiTheme="minorHAnsi"/>
+              </w:rPr>
+              <w:t>X</w:t>
+            </w:r>
+          </w:p>
+        </w:tc>
+        <w:tc>
+          <w:tcPr>
+            <w:tcW w:w="860" w:type="dxa"/>
+          </w:tcPr>
+          <w:p>
+            <w:pPr>
+              <w:rPr>
+                <w:rFonts w:asciiTheme="minorHAnsi" w:hAnsiTheme="minorHAnsi"/>
+              </w:rPr>
+            </w:pPr>
+            <w:proofErr w:type="spellStart"/>
+            <w:r>
+              <w:rPr>
+                <w:rFonts w:asciiTheme="minorHAnsi" w:hAnsiTheme="minorHAnsi"/>
+              </w:rPr>
+              <w:t>BtE</w:t>
+            </w:r>
+            <w:proofErr w:type="spellEnd"/>
+          </w:p>
+        </w:tc>
+        <w:tc>
+          <w:tcPr>
+            <w:tcW w:w="960" w:type="dxa"/>
+          </w:tcPr>
+          <w:p>
+            <w:pPr>
+              <w:rPr>
+                <w:rFonts w:asciiTheme="minorHAnsi" w:hAnsiTheme="minorHAnsi"/>
+              </w:rPr>
+            </w:pPr>
+            <w:proofErr w:type="spellStart"/>
+            <w:r>
+              <w:rPr>
+                <w:rFonts w:asciiTheme="minorHAnsi" w:hAnsiTheme="minorHAnsi"/>
+              </w:rPr>
+              <w:t>ConA</w:t>
+            </w:r>
+            <w:proofErr w:type="spellEnd"/>
           </w:p>
         </w:tc>
         <w:tc>
@@ -457,14 +715,6 @@
                 <w:rFonts w:asciiTheme="minorHAnsi" w:hAnsiTheme="minorHAnsi"/>
               </w:rPr>
             </w:pPr>
-            <w:proofErr w:type="spellStart"/>
-            <w:r>
-              <w:rPr>
-                <w:rFonts w:asciiTheme="minorHAnsi" w:hAnsiTheme="minorHAnsi"/>
-              </w:rPr>
-              <w:t>ConA</w:t>
-            </w:r>
-            <w:proofErr w:type="spellEnd"/>
           </w:p>
         </w:tc>
         <w:tc>
@@ -569,6 +819,12 @@
                 <w:rFonts w:asciiTheme="minorHAnsi" w:hAnsiTheme="minorHAnsi"/>
               </w:rPr>
             </w:pPr>
+            <w:r>
+              <w:rPr>
+                <w:rFonts w:asciiTheme="minorHAnsi" w:hAnsiTheme="minorHAnsi"/>
+              </w:rPr>
+              <w:t>!</w:t>
+            </w:r>
             <w:proofErr w:type="spellStart"/>
             <w:r>
               <w:rPr>
@@ -588,32 +844,6 @@
         <w:tc>
           <w:tcPr>
             <w:tcW w:w="1182" w:type="dxa"/>
-          </w:tcPr>
-          <w:p>
-            <w:pPr>
-              <w:rPr>
-                <w:rFonts w:asciiTheme="minorHAnsi" w:hAnsiTheme="minorHAnsi"/>
-              </w:rPr>
-            </w:pPr>
-            <w:r>
-              <w:rPr>
-                <w:rFonts w:asciiTheme="minorHAnsi" w:hAnsiTheme="minorHAnsi"/>
-              </w:rPr>
-              <w:t>!</w:t>
-            </w:r>
-            <w:proofErr w:type="spellStart"/>
-            <w:r>
-              <w:rPr>
-                <w:rFonts w:asciiTheme="minorHAnsi" w:hAnsiTheme="minorHAnsi"/>
-              </w:rPr>
-              <w:t>HasFPM</w:t>
-            </w:r>
-            <w:proofErr w:type="spellEnd"/>
-          </w:p>
-        </w:tc>
-        <w:tc>
-          <w:tcPr>
-            <w:tcW w:w="1135" w:type="dxa"/>
           </w:tcPr>
           <w:p>
             <w:pPr>
@@ -623,71 +853,549 @@
                 <w:iCs/>
               </w:rPr>
             </w:pPr>
-            <w:r>
+            <w:proofErr w:type="spellStart"/>
+            <w:r>
+              <w:rPr>
+                <w:rFonts w:asciiTheme="minorHAnsi" w:hAnsiTheme="minorHAnsi"/>
+              </w:rPr>
+              <w:t>HasFPM</w:t>
+            </w:r>
+            <w:proofErr w:type="spellEnd"/>
+          </w:p>
+        </w:tc>
+        <w:tc>
+          <w:tcPr>
+            <w:tcW w:w="1135" w:type="dxa"/>
+          </w:tcPr>
+          <w:p>
+            <w:pPr>
+              <w:rPr>
+                <w:rFonts w:asciiTheme="minorHAnsi" w:hAnsiTheme="minorHAnsi"/>
+              </w:rPr>
+            </w:pPr>
+            <w:r>
+              <w:rPr>
+                <w:rFonts w:asciiTheme="minorHAnsi" w:hAnsiTheme="minorHAnsi"/>
+              </w:rPr>
+              <w:t>CA</w:t>
+            </w:r>
+          </w:p>
+        </w:tc>
+        <w:tc>
+          <w:tcPr>
+            <w:tcW w:w="1259" w:type="dxa"/>
+          </w:tcPr>
+          <w:p>
+            <w:pPr>
+              <w:rPr>
+                <w:rFonts w:asciiTheme="minorHAnsi" w:hAnsiTheme="minorHAnsi"/>
+              </w:rPr>
+            </w:pPr>
+            <w:r>
+              <w:rPr>
+                <w:rFonts w:asciiTheme="minorHAnsi" w:hAnsiTheme="minorHAnsi"/>
+              </w:rPr>
+              <w:t>X</w:t>
+            </w:r>
+          </w:p>
+        </w:tc>
+        <w:tc>
+          <w:tcPr>
+            <w:tcW w:w="1199" w:type="dxa"/>
+          </w:tcPr>
+          <w:p>
+            <w:pPr>
+              <w:rPr>
+                <w:rFonts w:asciiTheme="minorHAnsi" w:hAnsiTheme="minorHAnsi"/>
+              </w:rPr>
+            </w:pPr>
+            <w:r>
+              <w:rPr>
+                <w:rFonts w:asciiTheme="minorHAnsi" w:hAnsiTheme="minorHAnsi"/>
+              </w:rPr>
+              <w:t>X</w:t>
+            </w:r>
+          </w:p>
+        </w:tc>
+        <w:tc>
+          <w:tcPr>
+            <w:tcW w:w="860" w:type="dxa"/>
+          </w:tcPr>
+          <w:p>
+            <w:pPr>
+              <w:rPr>
+                <w:rFonts w:asciiTheme="minorHAnsi" w:hAnsiTheme="minorHAnsi"/>
+              </w:rPr>
+            </w:pPr>
+            <w:proofErr w:type="spellStart"/>
+            <w:r>
+              <w:rPr>
+                <w:rFonts w:asciiTheme="minorHAnsi" w:hAnsiTheme="minorHAnsi"/>
+              </w:rPr>
+              <w:t>BtE</w:t>
+            </w:r>
+            <w:proofErr w:type="spellEnd"/>
+          </w:p>
+        </w:tc>
+        <w:tc>
+          <w:tcPr>
+            <w:tcW w:w="960" w:type="dxa"/>
+          </w:tcPr>
+          <w:p>
+            <w:pPr>
               <w:rPr>
                 <w:rFonts w:asciiTheme="minorHAnsi" w:hAnsiTheme="minorHAnsi"/>
                 <w:i/>
                 <w:iCs/>
               </w:rPr>
-              <w:t>CN</w:t>
-            </w:r>
-          </w:p>
-        </w:tc>
-        <w:tc>
-          <w:tcPr>
-            <w:tcW w:w="1259" w:type="dxa"/>
-          </w:tcPr>
-          <w:p>
-            <w:pPr>
-              <w:rPr>
-                <w:rFonts w:asciiTheme="minorHAnsi" w:hAnsiTheme="minorHAnsi"/>
-              </w:rPr>
-            </w:pPr>
-            <w:r>
-              <w:rPr>
-                <w:rFonts w:asciiTheme="minorHAnsi" w:hAnsiTheme="minorHAnsi"/>
-              </w:rPr>
-              <w:t>CA</w:t>
-            </w:r>
-          </w:p>
-        </w:tc>
-        <w:tc>
-          <w:tcPr>
-            <w:tcW w:w="1199" w:type="dxa"/>
-          </w:tcPr>
-          <w:p>
-            <w:pPr>
-              <w:rPr>
-                <w:rFonts w:asciiTheme="minorHAnsi" w:hAnsiTheme="minorHAnsi"/>
-              </w:rPr>
-            </w:pPr>
-            <w:r>
-              <w:rPr>
-                <w:rFonts w:asciiTheme="minorHAnsi" w:hAnsiTheme="minorHAnsi"/>
-              </w:rPr>
-              <w:t>X</w:t>
-            </w:r>
-          </w:p>
-        </w:tc>
-        <w:tc>
-          <w:tcPr>
-            <w:tcW w:w="860" w:type="dxa"/>
-          </w:tcPr>
-          <w:p>
-            <w:pPr>
+            </w:pPr>
+            <w:r>
               <w:rPr>
                 <w:rFonts w:asciiTheme="minorHAnsi" w:hAnsiTheme="minorHAnsi"/>
                 <w:i/>
                 <w:iCs/>
               </w:rPr>
-            </w:pPr>
-            <w:proofErr w:type="spellStart"/>
-            <w:r>
+              <w:t>FPM1</w:t>
+            </w:r>
+          </w:p>
+        </w:tc>
+        <w:tc>
+          <w:tcPr>
+            <w:tcW w:w="855" w:type="dxa"/>
+          </w:tcPr>
+          <w:p>
+            <w:pPr>
+              <w:rPr>
+                <w:rFonts w:asciiTheme="minorHAnsi" w:hAnsiTheme="minorHAnsi"/>
+              </w:rPr>
+            </w:pPr>
+            <w:proofErr w:type="spellStart"/>
+            <w:r>
+              <w:rPr>
+                <w:rFonts w:asciiTheme="minorHAnsi" w:hAnsiTheme="minorHAnsi"/>
+              </w:rPr>
+              <w:t>ConA</w:t>
+            </w:r>
+            <w:proofErr w:type="spellEnd"/>
+          </w:p>
+        </w:tc>
+        <w:tc>
+          <w:tcPr>
+            <w:tcW w:w="872" w:type="dxa"/>
+          </w:tcPr>
+          <w:p>
+            <w:pPr>
+              <w:rPr>
+                <w:rFonts w:asciiTheme="minorHAnsi" w:hAnsiTheme="minorHAnsi"/>
+              </w:rPr>
+            </w:pPr>
+          </w:p>
+        </w:tc>
+      </w:tr>
+      <w:tr>
+        <w:tc>
+          <w:tcPr>
+            <w:tcW w:w="1340" w:type="dxa"/>
+          </w:tcPr>
+          <w:p>
+            <w:pPr>
+              <w:rPr>
+                <w:rFonts w:asciiTheme="minorHAnsi" w:hAnsiTheme="minorHAnsi"/>
+              </w:rPr>
+            </w:pPr>
+            <w:proofErr w:type="spellStart"/>
+            <w:r>
+              <w:rPr>
+                <w:rFonts w:asciiTheme="minorHAnsi" w:hAnsiTheme="minorHAnsi"/>
+              </w:rPr>
+              <w:t>HasEngBT</w:t>
+            </w:r>
+            <w:r>
+              <w:rPr>
+                <w:rFonts w:asciiTheme="minorHAnsi" w:hAnsiTheme="minorHAnsi"/>
+              </w:rPr>
+              <w:t>r</w:t>
+            </w:r>
+            <w:proofErr w:type="spellEnd"/>
+          </w:p>
+        </w:tc>
+        <w:tc>
+          <w:tcPr>
+            <w:tcW w:w="896" w:type="dxa"/>
+          </w:tcPr>
+          <w:p>
+            <w:pPr>
+              <w:rPr>
+                <w:rFonts w:asciiTheme="minorHAnsi" w:hAnsiTheme="minorHAnsi"/>
+              </w:rPr>
+            </w:pPr>
+            <w:proofErr w:type="spellStart"/>
+            <w:r>
+              <w:rPr>
+                <w:rFonts w:asciiTheme="minorHAnsi" w:hAnsiTheme="minorHAnsi"/>
+              </w:rPr>
+              <w:t>IsBib</w:t>
+            </w:r>
+            <w:proofErr w:type="spellEnd"/>
+          </w:p>
+        </w:tc>
+        <w:tc>
+          <w:tcPr>
+            <w:tcW w:w="1312" w:type="dxa"/>
+          </w:tcPr>
+          <w:p>
+            <w:pPr>
+              <w:rPr>
+                <w:rFonts w:asciiTheme="minorHAnsi" w:hAnsiTheme="minorHAnsi"/>
+              </w:rPr>
+            </w:pPr>
+            <w:proofErr w:type="spellStart"/>
+            <w:r>
+              <w:rPr>
+                <w:rFonts w:asciiTheme="minorHAnsi" w:hAnsiTheme="minorHAnsi"/>
+              </w:rPr>
+              <w:t>HasEngl</w:t>
+            </w:r>
+            <w:r>
+              <w:rPr>
+                <w:rFonts w:asciiTheme="minorHAnsi" w:hAnsiTheme="minorHAnsi"/>
+              </w:rPr>
+              <w:t>BT</w:t>
+            </w:r>
+            <w:proofErr w:type="spellEnd"/>
+          </w:p>
+        </w:tc>
+        <w:tc>
+          <w:tcPr>
+            <w:tcW w:w="1306" w:type="dxa"/>
+          </w:tcPr>
+          <w:p>
+            <w:pPr>
+              <w:rPr>
+                <w:rFonts w:asciiTheme="minorHAnsi" w:hAnsiTheme="minorHAnsi"/>
+              </w:rPr>
+            </w:pPr>
+            <w:r>
+              <w:rPr>
+                <w:rFonts w:asciiTheme="minorHAnsi" w:hAnsiTheme="minorHAnsi"/>
+              </w:rPr>
+              <w:t>!</w:t>
+            </w:r>
+            <w:proofErr w:type="spellStart"/>
+            <w:r>
+              <w:rPr>
+                <w:rFonts w:asciiTheme="minorHAnsi" w:hAnsiTheme="minorHAnsi"/>
+              </w:rPr>
+              <w:t>HasNatl</w:t>
+            </w:r>
+            <w:r>
+              <w:rPr>
+                <w:rFonts w:asciiTheme="minorHAnsi" w:hAnsiTheme="minorHAnsi"/>
+              </w:rPr>
+              <w:t>BT</w:t>
+            </w:r>
+            <w:proofErr w:type="spellEnd"/>
+          </w:p>
+        </w:tc>
+        <w:tc>
+          <w:tcPr>
+            <w:tcW w:w="1182" w:type="dxa"/>
+          </w:tcPr>
+          <w:p>
+            <w:pPr>
+              <w:rPr>
+                <w:rFonts w:asciiTheme="minorHAnsi" w:hAnsiTheme="minorHAnsi"/>
+              </w:rPr>
+            </w:pPr>
+            <w:r>
+              <w:rPr>
+                <w:rFonts w:asciiTheme="minorHAnsi" w:hAnsiTheme="minorHAnsi"/>
+              </w:rPr>
+              <w:t>!</w:t>
+            </w:r>
+            <w:proofErr w:type="spellStart"/>
+            <w:r>
+              <w:rPr>
+                <w:rFonts w:asciiTheme="minorHAnsi" w:hAnsiTheme="minorHAnsi"/>
+              </w:rPr>
+              <w:t>HasFPM</w:t>
+            </w:r>
+            <w:proofErr w:type="spellEnd"/>
+          </w:p>
+        </w:tc>
+        <w:tc>
+          <w:tcPr>
+            <w:tcW w:w="1135" w:type="dxa"/>
+          </w:tcPr>
+          <w:p>
+            <w:pPr>
+              <w:rPr>
+                <w:rFonts w:asciiTheme="minorHAnsi" w:hAnsiTheme="minorHAnsi"/>
+              </w:rPr>
+            </w:pPr>
+            <w:r>
+              <w:rPr>
+                <w:rFonts w:asciiTheme="minorHAnsi" w:hAnsiTheme="minorHAnsi"/>
+              </w:rPr>
+              <w:t>CA</w:t>
+            </w:r>
+          </w:p>
+        </w:tc>
+        <w:tc>
+          <w:tcPr>
+            <w:tcW w:w="1259" w:type="dxa"/>
+          </w:tcPr>
+          <w:p>
+            <w:pPr>
+              <w:rPr>
+                <w:rFonts w:asciiTheme="minorHAnsi" w:hAnsiTheme="minorHAnsi"/>
+              </w:rPr>
+            </w:pPr>
+            <w:r>
+              <w:rPr>
+                <w:rFonts w:asciiTheme="minorHAnsi" w:hAnsiTheme="minorHAnsi"/>
+              </w:rPr>
+              <w:t>X</w:t>
+            </w:r>
+          </w:p>
+        </w:tc>
+        <w:tc>
+          <w:tcPr>
+            <w:tcW w:w="1199" w:type="dxa"/>
+          </w:tcPr>
+          <w:p>
+            <w:pPr>
+              <w:rPr>
+                <w:rFonts w:asciiTheme="minorHAnsi" w:hAnsiTheme="minorHAnsi"/>
+              </w:rPr>
+            </w:pPr>
+            <w:r>
+              <w:rPr>
+                <w:rFonts w:asciiTheme="minorHAnsi" w:hAnsiTheme="minorHAnsi"/>
+              </w:rPr>
+              <w:t>X</w:t>
+            </w:r>
+          </w:p>
+        </w:tc>
+        <w:tc>
+          <w:tcPr>
+            <w:tcW w:w="860" w:type="dxa"/>
+          </w:tcPr>
+          <w:p>
+            <w:pPr>
+              <w:rPr>
+                <w:rFonts w:asciiTheme="minorHAnsi" w:hAnsiTheme="minorHAnsi"/>
+              </w:rPr>
+            </w:pPr>
+            <w:proofErr w:type="spellStart"/>
+            <w:r>
+              <w:rPr>
+                <w:rFonts w:asciiTheme="minorHAnsi" w:hAnsiTheme="minorHAnsi"/>
+              </w:rPr>
+              <w:t>BtE</w:t>
+            </w:r>
+            <w:proofErr w:type="spellEnd"/>
+          </w:p>
+        </w:tc>
+        <w:tc>
+          <w:tcPr>
+            <w:tcW w:w="960" w:type="dxa"/>
+          </w:tcPr>
+          <w:p>
+            <w:pPr>
+              <w:rPr>
+                <w:rFonts w:asciiTheme="minorHAnsi" w:hAnsiTheme="minorHAnsi"/>
+              </w:rPr>
+            </w:pPr>
+            <w:proofErr w:type="spellStart"/>
+            <w:r>
+              <w:rPr>
+                <w:rFonts w:asciiTheme="minorHAnsi" w:hAnsiTheme="minorHAnsi"/>
+              </w:rPr>
+              <w:t>ConA</w:t>
+            </w:r>
+            <w:proofErr w:type="spellEnd"/>
+          </w:p>
+        </w:tc>
+        <w:tc>
+          <w:tcPr>
+            <w:tcW w:w="855" w:type="dxa"/>
+          </w:tcPr>
+          <w:p>
+            <w:pPr>
+              <w:rPr>
+                <w:rFonts w:asciiTheme="minorHAnsi" w:hAnsiTheme="minorHAnsi"/>
+              </w:rPr>
+            </w:pPr>
+          </w:p>
+        </w:tc>
+        <w:tc>
+          <w:tcPr>
+            <w:tcW w:w="872" w:type="dxa"/>
+          </w:tcPr>
+          <w:p>
+            <w:pPr>
+              <w:rPr>
+                <w:rFonts w:asciiTheme="minorHAnsi" w:hAnsiTheme="minorHAnsi"/>
+              </w:rPr>
+            </w:pPr>
+          </w:p>
+        </w:tc>
+      </w:tr>
+      <w:tr>
+        <w:tc>
+          <w:tcPr>
+            <w:tcW w:w="1340" w:type="dxa"/>
+          </w:tcPr>
+          <w:p>
+            <w:pPr>
+              <w:rPr>
+                <w:rFonts w:asciiTheme="minorHAnsi" w:hAnsiTheme="minorHAnsi"/>
+              </w:rPr>
+            </w:pPr>
+            <w:proofErr w:type="spellStart"/>
+            <w:r>
+              <w:rPr>
+                <w:rFonts w:asciiTheme="minorHAnsi" w:hAnsiTheme="minorHAnsi"/>
+              </w:rPr>
+              <w:t>HasEngBT</w:t>
+            </w:r>
+            <w:r>
+              <w:rPr>
+                <w:rFonts w:asciiTheme="minorHAnsi" w:hAnsiTheme="minorHAnsi"/>
+              </w:rPr>
+              <w:t>r</w:t>
+            </w:r>
+            <w:proofErr w:type="spellEnd"/>
+          </w:p>
+        </w:tc>
+        <w:tc>
+          <w:tcPr>
+            <w:tcW w:w="896" w:type="dxa"/>
+          </w:tcPr>
+          <w:p>
+            <w:pPr>
+              <w:rPr>
+                <w:rFonts w:asciiTheme="minorHAnsi" w:hAnsiTheme="minorHAnsi"/>
+              </w:rPr>
+            </w:pPr>
+            <w:r>
+              <w:rPr>
+                <w:rFonts w:asciiTheme="minorHAnsi" w:hAnsiTheme="minorHAnsi"/>
+              </w:rPr>
+              <w:t>!</w:t>
+            </w:r>
+            <w:proofErr w:type="spellStart"/>
+            <w:r>
+              <w:rPr>
+                <w:rFonts w:asciiTheme="minorHAnsi" w:hAnsiTheme="minorHAnsi"/>
+              </w:rPr>
+              <w:t>IsBib</w:t>
+            </w:r>
+            <w:proofErr w:type="spellEnd"/>
+          </w:p>
+        </w:tc>
+        <w:tc>
+          <w:tcPr>
+            <w:tcW w:w="1312" w:type="dxa"/>
+          </w:tcPr>
+          <w:p>
+            <w:pPr>
+              <w:rPr>
+                <w:rFonts w:asciiTheme="minorHAnsi" w:hAnsiTheme="minorHAnsi"/>
+              </w:rPr>
+            </w:pPr>
+            <w:proofErr w:type="spellStart"/>
+            <w:r>
+              <w:rPr>
+                <w:rFonts w:asciiTheme="minorHAnsi" w:hAnsiTheme="minorHAnsi"/>
+              </w:rPr>
+              <w:t>HasEngl</w:t>
+            </w:r>
+            <w:r>
+              <w:rPr>
+                <w:rFonts w:asciiTheme="minorHAnsi" w:hAnsiTheme="minorHAnsi"/>
+              </w:rPr>
+              <w:t>BT</w:t>
+            </w:r>
+            <w:proofErr w:type="spellEnd"/>
+          </w:p>
+        </w:tc>
+        <w:tc>
+          <w:tcPr>
+            <w:tcW w:w="1306" w:type="dxa"/>
+          </w:tcPr>
+          <w:p>
+            <w:pPr>
+              <w:rPr>
+                <w:rFonts w:asciiTheme="minorHAnsi" w:hAnsiTheme="minorHAnsi"/>
+              </w:rPr>
+            </w:pPr>
+            <w:proofErr w:type="spellStart"/>
+            <w:r>
+              <w:rPr>
+                <w:rFonts w:asciiTheme="minorHAnsi" w:hAnsiTheme="minorHAnsi"/>
+              </w:rPr>
+              <w:t>HasNatl</w:t>
+            </w:r>
+            <w:r>
+              <w:rPr>
+                <w:rFonts w:asciiTheme="minorHAnsi" w:hAnsiTheme="minorHAnsi"/>
+              </w:rPr>
+              <w:t>BT</w:t>
+            </w:r>
+            <w:proofErr w:type="spellEnd"/>
+          </w:p>
+        </w:tc>
+        <w:tc>
+          <w:tcPr>
+            <w:tcW w:w="1182" w:type="dxa"/>
+          </w:tcPr>
+          <w:p>
+            <w:pPr>
               <w:rPr>
                 <w:rFonts w:asciiTheme="minorHAnsi" w:hAnsiTheme="minorHAnsi"/>
                 <w:i/>
                 <w:iCs/>
               </w:rPr>
+            </w:pPr>
+          </w:p>
+        </w:tc>
+        <w:tc>
+          <w:tcPr>
+            <w:tcW w:w="1135" w:type="dxa"/>
+          </w:tcPr>
+          <w:p>
+            <w:pPr>
+              <w:rPr>
+                <w:rFonts w:asciiTheme="minorHAnsi" w:hAnsiTheme="minorHAnsi"/>
+              </w:rPr>
+            </w:pPr>
+            <w:r>
+              <w:rPr>
+                <w:rFonts w:asciiTheme="minorHAnsi" w:hAnsiTheme="minorHAnsi"/>
+                <w:i/>
+                <w:iCs/>
+              </w:rPr>
+              <w:t>CN</w:t>
+            </w:r>
+          </w:p>
+        </w:tc>
+        <w:tc>
+          <w:tcPr>
+            <w:tcW w:w="1259" w:type="dxa"/>
+          </w:tcPr>
+          <w:p>
+            <w:pPr>
+              <w:rPr>
+                <w:rFonts w:asciiTheme="minorHAnsi" w:hAnsiTheme="minorHAnsi"/>
+              </w:rPr>
+            </w:pPr>
+            <w:proofErr w:type="spellStart"/>
+            <w:r>
+              <w:rPr>
+                <w:rFonts w:asciiTheme="minorHAnsi" w:hAnsiTheme="minorHAnsi"/>
+              </w:rPr>
               <w:t>BtE</w:t>
             </w:r>
             <w:proofErr w:type="spellEnd"/>
@@ -695,6 +1403,42 @@
         </w:tc>
         <w:tc>
           <w:tcPr>
+            <w:tcW w:w="1199" w:type="dxa"/>
+          </w:tcPr>
+          <w:p>
+            <w:pPr>
+              <w:rPr>
+                <w:rFonts w:asciiTheme="minorHAnsi" w:hAnsiTheme="minorHAnsi"/>
+              </w:rPr>
+            </w:pPr>
+            <w:r>
+              <w:rPr>
+                <w:rFonts w:asciiTheme="minorHAnsi" w:hAnsiTheme="minorHAnsi"/>
+              </w:rPr>
+              <w:t>X</w:t>
+            </w:r>
+          </w:p>
+        </w:tc>
+        <w:tc>
+          <w:tcPr>
+            <w:tcW w:w="860" w:type="dxa"/>
+          </w:tcPr>
+          <w:p>
+            <w:pPr>
+              <w:rPr>
+                <w:rFonts w:asciiTheme="minorHAnsi" w:hAnsiTheme="minorHAnsi"/>
+              </w:rPr>
+            </w:pPr>
+            <w:r>
+              <w:rPr>
+                <w:rFonts w:asciiTheme="minorHAnsi" w:hAnsiTheme="minorHAnsi"/>
+              </w:rPr>
+              <w:t>X</w:t>
+            </w:r>
+          </w:p>
+        </w:tc>
+        <w:tc>
+          <w:tcPr>
             <w:tcW w:w="960" w:type="dxa"/>
           </w:tcPr>
           <w:p>
@@ -708,7 +1452,7 @@
               <w:rPr>
                 <w:rFonts w:asciiTheme="minorHAnsi" w:hAnsiTheme="minorHAnsi"/>
               </w:rPr>
-              <w:t>ConA</w:t>
+              <w:t>ConChk</w:t>
             </w:r>
             <w:proofErr w:type="spellEnd"/>
           </w:p>
@@ -735,12 +1479,6 @@
                 <w:rFonts w:asciiTheme="minorHAnsi" w:hAnsiTheme="minorHAnsi"/>
               </w:rPr>
             </w:pPr>
-            <w:r>
-              <w:rPr>
-                <w:rFonts w:asciiTheme="minorHAnsi" w:hAnsiTheme="minorHAnsi"/>
-              </w:rPr>
-              <w:t>X</w:t>
-            </w:r>
           </w:p>
         </w:tc>
       </w:tr>
@@ -781,6 +1519,12 @@
                 <w:rFonts w:asciiTheme="minorHAnsi" w:hAnsiTheme="minorHAnsi"/>
               </w:rPr>
             </w:pPr>
+            <w:r>
+              <w:rPr>
+                <w:rFonts w:asciiTheme="minorHAnsi" w:hAnsiTheme="minorHAnsi"/>
+              </w:rPr>
+              <w:t>!</w:t>
+            </w:r>
             <w:proofErr w:type="spellStart"/>
             <w:r>
               <w:rPr>
@@ -833,6 +1577,242 @@
               </w:rPr>
               <w:t>!</w:t>
             </w:r>
+            <w:proofErr w:type="spellStart"/>
+            <w:r>
+              <w:rPr>
+                <w:rFonts w:asciiTheme="minorHAnsi" w:hAnsiTheme="minorHAnsi"/>
+              </w:rPr>
+              <w:t>HasNatl</w:t>
+            </w:r>
+            <w:r>
+              <w:rPr>
+                <w:rFonts w:asciiTheme="minorHAnsi" w:hAnsiTheme="minorHAnsi"/>
+              </w:rPr>
+              <w:t>BT</w:t>
+            </w:r>
+            <w:proofErr w:type="spellEnd"/>
+          </w:p>
+        </w:tc>
+        <w:tc>
+          <w:tcPr>
+            <w:tcW w:w="1182" w:type="dxa"/>
+          </w:tcPr>
+          <w:p>
+            <w:pPr>
+              <w:rPr>
+                <w:rFonts w:asciiTheme="minorHAnsi" w:hAnsiTheme="minorHAnsi"/>
+              </w:rPr>
+            </w:pPr>
+          </w:p>
+        </w:tc>
+        <w:tc>
+          <w:tcPr>
+            <w:tcW w:w="1135" w:type="dxa"/>
+          </w:tcPr>
+          <w:p>
+            <w:pPr>
+              <w:rPr>
+                <w:rFonts w:asciiTheme="minorHAnsi" w:hAnsiTheme="minorHAnsi"/>
+              </w:rPr>
+            </w:pPr>
+            <w:proofErr w:type="spellStart"/>
+            <w:r>
+              <w:rPr>
+                <w:rFonts w:asciiTheme="minorHAnsi" w:hAnsiTheme="minorHAnsi"/>
+              </w:rPr>
+              <w:t>BtE</w:t>
+            </w:r>
+            <w:proofErr w:type="spellEnd"/>
+          </w:p>
+        </w:tc>
+        <w:tc>
+          <w:tcPr>
+            <w:tcW w:w="1259" w:type="dxa"/>
+          </w:tcPr>
+          <w:p>
+            <w:pPr>
+              <w:rPr>
+                <w:rFonts w:asciiTheme="minorHAnsi" w:hAnsiTheme="minorHAnsi"/>
+              </w:rPr>
+            </w:pPr>
+            <w:r>
+              <w:rPr>
+                <w:rFonts w:asciiTheme="minorHAnsi" w:hAnsiTheme="minorHAnsi"/>
+              </w:rPr>
+              <w:t>X</w:t>
+            </w:r>
+          </w:p>
+        </w:tc>
+        <w:tc>
+          <w:tcPr>
+            <w:tcW w:w="1199" w:type="dxa"/>
+          </w:tcPr>
+          <w:p>
+            <w:pPr>
+              <w:rPr>
+                <w:rFonts w:asciiTheme="minorHAnsi" w:hAnsiTheme="minorHAnsi"/>
+              </w:rPr>
+            </w:pPr>
+            <w:r>
+              <w:rPr>
+                <w:rFonts w:asciiTheme="minorHAnsi" w:hAnsiTheme="minorHAnsi"/>
+              </w:rPr>
+              <w:t>X</w:t>
+            </w:r>
+          </w:p>
+        </w:tc>
+        <w:tc>
+          <w:tcPr>
+            <w:tcW w:w="860" w:type="dxa"/>
+          </w:tcPr>
+          <w:p>
+            <w:pPr>
+              <w:rPr>
+                <w:rFonts w:asciiTheme="minorHAnsi" w:hAnsiTheme="minorHAnsi"/>
+              </w:rPr>
+            </w:pPr>
+            <w:r>
+              <w:rPr>
+                <w:rFonts w:asciiTheme="minorHAnsi" w:hAnsiTheme="minorHAnsi"/>
+              </w:rPr>
+              <w:t>X</w:t>
+            </w:r>
+          </w:p>
+        </w:tc>
+        <w:tc>
+          <w:tcPr>
+            <w:tcW w:w="960" w:type="dxa"/>
+          </w:tcPr>
+          <w:p>
+            <w:pPr>
+              <w:rPr>
+                <w:rFonts w:asciiTheme="minorHAnsi" w:hAnsiTheme="minorHAnsi"/>
+              </w:rPr>
+            </w:pPr>
+            <w:proofErr w:type="spellStart"/>
+            <w:r>
+              <w:rPr>
+                <w:rFonts w:asciiTheme="minorHAnsi" w:hAnsiTheme="minorHAnsi"/>
+              </w:rPr>
+              <w:t>ConChk</w:t>
+            </w:r>
+            <w:proofErr w:type="spellEnd"/>
+          </w:p>
+        </w:tc>
+        <w:tc>
+          <w:tcPr>
+            <w:tcW w:w="855" w:type="dxa"/>
+          </w:tcPr>
+          <w:p>
+            <w:pPr>
+              <w:rPr>
+                <w:rFonts w:asciiTheme="minorHAnsi" w:hAnsiTheme="minorHAnsi"/>
+              </w:rPr>
+            </w:pPr>
+          </w:p>
+        </w:tc>
+        <w:tc>
+          <w:tcPr>
+            <w:tcW w:w="872" w:type="dxa"/>
+          </w:tcPr>
+          <w:p>
+            <w:pPr>
+              <w:rPr>
+                <w:rFonts w:asciiTheme="minorHAnsi" w:hAnsiTheme="minorHAnsi"/>
+              </w:rPr>
+            </w:pPr>
+          </w:p>
+        </w:tc>
+      </w:tr>
+      <w:tr>
+        <w:tc>
+          <w:tcPr>
+            <w:tcW w:w="1340" w:type="dxa"/>
+          </w:tcPr>
+          <w:p>
+            <w:pPr>
+              <w:rPr>
+                <w:rFonts w:asciiTheme="minorHAnsi" w:hAnsiTheme="minorHAnsi"/>
+              </w:rPr>
+            </w:pPr>
+            <w:r>
+              <w:rPr>
+                <w:rFonts w:asciiTheme="minorHAnsi" w:hAnsiTheme="minorHAnsi"/>
+              </w:rPr>
+              <w:t>!</w:t>
+            </w:r>
+            <w:proofErr w:type="spellStart"/>
+            <w:r>
+              <w:rPr>
+                <w:rFonts w:asciiTheme="minorHAnsi" w:hAnsiTheme="minorHAnsi"/>
+              </w:rPr>
+              <w:t>HasEngBT</w:t>
+            </w:r>
+            <w:r>
+              <w:rPr>
+                <w:rFonts w:asciiTheme="minorHAnsi" w:hAnsiTheme="minorHAnsi"/>
+              </w:rPr>
+              <w:t>r</w:t>
+            </w:r>
+            <w:proofErr w:type="spellEnd"/>
+          </w:p>
+        </w:tc>
+        <w:tc>
+          <w:tcPr>
+            <w:tcW w:w="896" w:type="dxa"/>
+          </w:tcPr>
+          <w:p>
+            <w:pPr>
+              <w:rPr>
+                <w:rFonts w:asciiTheme="minorHAnsi" w:hAnsiTheme="minorHAnsi"/>
+              </w:rPr>
+            </w:pPr>
+            <w:proofErr w:type="spellStart"/>
+            <w:r>
+              <w:rPr>
+                <w:rFonts w:asciiTheme="minorHAnsi" w:hAnsiTheme="minorHAnsi"/>
+              </w:rPr>
+              <w:t>IsBib</w:t>
+            </w:r>
+            <w:proofErr w:type="spellEnd"/>
+          </w:p>
+        </w:tc>
+        <w:tc>
+          <w:tcPr>
+            <w:tcW w:w="1312" w:type="dxa"/>
+          </w:tcPr>
+          <w:p>
+            <w:pPr>
+              <w:rPr>
+                <w:rFonts w:asciiTheme="minorHAnsi" w:hAnsiTheme="minorHAnsi"/>
+              </w:rPr>
+            </w:pPr>
+            <w:proofErr w:type="spellStart"/>
+            <w:r>
+              <w:rPr>
+                <w:rFonts w:asciiTheme="minorHAnsi" w:hAnsiTheme="minorHAnsi"/>
+              </w:rPr>
+              <w:t>HasEngl</w:t>
+            </w:r>
+            <w:r>
+              <w:rPr>
+                <w:rFonts w:asciiTheme="minorHAnsi" w:hAnsiTheme="minorHAnsi"/>
+              </w:rPr>
+              <w:t>BT</w:t>
+            </w:r>
+            <w:proofErr w:type="spellEnd"/>
+          </w:p>
+        </w:tc>
+        <w:tc>
+          <w:tcPr>
+            <w:tcW w:w="1306" w:type="dxa"/>
+          </w:tcPr>
+          <w:p>
+            <w:pPr>
+              <w:rPr>
+                <w:rFonts w:asciiTheme="minorHAnsi" w:hAnsiTheme="minorHAnsi"/>
+              </w:rPr>
+            </w:pPr>
             <w:proofErr w:type="spellStart"/>
             <w:r>
               <w:rPr>
@@ -884,72 +1864,16 @@
             <w:r>
               <w:rPr>
                 <w:rFonts w:asciiTheme="minorHAnsi" w:hAnsiTheme="minorHAnsi"/>
-              </w:rPr>
-              <w:t>CA</w:t>
-            </w:r>
-          </w:p>
-        </w:tc>
-        <w:tc>
-          <w:tcPr>
-            <w:tcW w:w="1259" w:type="dxa"/>
-          </w:tcPr>
-          <w:p>
-            <w:pPr>
-              <w:rPr>
-                <w:rFonts w:asciiTheme="minorHAnsi" w:hAnsiTheme="minorHAnsi"/>
-              </w:rPr>
-            </w:pPr>
-            <w:r>
-              <w:rPr>
-                <w:rFonts w:asciiTheme="minorHAnsi" w:hAnsiTheme="minorHAnsi"/>
-              </w:rPr>
-              <w:t>X</w:t>
-            </w:r>
-          </w:p>
-        </w:tc>
-        <w:tc>
-          <w:tcPr>
-            <w:tcW w:w="1199" w:type="dxa"/>
-          </w:tcPr>
-          <w:p>
-            <w:pPr>
-              <w:rPr>
-                <w:rFonts w:asciiTheme="minorHAnsi" w:hAnsiTheme="minorHAnsi"/>
-              </w:rPr>
-            </w:pPr>
-            <w:r>
-              <w:rPr>
-                <w:rFonts w:asciiTheme="minorHAnsi" w:hAnsiTheme="minorHAnsi"/>
-              </w:rPr>
-              <w:t>X</w:t>
-            </w:r>
-          </w:p>
-        </w:tc>
-        <w:tc>
-          <w:tcPr>
-            <w:tcW w:w="860" w:type="dxa"/>
-          </w:tcPr>
-          <w:p>
-            <w:pPr>
-              <w:rPr>
-                <w:rFonts w:asciiTheme="minorHAnsi" w:hAnsiTheme="minorHAnsi"/>
-              </w:rPr>
-            </w:pPr>
-            <w:proofErr w:type="spellStart"/>
-            <w:r>
-              <w:rPr>
-                <w:rFonts w:asciiTheme="minorHAnsi" w:hAnsiTheme="minorHAnsi"/>
                 <w:i/>
                 <w:iCs/>
               </w:rPr>
-              <w:t>BtE</w:t>
-            </w:r>
-            <w:proofErr w:type="spellEnd"/>
-          </w:p>
-        </w:tc>
-        <w:tc>
-          <w:tcPr>
-            <w:tcW w:w="960" w:type="dxa"/>
+              <w:t>CN</w:t>
+            </w:r>
+          </w:p>
+        </w:tc>
+        <w:tc>
+          <w:tcPr>
+            <w:tcW w:w="1259" w:type="dxa"/>
           </w:tcPr>
           <w:p>
             <w:pPr>
@@ -965,12 +1889,72 @@
                 <w:i/>
                 <w:iCs/>
               </w:rPr>
+              <w:t>CE</w:t>
+            </w:r>
+          </w:p>
+        </w:tc>
+        <w:tc>
+          <w:tcPr>
+            <w:tcW w:w="1199" w:type="dxa"/>
+          </w:tcPr>
+          <w:p>
+            <w:pPr>
+              <w:rPr>
+                <w:rFonts w:asciiTheme="minorHAnsi" w:hAnsiTheme="minorHAnsi"/>
+                <w:i/>
+                <w:iCs/>
+              </w:rPr>
+            </w:pPr>
+            <w:r>
+              <w:rPr>
+                <w:rFonts w:asciiTheme="minorHAnsi" w:hAnsiTheme="minorHAnsi"/>
+                <w:i/>
+                <w:iCs/>
+              </w:rPr>
+              <w:t>CA</w:t>
+            </w:r>
+          </w:p>
+        </w:tc>
+        <w:tc>
+          <w:tcPr>
+            <w:tcW w:w="860" w:type="dxa"/>
+          </w:tcPr>
+          <w:p>
+            <w:pPr>
+              <w:rPr>
+                <w:rFonts w:asciiTheme="minorHAnsi" w:hAnsiTheme="minorHAnsi"/>
+              </w:rPr>
+            </w:pPr>
+            <w:r>
+              <w:rPr>
+                <w:rFonts w:asciiTheme="minorHAnsi" w:hAnsiTheme="minorHAnsi"/>
+                <w:i/>
+                <w:iCs/>
+              </w:rPr>
               <w:t>FPM1</w:t>
             </w:r>
           </w:p>
         </w:tc>
         <w:tc>
           <w:tcPr>
+            <w:tcW w:w="960" w:type="dxa"/>
+          </w:tcPr>
+          <w:p>
+            <w:pPr>
+              <w:rPr>
+                <w:rFonts w:asciiTheme="minorHAnsi" w:hAnsiTheme="minorHAnsi"/>
+              </w:rPr>
+            </w:pPr>
+            <w:r>
+              <w:rPr>
+                <w:rFonts w:asciiTheme="minorHAnsi" w:hAnsiTheme="minorHAnsi"/>
+              </w:rPr>
+              <w:t>X</w:t>
+            </w:r>
+          </w:p>
+        </w:tc>
+        <w:tc>
+          <w:tcPr>
             <w:tcW w:w="855" w:type="dxa"/>
           </w:tcPr>
           <w:p>
@@ -979,14 +1963,6 @@
                 <w:rFonts w:asciiTheme="minorHAnsi" w:hAnsiTheme="minorHAnsi"/>
               </w:rPr>
             </w:pPr>
-            <w:proofErr w:type="spellStart"/>
-            <w:r>
-              <w:rPr>
-                <w:rFonts w:asciiTheme="minorHAnsi" w:hAnsiTheme="minorHAnsi"/>
-              </w:rPr>
-              <w:t>ConA</w:t>
-            </w:r>
-            <w:proofErr w:type="spellEnd"/>
           </w:p>
         </w:tc>
         <w:tc>
@@ -999,6 +1975,12 @@
                 <w:rFonts w:asciiTheme="minorHAnsi" w:hAnsiTheme="minorHAnsi"/>
               </w:rPr>
             </w:pPr>
+            <w:r>
+              <w:rPr>
+                <w:rFonts w:asciiTheme="minorHAnsi" w:hAnsiTheme="minorHAnsi"/>
+              </w:rPr>
+              <w:t>X</w:t>
+            </w:r>
           </w:p>
         </w:tc>
       </w:tr>
@@ -1013,6 +1995,12 @@
                 <w:rFonts w:asciiTheme="minorHAnsi" w:hAnsiTheme="minorHAnsi"/>
               </w:rPr>
             </w:pPr>
+            <w:r>
+              <w:rPr>
+                <w:rFonts w:asciiTheme="minorHAnsi" w:hAnsiTheme="minorHAnsi"/>
+              </w:rPr>
+              <w:t>!</w:t>
+            </w:r>
             <w:proofErr w:type="spellStart"/>
             <w:r>
               <w:rPr>
@@ -1085,6 +2073,32 @@
                 <w:rFonts w:asciiTheme="minorHAnsi" w:hAnsiTheme="minorHAnsi"/>
               </w:rPr>
             </w:pPr>
+            <w:proofErr w:type="spellStart"/>
+            <w:r>
+              <w:rPr>
+                <w:rFonts w:asciiTheme="minorHAnsi" w:hAnsiTheme="minorHAnsi"/>
+              </w:rPr>
+              <w:t>HasNatl</w:t>
+            </w:r>
+            <w:r>
+              <w:rPr>
+                <w:rFonts w:asciiTheme="minorHAnsi" w:hAnsiTheme="minorHAnsi"/>
+              </w:rPr>
+              <w:t>BT</w:t>
+            </w:r>
+            <w:proofErr w:type="spellEnd"/>
+          </w:p>
+        </w:tc>
+        <w:tc>
+          <w:tcPr>
+            <w:tcW w:w="1182" w:type="dxa"/>
+          </w:tcPr>
+          <w:p>
+            <w:pPr>
+              <w:rPr>
+                <w:rFonts w:asciiTheme="minorHAnsi" w:hAnsiTheme="minorHAnsi"/>
+              </w:rPr>
+            </w:pPr>
             <w:r>
               <w:rPr>
                 <w:rFonts w:asciiTheme="minorHAnsi" w:hAnsiTheme="minorHAnsi"/>
@@ -1096,38 +2110,6 @@
               <w:rPr>
                 <w:rFonts w:asciiTheme="minorHAnsi" w:hAnsiTheme="minorHAnsi"/>
               </w:rPr>
-              <w:t>HasNatl</w:t>
-            </w:r>
-            <w:r>
-              <w:rPr>
-                <w:rFonts w:asciiTheme="minorHAnsi" w:hAnsiTheme="minorHAnsi"/>
-              </w:rPr>
-              <w:t>BT</w:t>
-            </w:r>
-            <w:proofErr w:type="spellEnd"/>
-          </w:p>
-        </w:tc>
-        <w:tc>
-          <w:tcPr>
-            <w:tcW w:w="1182" w:type="dxa"/>
-          </w:tcPr>
-          <w:p>
-            <w:pPr>
-              <w:rPr>
-                <w:rFonts w:asciiTheme="minorHAnsi" w:hAnsiTheme="minorHAnsi"/>
-              </w:rPr>
-            </w:pPr>
-            <w:r>
-              <w:rPr>
-                <w:rFonts w:asciiTheme="minorHAnsi" w:hAnsiTheme="minorHAnsi"/>
-              </w:rPr>
-              <w:t>!</w:t>
-            </w:r>
-            <w:proofErr w:type="spellStart"/>
-            <w:r>
-              <w:rPr>
-                <w:rFonts w:asciiTheme="minorHAnsi" w:hAnsiTheme="minorHAnsi"/>
-              </w:rPr>
               <w:t>HasFPM</w:t>
             </w:r>
             <w:proofErr w:type="spellEnd"/>
@@ -1143,68 +2125,76 @@
                 <w:rFonts w:asciiTheme="minorHAnsi" w:hAnsiTheme="minorHAnsi"/>
               </w:rPr>
             </w:pPr>
-            <w:r>
-              <w:rPr>
-                <w:rFonts w:asciiTheme="minorHAnsi" w:hAnsiTheme="minorHAnsi"/>
-              </w:rPr>
-              <w:t>CA</w:t>
-            </w:r>
-          </w:p>
-        </w:tc>
-        <w:tc>
-          <w:tcPr>
-            <w:tcW w:w="1259" w:type="dxa"/>
-          </w:tcPr>
-          <w:p>
-            <w:pPr>
-              <w:rPr>
-                <w:rFonts w:asciiTheme="minorHAnsi" w:hAnsiTheme="minorHAnsi"/>
-              </w:rPr>
-            </w:pPr>
-            <w:r>
-              <w:rPr>
-                <w:rFonts w:asciiTheme="minorHAnsi" w:hAnsiTheme="minorHAnsi"/>
-              </w:rPr>
-              <w:t>X</w:t>
-            </w:r>
-          </w:p>
-        </w:tc>
-        <w:tc>
-          <w:tcPr>
-            <w:tcW w:w="1199" w:type="dxa"/>
-          </w:tcPr>
-          <w:p>
-            <w:pPr>
-              <w:rPr>
-                <w:rFonts w:asciiTheme="minorHAnsi" w:hAnsiTheme="minorHAnsi"/>
-              </w:rPr>
-            </w:pPr>
-            <w:r>
-              <w:rPr>
-                <w:rFonts w:asciiTheme="minorHAnsi" w:hAnsiTheme="minorHAnsi"/>
-              </w:rPr>
-              <w:t>X</w:t>
-            </w:r>
-          </w:p>
-        </w:tc>
-        <w:tc>
-          <w:tcPr>
-            <w:tcW w:w="860" w:type="dxa"/>
-          </w:tcPr>
-          <w:p>
-            <w:pPr>
-              <w:rPr>
-                <w:rFonts w:asciiTheme="minorHAnsi" w:hAnsiTheme="minorHAnsi"/>
-              </w:rPr>
-            </w:pPr>
-            <w:proofErr w:type="spellStart"/>
             <w:r>
               <w:rPr>
                 <w:rFonts w:asciiTheme="minorHAnsi" w:hAnsiTheme="minorHAnsi"/>
                 <w:i/>
                 <w:iCs/>
               </w:rPr>
-              <w:t>BtE</w:t>
+              <w:t>CN</w:t>
+            </w:r>
+          </w:p>
+        </w:tc>
+        <w:tc>
+          <w:tcPr>
+            <w:tcW w:w="1259" w:type="dxa"/>
+          </w:tcPr>
+          <w:p>
+            <w:pPr>
+              <w:rPr>
+                <w:rFonts w:asciiTheme="minorHAnsi" w:hAnsiTheme="minorHAnsi"/>
+                <w:i/>
+                <w:iCs/>
+              </w:rPr>
+            </w:pPr>
+            <w:r>
+              <w:rPr>
+                <w:rFonts w:asciiTheme="minorHAnsi" w:hAnsiTheme="minorHAnsi"/>
+                <w:i/>
+                <w:iCs/>
+              </w:rPr>
+              <w:t>CE</w:t>
+            </w:r>
+          </w:p>
+        </w:tc>
+        <w:tc>
+          <w:tcPr>
+            <w:tcW w:w="1199" w:type="dxa"/>
+          </w:tcPr>
+          <w:p>
+            <w:pPr>
+              <w:rPr>
+                <w:rFonts w:asciiTheme="minorHAnsi" w:hAnsiTheme="minorHAnsi"/>
+                <w:i/>
+                <w:iCs/>
+              </w:rPr>
+            </w:pPr>
+            <w:r>
+              <w:rPr>
+                <w:rFonts w:asciiTheme="minorHAnsi" w:hAnsiTheme="minorHAnsi"/>
+                <w:i/>
+                <w:iCs/>
+              </w:rPr>
+              <w:t>CA</w:t>
+            </w:r>
+          </w:p>
+        </w:tc>
+        <w:tc>
+          <w:tcPr>
+            <w:tcW w:w="860" w:type="dxa"/>
+          </w:tcPr>
+          <w:p>
+            <w:pPr>
+              <w:rPr>
+                <w:rFonts w:asciiTheme="minorHAnsi" w:hAnsiTheme="minorHAnsi"/>
+              </w:rPr>
+            </w:pPr>
+            <w:proofErr w:type="spellStart"/>
+            <w:r>
+              <w:rPr>
+                <w:rFonts w:asciiTheme="minorHAnsi" w:hAnsiTheme="minorHAnsi"/>
+              </w:rPr>
+              <w:t>ConA</w:t>
             </w:r>
             <w:proofErr w:type="spellEnd"/>
           </w:p>
@@ -1219,14 +2209,12 @@
                 <w:rFonts w:asciiTheme="minorHAnsi" w:hAnsiTheme="minorHAnsi"/>
               </w:rPr>
             </w:pPr>
-            <w:proofErr w:type="spellStart"/>
-            <w:r>
-              <w:rPr>
-                <w:rFonts w:asciiTheme="minorHAnsi" w:hAnsiTheme="minorHAnsi"/>
-              </w:rPr>
-              <w:t>ConA</w:t>
-            </w:r>
-            <w:proofErr w:type="spellEnd"/>
+            <w:r>
+              <w:rPr>
+                <w:rFonts w:asciiTheme="minorHAnsi" w:hAnsiTheme="minorHAnsi"/>
+              </w:rPr>
+              <w:t>X</w:t>
+            </w:r>
           </w:p>
         </w:tc>
         <w:tc>
@@ -1251,6 +2239,12 @@
                 <w:rFonts w:asciiTheme="minorHAnsi" w:hAnsiTheme="minorHAnsi"/>
               </w:rPr>
             </w:pPr>
+            <w:r>
+              <w:rPr>
+                <w:rFonts w:asciiTheme="minorHAnsi" w:hAnsiTheme="minorHAnsi"/>
+              </w:rPr>
+              <w:t>X</w:t>
+            </w:r>
           </w:p>
         </w:tc>
       </w:tr>
@@ -1265,6 +2259,12 @@
                 <w:rFonts w:asciiTheme="minorHAnsi" w:hAnsiTheme="minorHAnsi"/>
               </w:rPr>
             </w:pPr>
+            <w:r>
+              <w:rPr>
+                <w:rFonts w:asciiTheme="minorHAnsi" w:hAnsiTheme="minorHAnsi"/>
+              </w:rPr>
+              <w:t>!</w:t>
+            </w:r>
             <w:proofErr w:type="spellStart"/>
             <w:r>
               <w:rPr>
@@ -1291,58 +2291,58 @@
                 <w:rFonts w:asciiTheme="minorHAnsi" w:hAnsiTheme="minorHAnsi"/>
               </w:rPr>
             </w:pPr>
+            <w:proofErr w:type="spellStart"/>
+            <w:r>
+              <w:rPr>
+                <w:rFonts w:asciiTheme="minorHAnsi" w:hAnsiTheme="minorHAnsi"/>
+              </w:rPr>
+              <w:t>IsBib</w:t>
+            </w:r>
+            <w:proofErr w:type="spellEnd"/>
+          </w:p>
+        </w:tc>
+        <w:tc>
+          <w:tcPr>
+            <w:tcW w:w="1312" w:type="dxa"/>
+          </w:tcPr>
+          <w:p>
+            <w:pPr>
+              <w:rPr>
+                <w:rFonts w:asciiTheme="minorHAnsi" w:hAnsiTheme="minorHAnsi"/>
+              </w:rPr>
+            </w:pPr>
+            <w:proofErr w:type="spellStart"/>
+            <w:r>
+              <w:rPr>
+                <w:rFonts w:asciiTheme="minorHAnsi" w:hAnsiTheme="minorHAnsi"/>
+              </w:rPr>
+              <w:t>HasEngl</w:t>
+            </w:r>
+            <w:r>
+              <w:rPr>
+                <w:rFonts w:asciiTheme="minorHAnsi" w:hAnsiTheme="minorHAnsi"/>
+              </w:rPr>
+              <w:t>BT</w:t>
+            </w:r>
+            <w:proofErr w:type="spellEnd"/>
+          </w:p>
+        </w:tc>
+        <w:tc>
+          <w:tcPr>
+            <w:tcW w:w="1306" w:type="dxa"/>
+          </w:tcPr>
+          <w:p>
+            <w:pPr>
+              <w:rPr>
+                <w:rFonts w:asciiTheme="minorHAnsi" w:hAnsiTheme="minorHAnsi"/>
+              </w:rPr>
+            </w:pPr>
             <w:r>
               <w:rPr>
                 <w:rFonts w:asciiTheme="minorHAnsi" w:hAnsiTheme="minorHAnsi"/>
               </w:rPr>
               <w:t>!</w:t>
             </w:r>
-            <w:proofErr w:type="spellStart"/>
-            <w:r>
-              <w:rPr>
-                <w:rFonts w:asciiTheme="minorHAnsi" w:hAnsiTheme="minorHAnsi"/>
-              </w:rPr>
-              <w:t>IsBib</w:t>
-            </w:r>
-            <w:proofErr w:type="spellEnd"/>
-          </w:p>
-        </w:tc>
-        <w:tc>
-          <w:tcPr>
-            <w:tcW w:w="1312" w:type="dxa"/>
-          </w:tcPr>
-          <w:p>
-            <w:pPr>
-              <w:rPr>
-                <w:rFonts w:asciiTheme="minorHAnsi" w:hAnsiTheme="minorHAnsi"/>
-              </w:rPr>
-            </w:pPr>
-            <w:proofErr w:type="spellStart"/>
-            <w:r>
-              <w:rPr>
-                <w:rFonts w:asciiTheme="minorHAnsi" w:hAnsiTheme="minorHAnsi"/>
-              </w:rPr>
-              <w:t>HasEngl</w:t>
-            </w:r>
-            <w:r>
-              <w:rPr>
-                <w:rFonts w:asciiTheme="minorHAnsi" w:hAnsiTheme="minorHAnsi"/>
-              </w:rPr>
-              <w:t>BT</w:t>
-            </w:r>
-            <w:proofErr w:type="spellEnd"/>
-          </w:p>
-        </w:tc>
-        <w:tc>
-          <w:tcPr>
-            <w:tcW w:w="1306" w:type="dxa"/>
-          </w:tcPr>
-          <w:p>
-            <w:pPr>
-              <w:rPr>
-                <w:rFonts w:asciiTheme="minorHAnsi" w:hAnsiTheme="minorHAnsi"/>
-              </w:rPr>
-            </w:pPr>
             <w:proofErr w:type="spellStart"/>
             <w:r>
               <w:rPr>
@@ -1371,6 +2371,14 @@
                 <w:iCs/>
               </w:rPr>
             </w:pPr>
+            <w:proofErr w:type="spellStart"/>
+            <w:r>
+              <w:rPr>
+                <w:rFonts w:asciiTheme="minorHAnsi" w:hAnsiTheme="minorHAnsi"/>
+              </w:rPr>
+              <w:t>HasFPM</w:t>
+            </w:r>
+            <w:proofErr w:type="spellEnd"/>
           </w:p>
         </w:tc>
         <w:tc>
@@ -1384,38 +2392,76 @@
               </w:rPr>
             </w:pPr>
             <w:r>
+              <w:rPr>
+                <w:rFonts w:asciiTheme="minorHAnsi" w:hAnsiTheme="minorHAnsi"/>
+              </w:rPr>
+              <w:t>CE</w:t>
+            </w:r>
+          </w:p>
+        </w:tc>
+        <w:tc>
+          <w:tcPr>
+            <w:tcW w:w="1259" w:type="dxa"/>
+          </w:tcPr>
+          <w:p>
+            <w:pPr>
+              <w:rPr>
+                <w:rFonts w:asciiTheme="minorHAnsi" w:hAnsiTheme="minorHAnsi"/>
+              </w:rPr>
+            </w:pPr>
+            <w:r>
+              <w:rPr>
+                <w:rFonts w:asciiTheme="minorHAnsi" w:hAnsiTheme="minorHAnsi"/>
+              </w:rPr>
+              <w:t>X</w:t>
+            </w:r>
+          </w:p>
+        </w:tc>
+        <w:tc>
+          <w:tcPr>
+            <w:tcW w:w="1199" w:type="dxa"/>
+          </w:tcPr>
+          <w:p>
+            <w:pPr>
               <w:rPr>
                 <w:rFonts w:asciiTheme="minorHAnsi" w:hAnsiTheme="minorHAnsi"/>
                 <w:i/>
                 <w:iCs/>
               </w:rPr>
-              <w:t>CN</w:t>
-            </w:r>
-          </w:p>
-        </w:tc>
-        <w:tc>
-          <w:tcPr>
-            <w:tcW w:w="1259" w:type="dxa"/>
-          </w:tcPr>
-          <w:p>
-            <w:pPr>
-              <w:rPr>
-                <w:rFonts w:asciiTheme="minorHAnsi" w:hAnsiTheme="minorHAnsi"/>
-              </w:rPr>
-            </w:pPr>
-            <w:proofErr w:type="spellStart"/>
-            <w:r>
-              <w:rPr>
-                <w:rFonts w:asciiTheme="minorHAnsi" w:hAnsiTheme="minorHAnsi"/>
-              </w:rPr>
-              <w:t>BtE</w:t>
-            </w:r>
-            <w:proofErr w:type="spellEnd"/>
-          </w:p>
-        </w:tc>
-        <w:tc>
-          <w:tcPr>
-            <w:tcW w:w="1199" w:type="dxa"/>
+            </w:pPr>
+            <w:r>
+              <w:rPr>
+                <w:rFonts w:asciiTheme="minorHAnsi" w:hAnsiTheme="minorHAnsi"/>
+                <w:i/>
+                <w:iCs/>
+              </w:rPr>
+              <w:t>CA</w:t>
+            </w:r>
+          </w:p>
+        </w:tc>
+        <w:tc>
+          <w:tcPr>
+            <w:tcW w:w="860" w:type="dxa"/>
+          </w:tcPr>
+          <w:p>
+            <w:pPr>
+              <w:rPr>
+                <w:rFonts w:asciiTheme="minorHAnsi" w:hAnsiTheme="minorHAnsi"/>
+              </w:rPr>
+            </w:pPr>
+            <w:r>
+              <w:rPr>
+                <w:rFonts w:asciiTheme="minorHAnsi" w:hAnsiTheme="minorHAnsi"/>
+                <w:i/>
+                <w:iCs/>
+              </w:rPr>
+              <w:t>FPM1</w:t>
+            </w:r>
+          </w:p>
+        </w:tc>
+        <w:tc>
+          <w:tcPr>
+            <w:tcW w:w="960" w:type="dxa"/>
           </w:tcPr>
           <w:p>
             <w:pPr>
@@ -1429,44 +2475,6 @@
               </w:rPr>
               <w:t>X</w:t>
             </w:r>
-          </w:p>
-        </w:tc>
-        <w:tc>
-          <w:tcPr>
-            <w:tcW w:w="860" w:type="dxa"/>
-          </w:tcPr>
-          <w:p>
-            <w:pPr>
-              <w:rPr>
-                <w:rFonts w:asciiTheme="minorHAnsi" w:hAnsiTheme="minorHAnsi"/>
-              </w:rPr>
-            </w:pPr>
-            <w:r>
-              <w:rPr>
-                <w:rFonts w:asciiTheme="minorHAnsi" w:hAnsiTheme="minorHAnsi"/>
-              </w:rPr>
-              <w:t>X</w:t>
-            </w:r>
-          </w:p>
-        </w:tc>
-        <w:tc>
-          <w:tcPr>
-            <w:tcW w:w="960" w:type="dxa"/>
-          </w:tcPr>
-          <w:p>
-            <w:pPr>
-              <w:rPr>
-                <w:rFonts w:asciiTheme="minorHAnsi" w:hAnsiTheme="minorHAnsi"/>
-              </w:rPr>
-            </w:pPr>
-            <w:proofErr w:type="spellStart"/>
-            <w:r>
-              <w:rPr>
-                <w:rFonts w:asciiTheme="minorHAnsi" w:hAnsiTheme="minorHAnsi"/>
-              </w:rPr>
-              <w:t>ConChk</w:t>
-            </w:r>
-            <w:proofErr w:type="spellEnd"/>
           </w:p>
         </w:tc>
         <w:tc>
@@ -1505,6 +2513,12 @@
                 <w:rFonts w:asciiTheme="minorHAnsi" w:hAnsiTheme="minorHAnsi"/>
               </w:rPr>
             </w:pPr>
+            <w:r>
+              <w:rPr>
+                <w:rFonts w:asciiTheme="minorHAnsi" w:hAnsiTheme="minorHAnsi"/>
+              </w:rPr>
+              <w:t>!</w:t>
+            </w:r>
             <w:proofErr w:type="spellStart"/>
             <w:r>
               <w:rPr>
@@ -1531,6 +2545,52 @@
                 <w:rFonts w:asciiTheme="minorHAnsi" w:hAnsiTheme="minorHAnsi"/>
               </w:rPr>
             </w:pPr>
+            <w:proofErr w:type="spellStart"/>
+            <w:r>
+              <w:rPr>
+                <w:rFonts w:asciiTheme="minorHAnsi" w:hAnsiTheme="minorHAnsi"/>
+              </w:rPr>
+              <w:t>IsBib</w:t>
+            </w:r>
+            <w:proofErr w:type="spellEnd"/>
+          </w:p>
+        </w:tc>
+        <w:tc>
+          <w:tcPr>
+            <w:tcW w:w="1312" w:type="dxa"/>
+          </w:tcPr>
+          <w:p>
+            <w:pPr>
+              <w:rPr>
+                <w:rFonts w:asciiTheme="minorHAnsi" w:hAnsiTheme="minorHAnsi"/>
+              </w:rPr>
+            </w:pPr>
+            <w:proofErr w:type="spellStart"/>
+            <w:r>
+              <w:rPr>
+                <w:rFonts w:asciiTheme="minorHAnsi" w:hAnsiTheme="minorHAnsi"/>
+              </w:rPr>
+              <w:t>HasEngl</w:t>
+            </w:r>
+            <w:r>
+              <w:rPr>
+                <w:rFonts w:asciiTheme="minorHAnsi" w:hAnsiTheme="minorHAnsi"/>
+              </w:rPr>
+              <w:t>BT</w:t>
+            </w:r>
+            <w:proofErr w:type="spellEnd"/>
+          </w:p>
+        </w:tc>
+        <w:tc>
+          <w:tcPr>
+            <w:tcW w:w="1306" w:type="dxa"/>
+          </w:tcPr>
+          <w:p>
+            <w:pPr>
+              <w:rPr>
+                <w:rFonts w:asciiTheme="minorHAnsi" w:hAnsiTheme="minorHAnsi"/>
+              </w:rPr>
+            </w:pPr>
             <w:r>
               <w:rPr>
                 <w:rFonts w:asciiTheme="minorHAnsi" w:hAnsiTheme="minorHAnsi"/>
@@ -1542,27 +2602,7 @@
               <w:rPr>
                 <w:rFonts w:asciiTheme="minorHAnsi" w:hAnsiTheme="minorHAnsi"/>
               </w:rPr>
-              <w:t>IsBib</w:t>
-            </w:r>
-            <w:proofErr w:type="spellEnd"/>
-          </w:p>
-        </w:tc>
-        <w:tc>
-          <w:tcPr>
-            <w:tcW w:w="1312" w:type="dxa"/>
-          </w:tcPr>
-          <w:p>
-            <w:pPr>
-              <w:rPr>
-                <w:rFonts w:asciiTheme="minorHAnsi" w:hAnsiTheme="minorHAnsi"/>
-              </w:rPr>
-            </w:pPr>
-            <w:proofErr w:type="spellStart"/>
-            <w:r>
-              <w:rPr>
-                <w:rFonts w:asciiTheme="minorHAnsi" w:hAnsiTheme="minorHAnsi"/>
-              </w:rPr>
-              <w:t>HasEngl</w:t>
+              <w:t>HasNatl</w:t>
             </w:r>
             <w:r>
               <w:rPr>
@@ -1575,7 +2615,7 @@
         </w:tc>
         <w:tc>
           <w:tcPr>
-            <w:tcW w:w="1306" w:type="dxa"/>
+            <w:tcW w:w="1182" w:type="dxa"/>
           </w:tcPr>
           <w:p>
             <w:pPr>
@@ -1594,27 +2634,9 @@
               <w:rPr>
                 <w:rFonts w:asciiTheme="minorHAnsi" w:hAnsiTheme="minorHAnsi"/>
               </w:rPr>
-              <w:t>HasNatl</w:t>
-            </w:r>
-            <w:r>
-              <w:rPr>
-                <w:rFonts w:asciiTheme="minorHAnsi" w:hAnsiTheme="minorHAnsi"/>
-              </w:rPr>
-              <w:t>BT</w:t>
-            </w:r>
-            <w:proofErr w:type="spellEnd"/>
-          </w:p>
-        </w:tc>
-        <w:tc>
-          <w:tcPr>
-            <w:tcW w:w="1182" w:type="dxa"/>
-          </w:tcPr>
-          <w:p>
-            <w:pPr>
-              <w:rPr>
-                <w:rFonts w:asciiTheme="minorHAnsi" w:hAnsiTheme="minorHAnsi"/>
-              </w:rPr>
-            </w:pPr>
+              <w:t>HasFPM</w:t>
+            </w:r>
+            <w:proofErr w:type="spellEnd"/>
           </w:p>
         </w:tc>
         <w:tc>
@@ -1627,14 +2649,12 @@
                 <w:rFonts w:asciiTheme="minorHAnsi" w:hAnsiTheme="minorHAnsi"/>
               </w:rPr>
             </w:pPr>
-            <w:proofErr w:type="spellStart"/>
-            <w:r>
-              <w:rPr>
-                <w:rFonts w:asciiTheme="minorHAnsi" w:hAnsiTheme="minorHAnsi"/>
-              </w:rPr>
-              <w:t>BtE</w:t>
-            </w:r>
-            <w:proofErr w:type="spellEnd"/>
+            <w:r>
+              <w:rPr>
+                <w:rFonts w:asciiTheme="minorHAnsi" w:hAnsiTheme="minorHAnsi"/>
+              </w:rPr>
+              <w:t>CE</w:t>
+            </w:r>
           </w:p>
         </w:tc>
         <w:tc>
@@ -1663,6 +2683,48 @@
             <w:pPr>
               <w:rPr>
                 <w:rFonts w:asciiTheme="minorHAnsi" w:hAnsiTheme="minorHAnsi"/>
+                <w:i/>
+                <w:iCs/>
+              </w:rPr>
+            </w:pPr>
+            <w:r>
+              <w:rPr>
+                <w:rFonts w:asciiTheme="minorHAnsi" w:hAnsiTheme="minorHAnsi"/>
+                <w:i/>
+                <w:iCs/>
+              </w:rPr>
+              <w:t>CA</w:t>
+            </w:r>
+          </w:p>
+        </w:tc>
+        <w:tc>
+          <w:tcPr>
+            <w:tcW w:w="860" w:type="dxa"/>
+          </w:tcPr>
+          <w:p>
+            <w:pPr>
+              <w:rPr>
+                <w:rFonts w:asciiTheme="minorHAnsi" w:hAnsiTheme="minorHAnsi"/>
+              </w:rPr>
+            </w:pPr>
+            <w:proofErr w:type="spellStart"/>
+            <w:r>
+              <w:rPr>
+                <w:rFonts w:asciiTheme="minorHAnsi" w:hAnsiTheme="minorHAnsi"/>
+              </w:rPr>
+              <w:t>ConA</w:t>
+            </w:r>
+            <w:proofErr w:type="spellEnd"/>
+          </w:p>
+        </w:tc>
+        <w:tc>
+          <w:tcPr>
+            <w:tcW w:w="960" w:type="dxa"/>
+          </w:tcPr>
+          <w:p>
+            <w:pPr>
+              <w:rPr>
+                <w:rFonts w:asciiTheme="minorHAnsi" w:hAnsiTheme="minorHAnsi"/>
               </w:rPr>
             </w:pPr>
             <w:r>
@@ -1671,44 +2733,6 @@
               </w:rPr>
               <w:t>X</w:t>
             </w:r>
-          </w:p>
-        </w:tc>
-        <w:tc>
-          <w:tcPr>
-            <w:tcW w:w="860" w:type="dxa"/>
-          </w:tcPr>
-          <w:p>
-            <w:pPr>
-              <w:rPr>
-                <w:rFonts w:asciiTheme="minorHAnsi" w:hAnsiTheme="minorHAnsi"/>
-              </w:rPr>
-            </w:pPr>
-            <w:r>
-              <w:rPr>
-                <w:rFonts w:asciiTheme="minorHAnsi" w:hAnsiTheme="minorHAnsi"/>
-              </w:rPr>
-              <w:t>X</w:t>
-            </w:r>
-          </w:p>
-        </w:tc>
-        <w:tc>
-          <w:tcPr>
-            <w:tcW w:w="960" w:type="dxa"/>
-          </w:tcPr>
-          <w:p>
-            <w:pPr>
-              <w:rPr>
-                <w:rFonts w:asciiTheme="minorHAnsi" w:hAnsiTheme="minorHAnsi"/>
-              </w:rPr>
-            </w:pPr>
-            <w:proofErr w:type="spellStart"/>
-            <w:r>
-              <w:rPr>
-                <w:rFonts w:asciiTheme="minorHAnsi" w:hAnsiTheme="minorHAnsi"/>
-              </w:rPr>
-              <w:t>ConChk</w:t>
-            </w:r>
-            <w:proofErr w:type="spellEnd"/>
           </w:p>
         </w:tc>
         <w:tc>
@@ -1799,6 +2823,12 @@
                 <w:rFonts w:asciiTheme="minorHAnsi" w:hAnsiTheme="minorHAnsi"/>
               </w:rPr>
             </w:pPr>
+            <w:r>
+              <w:rPr>
+                <w:rFonts w:asciiTheme="minorHAnsi" w:hAnsiTheme="minorHAnsi"/>
+              </w:rPr>
+              <w:t>!</w:t>
+            </w:r>
             <w:proofErr w:type="spellStart"/>
             <w:r>
               <w:rPr>
@@ -1853,6 +2883,14 @@
                 <w:iCs/>
               </w:rPr>
             </w:pPr>
+            <w:proofErr w:type="spellStart"/>
+            <w:r>
+              <w:rPr>
+                <w:rFonts w:asciiTheme="minorHAnsi" w:hAnsiTheme="minorHAnsi"/>
+              </w:rPr>
+              <w:t>HasFPM</w:t>
+            </w:r>
+            <w:proofErr w:type="spellEnd"/>
           </w:p>
         </w:tc>
         <w:tc>
@@ -1883,9 +2921,243 @@
             <w:pPr>
               <w:rPr>
                 <w:rFonts w:asciiTheme="minorHAnsi" w:hAnsiTheme="minorHAnsi"/>
+              </w:rPr>
+            </w:pPr>
+            <w:r>
+              <w:rPr>
+                <w:rFonts w:asciiTheme="minorHAnsi" w:hAnsiTheme="minorHAnsi"/>
+              </w:rPr>
+              <w:t>CA</w:t>
+            </w:r>
+          </w:p>
+        </w:tc>
+        <w:tc>
+          <w:tcPr>
+            <w:tcW w:w="1199" w:type="dxa"/>
+          </w:tcPr>
+          <w:p>
+            <w:pPr>
+              <w:rPr>
+                <w:rFonts w:asciiTheme="minorHAnsi" w:hAnsiTheme="minorHAnsi"/>
+              </w:rPr>
+            </w:pPr>
+            <w:r>
+              <w:rPr>
+                <w:rFonts w:asciiTheme="minorHAnsi" w:hAnsiTheme="minorHAnsi"/>
+              </w:rPr>
+              <w:t>X</w:t>
+            </w:r>
+          </w:p>
+        </w:tc>
+        <w:tc>
+          <w:tcPr>
+            <w:tcW w:w="860" w:type="dxa"/>
+          </w:tcPr>
+          <w:p>
+            <w:pPr>
+              <w:rPr>
+                <w:rFonts w:asciiTheme="minorHAnsi" w:hAnsiTheme="minorHAnsi"/>
+              </w:rPr>
+            </w:pPr>
+            <w:r>
+              <w:rPr>
+                <w:rFonts w:asciiTheme="minorHAnsi" w:hAnsiTheme="minorHAnsi"/>
                 <w:i/>
                 <w:iCs/>
               </w:rPr>
+              <w:t>FPM1</w:t>
+            </w:r>
+          </w:p>
+        </w:tc>
+        <w:tc>
+          <w:tcPr>
+            <w:tcW w:w="960" w:type="dxa"/>
+          </w:tcPr>
+          <w:p>
+            <w:pPr>
+              <w:rPr>
+                <w:rFonts w:asciiTheme="minorHAnsi" w:hAnsiTheme="minorHAnsi"/>
+              </w:rPr>
+            </w:pPr>
+            <w:r>
+              <w:rPr>
+                <w:rFonts w:asciiTheme="minorHAnsi" w:hAnsiTheme="minorHAnsi"/>
+              </w:rPr>
+              <w:t>X</w:t>
+            </w:r>
+          </w:p>
+        </w:tc>
+        <w:tc>
+          <w:tcPr>
+            <w:tcW w:w="855" w:type="dxa"/>
+          </w:tcPr>
+          <w:p>
+            <w:pPr>
+              <w:rPr>
+                <w:rFonts w:asciiTheme="minorHAnsi" w:hAnsiTheme="minorHAnsi"/>
+              </w:rPr>
+            </w:pPr>
+          </w:p>
+        </w:tc>
+        <w:tc>
+          <w:tcPr>
+            <w:tcW w:w="872" w:type="dxa"/>
+          </w:tcPr>
+          <w:p>
+            <w:pPr>
+              <w:rPr>
+                <w:rFonts w:asciiTheme="minorHAnsi" w:hAnsiTheme="minorHAnsi"/>
+              </w:rPr>
+            </w:pPr>
+          </w:p>
+        </w:tc>
+      </w:tr>
+      <w:tr>
+        <w:tc>
+          <w:tcPr>
+            <w:tcW w:w="1340" w:type="dxa"/>
+          </w:tcPr>
+          <w:p>
+            <w:pPr>
+              <w:rPr>
+                <w:rFonts w:asciiTheme="minorHAnsi" w:hAnsiTheme="minorHAnsi"/>
+              </w:rPr>
+            </w:pPr>
+            <w:r>
+              <w:rPr>
+                <w:rFonts w:asciiTheme="minorHAnsi" w:hAnsiTheme="minorHAnsi"/>
+              </w:rPr>
+              <w:t>!</w:t>
+            </w:r>
+            <w:proofErr w:type="spellStart"/>
+            <w:r>
+              <w:rPr>
+                <w:rFonts w:asciiTheme="minorHAnsi" w:hAnsiTheme="minorHAnsi"/>
+              </w:rPr>
+              <w:t>HasEngBT</w:t>
+            </w:r>
+            <w:r>
+              <w:rPr>
+                <w:rFonts w:asciiTheme="minorHAnsi" w:hAnsiTheme="minorHAnsi"/>
+              </w:rPr>
+              <w:t>r</w:t>
+            </w:r>
+            <w:proofErr w:type="spellEnd"/>
+          </w:p>
+        </w:tc>
+        <w:tc>
+          <w:tcPr>
+            <w:tcW w:w="896" w:type="dxa"/>
+          </w:tcPr>
+          <w:p>
+            <w:pPr>
+              <w:rPr>
+                <w:rFonts w:asciiTheme="minorHAnsi" w:hAnsiTheme="minorHAnsi"/>
+              </w:rPr>
+            </w:pPr>
+            <w:proofErr w:type="spellStart"/>
+            <w:r>
+              <w:rPr>
+                <w:rFonts w:asciiTheme="minorHAnsi" w:hAnsiTheme="minorHAnsi"/>
+              </w:rPr>
+              <w:t>IsBib</w:t>
+            </w:r>
+            <w:proofErr w:type="spellEnd"/>
+          </w:p>
+        </w:tc>
+        <w:tc>
+          <w:tcPr>
+            <w:tcW w:w="1312" w:type="dxa"/>
+          </w:tcPr>
+          <w:p>
+            <w:pPr>
+              <w:rPr>
+                <w:rFonts w:asciiTheme="minorHAnsi" w:hAnsiTheme="minorHAnsi"/>
+              </w:rPr>
+            </w:pPr>
+            <w:r>
+              <w:rPr>
+                <w:rFonts w:asciiTheme="minorHAnsi" w:hAnsiTheme="minorHAnsi"/>
+              </w:rPr>
+              <w:t>!</w:t>
+            </w:r>
+            <w:proofErr w:type="spellStart"/>
+            <w:r>
+              <w:rPr>
+                <w:rFonts w:asciiTheme="minorHAnsi" w:hAnsiTheme="minorHAnsi"/>
+              </w:rPr>
+              <w:t>HasEngl</w:t>
+            </w:r>
+            <w:r>
+              <w:rPr>
+                <w:rFonts w:asciiTheme="minorHAnsi" w:hAnsiTheme="minorHAnsi"/>
+              </w:rPr>
+              <w:t>BT</w:t>
+            </w:r>
+            <w:proofErr w:type="spellEnd"/>
+          </w:p>
+        </w:tc>
+        <w:tc>
+          <w:tcPr>
+            <w:tcW w:w="1306" w:type="dxa"/>
+          </w:tcPr>
+          <w:p>
+            <w:pPr>
+              <w:rPr>
+                <w:rFonts w:asciiTheme="minorHAnsi" w:hAnsiTheme="minorHAnsi"/>
+              </w:rPr>
+            </w:pPr>
+            <w:proofErr w:type="spellStart"/>
+            <w:r>
+              <w:rPr>
+                <w:rFonts w:asciiTheme="minorHAnsi" w:hAnsiTheme="minorHAnsi"/>
+              </w:rPr>
+              <w:t>HasNatl</w:t>
+            </w:r>
+            <w:r>
+              <w:rPr>
+                <w:rFonts w:asciiTheme="minorHAnsi" w:hAnsiTheme="minorHAnsi"/>
+              </w:rPr>
+              <w:t>BT</w:t>
+            </w:r>
+            <w:proofErr w:type="spellEnd"/>
+          </w:p>
+        </w:tc>
+        <w:tc>
+          <w:tcPr>
+            <w:tcW w:w="1182" w:type="dxa"/>
+          </w:tcPr>
+          <w:p>
+            <w:pPr>
+              <w:rPr>
+                <w:rFonts w:asciiTheme="minorHAnsi" w:hAnsiTheme="minorHAnsi"/>
+              </w:rPr>
+            </w:pPr>
+            <w:r>
+              <w:rPr>
+                <w:rFonts w:asciiTheme="minorHAnsi" w:hAnsiTheme="minorHAnsi"/>
+              </w:rPr>
+              <w:t>!</w:t>
+            </w:r>
+            <w:proofErr w:type="spellStart"/>
+            <w:r>
+              <w:rPr>
+                <w:rFonts w:asciiTheme="minorHAnsi" w:hAnsiTheme="minorHAnsi"/>
+              </w:rPr>
+              <w:t>HasFPM</w:t>
+            </w:r>
+            <w:proofErr w:type="spellEnd"/>
+          </w:p>
+        </w:tc>
+        <w:tc>
+          <w:tcPr>
+            <w:tcW w:w="1135" w:type="dxa"/>
+          </w:tcPr>
+          <w:p>
+            <w:pPr>
+              <w:rPr>
+                <w:rFonts w:asciiTheme="minorHAnsi" w:hAnsiTheme="minorHAnsi"/>
+              </w:rPr>
             </w:pPr>
             <w:r>
               <w:rPr>
@@ -1893,13 +3165,223 @@
                 <w:i/>
                 <w:iCs/>
               </w:rPr>
-              <w:t>CE</w:t>
+              <w:t>CN</w:t>
+            </w:r>
+          </w:p>
+        </w:tc>
+        <w:tc>
+          <w:tcPr>
+            <w:tcW w:w="1259" w:type="dxa"/>
+          </w:tcPr>
+          <w:p>
+            <w:pPr>
+              <w:rPr>
+                <w:rFonts w:asciiTheme="minorHAnsi" w:hAnsiTheme="minorHAnsi"/>
+              </w:rPr>
+            </w:pPr>
+            <w:r>
+              <w:rPr>
+                <w:rFonts w:asciiTheme="minorHAnsi" w:hAnsiTheme="minorHAnsi"/>
+              </w:rPr>
+              <w:t>CA</w:t>
             </w:r>
           </w:p>
         </w:tc>
         <w:tc>
           <w:tcPr>
             <w:tcW w:w="1199" w:type="dxa"/>
+          </w:tcPr>
+          <w:p>
+            <w:pPr>
+              <w:rPr>
+                <w:rFonts w:asciiTheme="minorHAnsi" w:hAnsiTheme="minorHAnsi"/>
+              </w:rPr>
+            </w:pPr>
+            <w:r>
+              <w:rPr>
+                <w:rFonts w:asciiTheme="minorHAnsi" w:hAnsiTheme="minorHAnsi"/>
+              </w:rPr>
+              <w:t>X</w:t>
+            </w:r>
+          </w:p>
+        </w:tc>
+        <w:tc>
+          <w:tcPr>
+            <w:tcW w:w="860" w:type="dxa"/>
+          </w:tcPr>
+          <w:p>
+            <w:pPr>
+              <w:rPr>
+                <w:rFonts w:asciiTheme="minorHAnsi" w:hAnsiTheme="minorHAnsi"/>
+              </w:rPr>
+            </w:pPr>
+            <w:proofErr w:type="spellStart"/>
+            <w:r>
+              <w:rPr>
+                <w:rFonts w:asciiTheme="minorHAnsi" w:hAnsiTheme="minorHAnsi"/>
+              </w:rPr>
+              <w:t>ConA</w:t>
+            </w:r>
+            <w:proofErr w:type="spellEnd"/>
+          </w:p>
+        </w:tc>
+        <w:tc>
+          <w:tcPr>
+            <w:tcW w:w="960" w:type="dxa"/>
+          </w:tcPr>
+          <w:p>
+            <w:pPr>
+              <w:rPr>
+                <w:rFonts w:asciiTheme="minorHAnsi" w:hAnsiTheme="minorHAnsi"/>
+              </w:rPr>
+            </w:pPr>
+            <w:r>
+              <w:rPr>
+                <w:rFonts w:asciiTheme="minorHAnsi" w:hAnsiTheme="minorHAnsi"/>
+              </w:rPr>
+              <w:t>X</w:t>
+            </w:r>
+          </w:p>
+        </w:tc>
+        <w:tc>
+          <w:tcPr>
+            <w:tcW w:w="855" w:type="dxa"/>
+          </w:tcPr>
+          <w:p>
+            <w:pPr>
+              <w:rPr>
+                <w:rFonts w:asciiTheme="minorHAnsi" w:hAnsiTheme="minorHAnsi"/>
+              </w:rPr>
+            </w:pPr>
+          </w:p>
+        </w:tc>
+        <w:tc>
+          <w:tcPr>
+            <w:tcW w:w="872" w:type="dxa"/>
+          </w:tcPr>
+          <w:p>
+            <w:pPr>
+              <w:rPr>
+                <w:rFonts w:asciiTheme="minorHAnsi" w:hAnsiTheme="minorHAnsi"/>
+              </w:rPr>
+            </w:pPr>
+          </w:p>
+        </w:tc>
+      </w:tr>
+      <w:tr>
+        <w:tc>
+          <w:tcPr>
+            <w:tcW w:w="1340" w:type="dxa"/>
+          </w:tcPr>
+          <w:p>
+            <w:pPr>
+              <w:rPr>
+                <w:rFonts w:asciiTheme="minorHAnsi" w:hAnsiTheme="minorHAnsi"/>
+              </w:rPr>
+            </w:pPr>
+            <w:r>
+              <w:rPr>
+                <w:rFonts w:asciiTheme="minorHAnsi" w:hAnsiTheme="minorHAnsi"/>
+              </w:rPr>
+              <w:t>!</w:t>
+            </w:r>
+            <w:proofErr w:type="spellStart"/>
+            <w:r>
+              <w:rPr>
+                <w:rFonts w:asciiTheme="minorHAnsi" w:hAnsiTheme="minorHAnsi"/>
+              </w:rPr>
+              <w:t>HasEngBT</w:t>
+            </w:r>
+            <w:r>
+              <w:rPr>
+                <w:rFonts w:asciiTheme="minorHAnsi" w:hAnsiTheme="minorHAnsi"/>
+              </w:rPr>
+              <w:t>r</w:t>
+            </w:r>
+            <w:proofErr w:type="spellEnd"/>
+          </w:p>
+        </w:tc>
+        <w:tc>
+          <w:tcPr>
+            <w:tcW w:w="896" w:type="dxa"/>
+          </w:tcPr>
+          <w:p>
+            <w:pPr>
+              <w:rPr>
+                <w:rFonts w:asciiTheme="minorHAnsi" w:hAnsiTheme="minorHAnsi"/>
+              </w:rPr>
+            </w:pPr>
+            <w:r>
+              <w:rPr>
+                <w:rFonts w:asciiTheme="minorHAnsi" w:hAnsiTheme="minorHAnsi"/>
+              </w:rPr>
+              <w:t>!</w:t>
+            </w:r>
+            <w:proofErr w:type="spellStart"/>
+            <w:r>
+              <w:rPr>
+                <w:rFonts w:asciiTheme="minorHAnsi" w:hAnsiTheme="minorHAnsi"/>
+              </w:rPr>
+              <w:t>IsBib</w:t>
+            </w:r>
+            <w:proofErr w:type="spellEnd"/>
+          </w:p>
+        </w:tc>
+        <w:tc>
+          <w:tcPr>
+            <w:tcW w:w="1312" w:type="dxa"/>
+          </w:tcPr>
+          <w:p>
+            <w:pPr>
+              <w:rPr>
+                <w:rFonts w:asciiTheme="minorHAnsi" w:hAnsiTheme="minorHAnsi"/>
+              </w:rPr>
+            </w:pPr>
+            <w:proofErr w:type="spellStart"/>
+            <w:r>
+              <w:rPr>
+                <w:rFonts w:asciiTheme="minorHAnsi" w:hAnsiTheme="minorHAnsi"/>
+              </w:rPr>
+              <w:t>HasEngl</w:t>
+            </w:r>
+            <w:r>
+              <w:rPr>
+                <w:rFonts w:asciiTheme="minorHAnsi" w:hAnsiTheme="minorHAnsi"/>
+              </w:rPr>
+              <w:t>BT</w:t>
+            </w:r>
+            <w:proofErr w:type="spellEnd"/>
+          </w:p>
+        </w:tc>
+        <w:tc>
+          <w:tcPr>
+            <w:tcW w:w="1306" w:type="dxa"/>
+          </w:tcPr>
+          <w:p>
+            <w:pPr>
+              <w:rPr>
+                <w:rFonts w:asciiTheme="minorHAnsi" w:hAnsiTheme="minorHAnsi"/>
+              </w:rPr>
+            </w:pPr>
+            <w:proofErr w:type="spellStart"/>
+            <w:r>
+              <w:rPr>
+                <w:rFonts w:asciiTheme="minorHAnsi" w:hAnsiTheme="minorHAnsi"/>
+              </w:rPr>
+              <w:t>HasNatl</w:t>
+            </w:r>
+            <w:r>
+              <w:rPr>
+                <w:rFonts w:asciiTheme="minorHAnsi" w:hAnsiTheme="minorHAnsi"/>
+              </w:rPr>
+              <w:t>BT</w:t>
+            </w:r>
+            <w:proofErr w:type="spellEnd"/>
+          </w:p>
+        </w:tc>
+        <w:tc>
+          <w:tcPr>
+            <w:tcW w:w="1182" w:type="dxa"/>
           </w:tcPr>
           <w:p>
             <w:pPr>
@@ -1909,14 +3391,68 @@
                 <w:iCs/>
               </w:rPr>
             </w:pPr>
+          </w:p>
+        </w:tc>
+        <w:tc>
+          <w:tcPr>
+            <w:tcW w:w="1135" w:type="dxa"/>
+          </w:tcPr>
+          <w:p>
+            <w:pPr>
+              <w:rPr>
+                <w:rFonts w:asciiTheme="minorHAnsi" w:hAnsiTheme="minorHAnsi"/>
+              </w:rPr>
+            </w:pPr>
             <w:r>
               <w:rPr>
                 <w:rFonts w:asciiTheme="minorHAnsi" w:hAnsiTheme="minorHAnsi"/>
                 <w:i/>
                 <w:iCs/>
               </w:rPr>
-              <w:t>CA</w:t>
-            </w:r>
+              <w:t>CN</w:t>
+            </w:r>
+          </w:p>
+        </w:tc>
+        <w:tc>
+          <w:tcPr>
+            <w:tcW w:w="1259" w:type="dxa"/>
+          </w:tcPr>
+          <w:p>
+            <w:pPr>
+              <w:rPr>
+                <w:rFonts w:asciiTheme="minorHAnsi" w:hAnsiTheme="minorHAnsi"/>
+                <w:i/>
+                <w:iCs/>
+              </w:rPr>
+            </w:pPr>
+            <w:r>
+              <w:rPr>
+                <w:rFonts w:asciiTheme="minorHAnsi" w:hAnsiTheme="minorHAnsi"/>
+                <w:i/>
+                <w:iCs/>
+              </w:rPr>
+              <w:t>CE</w:t>
+            </w:r>
+          </w:p>
+        </w:tc>
+        <w:tc>
+          <w:tcPr>
+            <w:tcW w:w="1199" w:type="dxa"/>
+          </w:tcPr>
+          <w:p>
+            <w:pPr>
+              <w:rPr>
+                <w:rFonts w:asciiTheme="minorHAnsi" w:hAnsiTheme="minorHAnsi"/>
+              </w:rPr>
+            </w:pPr>
+            <w:proofErr w:type="spellStart"/>
+            <w:r>
+              <w:rPr>
+                <w:rFonts w:asciiTheme="minorHAnsi" w:hAnsiTheme="minorHAnsi"/>
+              </w:rPr>
+              <w:t>ConChk</w:t>
+            </w:r>
+            <w:proofErr w:type="spellEnd"/>
           </w:p>
         </w:tc>
         <w:tc>
@@ -1929,14 +3465,12 @@
                 <w:rFonts w:asciiTheme="minorHAnsi" w:hAnsiTheme="minorHAnsi"/>
               </w:rPr>
             </w:pPr>
-            <w:proofErr w:type="spellStart"/>
-            <w:r>
-              <w:rPr>
-                <w:rFonts w:asciiTheme="minorHAnsi" w:hAnsiTheme="minorHAnsi"/>
-              </w:rPr>
-              <w:t>ConA</w:t>
-            </w:r>
-            <w:proofErr w:type="spellEnd"/>
+            <w:r>
+              <w:rPr>
+                <w:rFonts w:asciiTheme="minorHAnsi" w:hAnsiTheme="minorHAnsi"/>
+              </w:rPr>
+              <w:t>X</w:t>
+            </w:r>
           </w:p>
         </w:tc>
         <w:tc>
@@ -1979,12 +3513,6 @@
                 <w:rFonts w:asciiTheme="minorHAnsi" w:hAnsiTheme="minorHAnsi"/>
               </w:rPr>
             </w:pPr>
-            <w:r>
-              <w:rPr>
-                <w:rFonts w:asciiTheme="minorHAnsi" w:hAnsiTheme="minorHAnsi"/>
-              </w:rPr>
-              <w:t>X</w:t>
-            </w:r>
           </w:p>
         </w:tc>
       </w:tr>
@@ -2031,6 +3559,12 @@
                 <w:rFonts w:asciiTheme="minorHAnsi" w:hAnsiTheme="minorHAnsi"/>
               </w:rPr>
             </w:pPr>
+            <w:r>
+              <w:rPr>
+                <w:rFonts w:asciiTheme="minorHAnsi" w:hAnsiTheme="minorHAnsi"/>
+              </w:rPr>
+              <w:t>!</w:t>
+            </w:r>
             <w:proofErr w:type="spellStart"/>
             <w:r>
               <w:rPr>
@@ -2150,6 +3684,204 @@
         <w:tc>
           <w:tcPr>
             <w:tcW w:w="1199" w:type="dxa"/>
+          </w:tcPr>
+          <w:p>
+            <w:pPr>
+              <w:rPr>
+                <w:rFonts w:asciiTheme="minorHAnsi" w:hAnsiTheme="minorHAnsi"/>
+              </w:rPr>
+            </w:pPr>
+            <w:proofErr w:type="spellStart"/>
+            <w:r>
+              <w:rPr>
+                <w:rFonts w:asciiTheme="minorHAnsi" w:hAnsiTheme="minorHAnsi"/>
+              </w:rPr>
+              <w:t>ConChk</w:t>
+            </w:r>
+            <w:proofErr w:type="spellEnd"/>
+          </w:p>
+        </w:tc>
+        <w:tc>
+          <w:tcPr>
+            <w:tcW w:w="860" w:type="dxa"/>
+          </w:tcPr>
+          <w:p>
+            <w:pPr>
+              <w:rPr>
+                <w:rFonts w:asciiTheme="minorHAnsi" w:hAnsiTheme="minorHAnsi"/>
+              </w:rPr>
+            </w:pPr>
+            <w:r>
+              <w:rPr>
+                <w:rFonts w:asciiTheme="minorHAnsi" w:hAnsiTheme="minorHAnsi"/>
+              </w:rPr>
+              <w:t>X</w:t>
+            </w:r>
+          </w:p>
+        </w:tc>
+        <w:tc>
+          <w:tcPr>
+            <w:tcW w:w="960" w:type="dxa"/>
+          </w:tcPr>
+          <w:p>
+            <w:pPr>
+              <w:rPr>
+                <w:rFonts w:asciiTheme="minorHAnsi" w:hAnsiTheme="minorHAnsi"/>
+              </w:rPr>
+            </w:pPr>
+            <w:r>
+              <w:rPr>
+                <w:rFonts w:asciiTheme="minorHAnsi" w:hAnsiTheme="minorHAnsi"/>
+              </w:rPr>
+              <w:t>X</w:t>
+            </w:r>
+          </w:p>
+        </w:tc>
+        <w:tc>
+          <w:tcPr>
+            <w:tcW w:w="855" w:type="dxa"/>
+          </w:tcPr>
+          <w:p>
+            <w:pPr>
+              <w:rPr>
+                <w:rFonts w:asciiTheme="minorHAnsi" w:hAnsiTheme="minorHAnsi"/>
+              </w:rPr>
+            </w:pPr>
+          </w:p>
+        </w:tc>
+        <w:tc>
+          <w:tcPr>
+            <w:tcW w:w="872" w:type="dxa"/>
+          </w:tcPr>
+          <w:p>
+            <w:pPr>
+              <w:rPr>
+                <w:rFonts w:asciiTheme="minorHAnsi" w:hAnsiTheme="minorHAnsi"/>
+              </w:rPr>
+            </w:pPr>
+          </w:p>
+        </w:tc>
+      </w:tr>
+      <w:tr>
+        <w:tc>
+          <w:tcPr>
+            <w:tcW w:w="1340" w:type="dxa"/>
+          </w:tcPr>
+          <w:p>
+            <w:pPr>
+              <w:rPr>
+                <w:rFonts w:asciiTheme="minorHAnsi" w:hAnsiTheme="minorHAnsi"/>
+              </w:rPr>
+            </w:pPr>
+            <w:r>
+              <w:rPr>
+                <w:rFonts w:asciiTheme="minorHAnsi" w:hAnsiTheme="minorHAnsi"/>
+              </w:rPr>
+              <w:t>!</w:t>
+            </w:r>
+            <w:proofErr w:type="spellStart"/>
+            <w:r>
+              <w:rPr>
+                <w:rFonts w:asciiTheme="minorHAnsi" w:hAnsiTheme="minorHAnsi"/>
+              </w:rPr>
+              <w:t>HasEngBT</w:t>
+            </w:r>
+            <w:r>
+              <w:rPr>
+                <w:rFonts w:asciiTheme="minorHAnsi" w:hAnsiTheme="minorHAnsi"/>
+              </w:rPr>
+              <w:t>r</w:t>
+            </w:r>
+            <w:proofErr w:type="spellEnd"/>
+          </w:p>
+        </w:tc>
+        <w:tc>
+          <w:tcPr>
+            <w:tcW w:w="896" w:type="dxa"/>
+          </w:tcPr>
+          <w:p>
+            <w:pPr>
+              <w:rPr>
+                <w:rFonts w:asciiTheme="minorHAnsi" w:hAnsiTheme="minorHAnsi"/>
+              </w:rPr>
+            </w:pPr>
+            <w:r>
+              <w:rPr>
+                <w:rFonts w:asciiTheme="minorHAnsi" w:hAnsiTheme="minorHAnsi"/>
+              </w:rPr>
+              <w:t>!</w:t>
+            </w:r>
+            <w:proofErr w:type="spellStart"/>
+            <w:r>
+              <w:rPr>
+                <w:rFonts w:asciiTheme="minorHAnsi" w:hAnsiTheme="minorHAnsi"/>
+              </w:rPr>
+              <w:t>IsBib</w:t>
+            </w:r>
+            <w:proofErr w:type="spellEnd"/>
+          </w:p>
+        </w:tc>
+        <w:tc>
+          <w:tcPr>
+            <w:tcW w:w="1312" w:type="dxa"/>
+          </w:tcPr>
+          <w:p>
+            <w:pPr>
+              <w:rPr>
+                <w:rFonts w:asciiTheme="minorHAnsi" w:hAnsiTheme="minorHAnsi"/>
+              </w:rPr>
+            </w:pPr>
+            <w:r>
+              <w:rPr>
+                <w:rFonts w:asciiTheme="minorHAnsi" w:hAnsiTheme="minorHAnsi"/>
+              </w:rPr>
+              <w:t>!</w:t>
+            </w:r>
+            <w:proofErr w:type="spellStart"/>
+            <w:r>
+              <w:rPr>
+                <w:rFonts w:asciiTheme="minorHAnsi" w:hAnsiTheme="minorHAnsi"/>
+              </w:rPr>
+              <w:t>HasEngl</w:t>
+            </w:r>
+            <w:r>
+              <w:rPr>
+                <w:rFonts w:asciiTheme="minorHAnsi" w:hAnsiTheme="minorHAnsi"/>
+              </w:rPr>
+              <w:t>BT</w:t>
+            </w:r>
+            <w:proofErr w:type="spellEnd"/>
+          </w:p>
+        </w:tc>
+        <w:tc>
+          <w:tcPr>
+            <w:tcW w:w="1306" w:type="dxa"/>
+          </w:tcPr>
+          <w:p>
+            <w:pPr>
+              <w:rPr>
+                <w:rFonts w:asciiTheme="minorHAnsi" w:hAnsiTheme="minorHAnsi"/>
+              </w:rPr>
+            </w:pPr>
+            <w:proofErr w:type="spellStart"/>
+            <w:r>
+              <w:rPr>
+                <w:rFonts w:asciiTheme="minorHAnsi" w:hAnsiTheme="minorHAnsi"/>
+              </w:rPr>
+              <w:t>HasNatl</w:t>
+            </w:r>
+            <w:r>
+              <w:rPr>
+                <w:rFonts w:asciiTheme="minorHAnsi" w:hAnsiTheme="minorHAnsi"/>
+              </w:rPr>
+              <w:t>BT</w:t>
+            </w:r>
+            <w:proofErr w:type="spellEnd"/>
+          </w:p>
+        </w:tc>
+        <w:tc>
+          <w:tcPr>
+            <w:tcW w:w="1182" w:type="dxa"/>
           </w:tcPr>
           <w:p>
             <w:pPr>
@@ -2159,13 +3891,61 @@
                 <w:iCs/>
               </w:rPr>
             </w:pPr>
+          </w:p>
+        </w:tc>
+        <w:tc>
+          <w:tcPr>
+            <w:tcW w:w="1135" w:type="dxa"/>
+          </w:tcPr>
+          <w:p>
+            <w:pPr>
+              <w:rPr>
+                <w:rFonts w:asciiTheme="minorHAnsi" w:hAnsiTheme="minorHAnsi"/>
+              </w:rPr>
+            </w:pPr>
             <w:r>
               <w:rPr>
                 <w:rFonts w:asciiTheme="minorHAnsi" w:hAnsiTheme="minorHAnsi"/>
                 <w:i/>
                 <w:iCs/>
               </w:rPr>
-              <w:t>CA</w:t>
+              <w:t>CN</w:t>
+            </w:r>
+          </w:p>
+        </w:tc>
+        <w:tc>
+          <w:tcPr>
+            <w:tcW w:w="1259" w:type="dxa"/>
+          </w:tcPr>
+          <w:p>
+            <w:pPr>
+              <w:rPr>
+                <w:rFonts w:asciiTheme="minorHAnsi" w:hAnsiTheme="minorHAnsi"/>
+              </w:rPr>
+            </w:pPr>
+            <w:r>
+              <w:rPr>
+                <w:rFonts w:asciiTheme="minorHAnsi" w:hAnsiTheme="minorHAnsi"/>
+              </w:rPr>
+              <w:t>ConChk</w:t>
+            </w:r>
+          </w:p>
+        </w:tc>
+        <w:tc>
+          <w:tcPr>
+            <w:tcW w:w="1199" w:type="dxa"/>
+          </w:tcPr>
+          <w:p>
+            <w:pPr>
+              <w:rPr>
+                <w:rFonts w:asciiTheme="minorHAnsi" w:hAnsiTheme="minorHAnsi"/>
+              </w:rPr>
+            </w:pPr>
+            <w:r>
+              <w:rPr>
+                <w:rFonts w:asciiTheme="minorHAnsi" w:hAnsiTheme="minorHAnsi"/>
+              </w:rPr>
+              <w:t>X</w:t>
             </w:r>
           </w:p>
         </w:tc>
@@ -2179,14 +3959,12 @@
                 <w:rFonts w:asciiTheme="minorHAnsi" w:hAnsiTheme="minorHAnsi"/>
               </w:rPr>
             </w:pPr>
-            <w:proofErr w:type="spellStart"/>
-            <w:r>
-              <w:rPr>
-                <w:rFonts w:asciiTheme="minorHAnsi" w:hAnsiTheme="minorHAnsi"/>
-              </w:rPr>
-              <w:t>ConA</w:t>
-            </w:r>
-            <w:proofErr w:type="spellEnd"/>
+            <w:r>
+              <w:rPr>
+                <w:rFonts w:asciiTheme="minorHAnsi" w:hAnsiTheme="minorHAnsi"/>
+              </w:rPr>
+              <w:t>X</w:t>
+            </w:r>
           </w:p>
         </w:tc>
         <w:tc>
@@ -2327,6 +4105,12 @@
                 <w:rFonts w:asciiTheme="minorHAnsi" w:hAnsiTheme="minorHAnsi"/>
               </w:rPr>
             </w:pPr>
+            <w:r>
+              <w:rPr>
+                <w:rFonts w:asciiTheme="minorHAnsi" w:hAnsiTheme="minorHAnsi"/>
+              </w:rPr>
+              <w:t>!</w:t>
+            </w:r>
             <w:proofErr w:type="spellStart"/>
             <w:r>
               <w:rPr>
@@ -2355,11 +4139,73 @@
                 <w:iCs/>
               </w:rPr>
             </w:pPr>
+            <w:proofErr w:type="spellStart"/>
+            <w:r>
+              <w:rPr>
+                <w:rFonts w:asciiTheme="minorHAnsi" w:hAnsiTheme="minorHAnsi"/>
+              </w:rPr>
+              <w:t>HasFPM</w:t>
+            </w:r>
+            <w:proofErr w:type="spellEnd"/>
           </w:p>
         </w:tc>
         <w:tc>
           <w:tcPr>
             <w:tcW w:w="1135" w:type="dxa"/>
+          </w:tcPr>
+          <w:p>
+            <w:pPr>
+              <w:rPr>
+                <w:rFonts w:asciiTheme="minorHAnsi" w:hAnsiTheme="minorHAnsi"/>
+              </w:rPr>
+            </w:pPr>
+            <w:r>
+              <w:rPr>
+                <w:rFonts w:asciiTheme="minorHAnsi" w:hAnsiTheme="minorHAnsi"/>
+              </w:rPr>
+              <w:t>CA</w:t>
+            </w:r>
+          </w:p>
+        </w:tc>
+        <w:tc>
+          <w:tcPr>
+            <w:tcW w:w="1259" w:type="dxa"/>
+          </w:tcPr>
+          <w:p>
+            <w:pPr>
+              <w:rPr>
+                <w:rFonts w:asciiTheme="minorHAnsi" w:hAnsiTheme="minorHAnsi"/>
+              </w:rPr>
+            </w:pPr>
+            <w:r>
+              <w:rPr>
+                <w:rFonts w:asciiTheme="minorHAnsi" w:hAnsiTheme="minorHAnsi"/>
+              </w:rPr>
+              <w:t>X</w:t>
+            </w:r>
+          </w:p>
+        </w:tc>
+        <w:tc>
+          <w:tcPr>
+            <w:tcW w:w="1199" w:type="dxa"/>
+          </w:tcPr>
+          <w:p>
+            <w:pPr>
+              <w:rPr>
+                <w:rFonts w:asciiTheme="minorHAnsi" w:hAnsiTheme="minorHAnsi"/>
+              </w:rPr>
+            </w:pPr>
+            <w:r>
+              <w:rPr>
+                <w:rFonts w:asciiTheme="minorHAnsi" w:hAnsiTheme="minorHAnsi"/>
+              </w:rPr>
+              <w:t>X</w:t>
+            </w:r>
+          </w:p>
+        </w:tc>
+        <w:tc>
+          <w:tcPr>
+            <w:tcW w:w="860" w:type="dxa"/>
           </w:tcPr>
           <w:p>
             <w:pPr>
@@ -2373,64 +4219,8 @@
                 <w:i/>
                 <w:iCs/>
               </w:rPr>
-              <w:t>CN</w:t>
-            </w:r>
-          </w:p>
-        </w:tc>
-        <w:tc>
-          <w:tcPr>
-            <w:tcW w:w="1259" w:type="dxa"/>
-          </w:tcPr>
-          <w:p>
-            <w:pPr>
-              <w:rPr>
-                <w:rFonts w:asciiTheme="minorHAnsi" w:hAnsiTheme="minorHAnsi"/>
-              </w:rPr>
-            </w:pPr>
-            <w:r>
-              <w:rPr>
-                <w:rFonts w:asciiTheme="minorHAnsi" w:hAnsiTheme="minorHAnsi"/>
-              </w:rPr>
-              <w:t>CA</w:t>
-            </w:r>
-          </w:p>
-        </w:tc>
-        <w:tc>
-          <w:tcPr>
-            <w:tcW w:w="1199" w:type="dxa"/>
-          </w:tcPr>
-          <w:p>
-            <w:pPr>
-              <w:rPr>
-                <w:rFonts w:asciiTheme="minorHAnsi" w:hAnsiTheme="minorHAnsi"/>
-              </w:rPr>
-            </w:pPr>
-            <w:r>
-              <w:rPr>
-                <w:rFonts w:asciiTheme="minorHAnsi" w:hAnsiTheme="minorHAnsi"/>
-              </w:rPr>
-              <w:t>X</w:t>
-            </w:r>
-          </w:p>
-        </w:tc>
-        <w:tc>
-          <w:tcPr>
-            <w:tcW w:w="860" w:type="dxa"/>
-          </w:tcPr>
-          <w:p>
-            <w:pPr>
-              <w:rPr>
-                <w:rFonts w:asciiTheme="minorHAnsi" w:hAnsiTheme="minorHAnsi"/>
-              </w:rPr>
-            </w:pPr>
-            <w:proofErr w:type="spellStart"/>
-            <w:r>
-              <w:rPr>
-                <w:rFonts w:asciiTheme="minorHAnsi" w:hAnsiTheme="minorHAnsi"/>
-              </w:rPr>
-              <w:t>ConA</w:t>
-            </w:r>
-            <w:proofErr w:type="spellEnd"/>
+              <w:t>FPM1</w:t>
+            </w:r>
           </w:p>
         </w:tc>
         <w:tc>
@@ -2519,6 +4309,26 @@
                 <w:rFonts w:asciiTheme="minorHAnsi" w:hAnsiTheme="minorHAnsi"/>
               </w:rPr>
             </w:pPr>
+            <w:proofErr w:type="spellStart"/>
+            <w:r>
+              <w:rPr>
+                <w:rFonts w:asciiTheme="minorHAnsi" w:hAnsiTheme="minorHAnsi"/>
+              </w:rPr>
+              <w:t>IsBib</w:t>
+            </w:r>
+            <w:proofErr w:type="spellEnd"/>
+          </w:p>
+        </w:tc>
+        <w:tc>
+          <w:tcPr>
+            <w:tcW w:w="1312" w:type="dxa"/>
+          </w:tcPr>
+          <w:p>
+            <w:pPr>
+              <w:rPr>
+                <w:rFonts w:asciiTheme="minorHAnsi" w:hAnsiTheme="minorHAnsi"/>
+              </w:rPr>
+            </w:pPr>
             <w:r>
               <w:rPr>
                 <w:rFonts w:asciiTheme="minorHAnsi" w:hAnsiTheme="minorHAnsi"/>
@@ -2530,26 +4340,6 @@
               <w:rPr>
                 <w:rFonts w:asciiTheme="minorHAnsi" w:hAnsiTheme="minorHAnsi"/>
               </w:rPr>
-              <w:t>IsBib</w:t>
-            </w:r>
-            <w:proofErr w:type="spellEnd"/>
-          </w:p>
-        </w:tc>
-        <w:tc>
-          <w:tcPr>
-            <w:tcW w:w="1312" w:type="dxa"/>
-          </w:tcPr>
-          <w:p>
-            <w:pPr>
-              <w:rPr>
-                <w:rFonts w:asciiTheme="minorHAnsi" w:hAnsiTheme="minorHAnsi"/>
-              </w:rPr>
-            </w:pPr>
-            <w:proofErr w:type="spellStart"/>
-            <w:r>
-              <w:rPr>
-                <w:rFonts w:asciiTheme="minorHAnsi" w:hAnsiTheme="minorHAnsi"/>
-              </w:rPr>
               <w:t>HasEngl</w:t>
             </w:r>
             <w:r>
@@ -2571,6 +4361,12 @@
                 <w:rFonts w:asciiTheme="minorHAnsi" w:hAnsiTheme="minorHAnsi"/>
               </w:rPr>
             </w:pPr>
+            <w:r>
+              <w:rPr>
+                <w:rFonts w:asciiTheme="minorHAnsi" w:hAnsiTheme="minorHAnsi"/>
+              </w:rPr>
+              <w:t>!</w:t>
+            </w:r>
             <w:proofErr w:type="spellStart"/>
             <w:r>
               <w:rPr>
@@ -2595,144 +4391,6 @@
             <w:pPr>
               <w:rPr>
                 <w:rFonts w:asciiTheme="minorHAnsi" w:hAnsiTheme="minorHAnsi"/>
-                <w:i/>
-                <w:iCs/>
-              </w:rPr>
-            </w:pPr>
-          </w:p>
-        </w:tc>
-        <w:tc>
-          <w:tcPr>
-            <w:tcW w:w="1135" w:type="dxa"/>
-          </w:tcPr>
-          <w:p>
-            <w:pPr>
-              <w:rPr>
-                <w:rFonts w:asciiTheme="minorHAnsi" w:hAnsiTheme="minorHAnsi"/>
-              </w:rPr>
-            </w:pPr>
-            <w:r>
-              <w:rPr>
-                <w:rFonts w:asciiTheme="minorHAnsi" w:hAnsiTheme="minorHAnsi"/>
-                <w:i/>
-                <w:iCs/>
-              </w:rPr>
-              <w:t>CN</w:t>
-            </w:r>
-          </w:p>
-        </w:tc>
-        <w:tc>
-          <w:tcPr>
-            <w:tcW w:w="1259" w:type="dxa"/>
-          </w:tcPr>
-          <w:p>
-            <w:pPr>
-              <w:rPr>
-                <w:rFonts w:asciiTheme="minorHAnsi" w:hAnsiTheme="minorHAnsi"/>
-                <w:i/>
-                <w:iCs/>
-              </w:rPr>
-            </w:pPr>
-            <w:r>
-              <w:rPr>
-                <w:rFonts w:asciiTheme="minorHAnsi" w:hAnsiTheme="minorHAnsi"/>
-                <w:i/>
-                <w:iCs/>
-              </w:rPr>
-              <w:t>CE</w:t>
-            </w:r>
-          </w:p>
-        </w:tc>
-        <w:tc>
-          <w:tcPr>
-            <w:tcW w:w="1199" w:type="dxa"/>
-          </w:tcPr>
-          <w:p>
-            <w:pPr>
-              <w:rPr>
-                <w:rFonts w:asciiTheme="minorHAnsi" w:hAnsiTheme="minorHAnsi"/>
-              </w:rPr>
-            </w:pPr>
-            <w:proofErr w:type="spellStart"/>
-            <w:r>
-              <w:rPr>
-                <w:rFonts w:asciiTheme="minorHAnsi" w:hAnsiTheme="minorHAnsi"/>
-              </w:rPr>
-              <w:t>ConChk</w:t>
-            </w:r>
-            <w:proofErr w:type="spellEnd"/>
-          </w:p>
-        </w:tc>
-        <w:tc>
-          <w:tcPr>
-            <w:tcW w:w="860" w:type="dxa"/>
-          </w:tcPr>
-          <w:p>
-            <w:pPr>
-              <w:rPr>
-                <w:rFonts w:asciiTheme="minorHAnsi" w:hAnsiTheme="minorHAnsi"/>
-              </w:rPr>
-            </w:pPr>
-            <w:r>
-              <w:rPr>
-                <w:rFonts w:asciiTheme="minorHAnsi" w:hAnsiTheme="minorHAnsi"/>
-              </w:rPr>
-              <w:t>X</w:t>
-            </w:r>
-          </w:p>
-        </w:tc>
-        <w:tc>
-          <w:tcPr>
-            <w:tcW w:w="960" w:type="dxa"/>
-          </w:tcPr>
-          <w:p>
-            <w:pPr>
-              <w:rPr>
-                <w:rFonts w:asciiTheme="minorHAnsi" w:hAnsiTheme="minorHAnsi"/>
-              </w:rPr>
-            </w:pPr>
-            <w:r>
-              <w:rPr>
-                <w:rFonts w:asciiTheme="minorHAnsi" w:hAnsiTheme="minorHAnsi"/>
-              </w:rPr>
-              <w:t>X</w:t>
-            </w:r>
-          </w:p>
-        </w:tc>
-        <w:tc>
-          <w:tcPr>
-            <w:tcW w:w="855" w:type="dxa"/>
-          </w:tcPr>
-          <w:p>
-            <w:pPr>
-              <w:rPr>
-                <w:rFonts w:asciiTheme="minorHAnsi" w:hAnsiTheme="minorHAnsi"/>
-              </w:rPr>
-            </w:pPr>
-          </w:p>
-        </w:tc>
-        <w:tc>
-          <w:tcPr>
-            <w:tcW w:w="872" w:type="dxa"/>
-          </w:tcPr>
-          <w:p>
-            <w:pPr>
-              <w:rPr>
-                <w:rFonts w:asciiTheme="minorHAnsi" w:hAnsiTheme="minorHAnsi"/>
-              </w:rPr>
-            </w:pPr>
-          </w:p>
-        </w:tc>
-      </w:tr>
-      <w:tr>
-        <w:tc>
-          <w:tcPr>
-            <w:tcW w:w="1340" w:type="dxa"/>
-          </w:tcPr>
-          <w:p>
-            <w:pPr>
-              <w:rPr>
-                <w:rFonts w:asciiTheme="minorHAnsi" w:hAnsiTheme="minorHAnsi"/>
               </w:rPr>
             </w:pPr>
             <w:r>
@@ -2746,605 +4404,9 @@
               <w:rPr>
                 <w:rFonts w:asciiTheme="minorHAnsi" w:hAnsiTheme="minorHAnsi"/>
               </w:rPr>
-              <w:t>HasEngBT</w:t>
-            </w:r>
-            <w:r>
-              <w:rPr>
-                <w:rFonts w:asciiTheme="minorHAnsi" w:hAnsiTheme="minorHAnsi"/>
-              </w:rPr>
-              <w:t>r</w:t>
-            </w:r>
-            <w:proofErr w:type="spellEnd"/>
-          </w:p>
-        </w:tc>
-        <w:tc>
-          <w:tcPr>
-            <w:tcW w:w="896" w:type="dxa"/>
-          </w:tcPr>
-          <w:p>
-            <w:pPr>
-              <w:rPr>
-                <w:rFonts w:asciiTheme="minorHAnsi" w:hAnsiTheme="minorHAnsi"/>
-              </w:rPr>
-            </w:pPr>
-            <w:r>
-              <w:rPr>
-                <w:rFonts w:asciiTheme="minorHAnsi" w:hAnsiTheme="minorHAnsi"/>
-              </w:rPr>
-              <w:t>!</w:t>
-            </w:r>
-            <w:proofErr w:type="spellStart"/>
-            <w:r>
-              <w:rPr>
-                <w:rFonts w:asciiTheme="minorHAnsi" w:hAnsiTheme="minorHAnsi"/>
-              </w:rPr>
-              <w:t>IsBib</w:t>
-            </w:r>
-            <w:proofErr w:type="spellEnd"/>
-          </w:p>
-        </w:tc>
-        <w:tc>
-          <w:tcPr>
-            <w:tcW w:w="1312" w:type="dxa"/>
-          </w:tcPr>
-          <w:p>
-            <w:pPr>
-              <w:rPr>
-                <w:rFonts w:asciiTheme="minorHAnsi" w:hAnsiTheme="minorHAnsi"/>
-              </w:rPr>
-            </w:pPr>
-            <w:proofErr w:type="spellStart"/>
-            <w:r>
-              <w:rPr>
-                <w:rFonts w:asciiTheme="minorHAnsi" w:hAnsiTheme="minorHAnsi"/>
-              </w:rPr>
-              <w:t>HasEngl</w:t>
-            </w:r>
-            <w:r>
-              <w:rPr>
-                <w:rFonts w:asciiTheme="minorHAnsi" w:hAnsiTheme="minorHAnsi"/>
-              </w:rPr>
-              <w:t>BT</w:t>
-            </w:r>
-            <w:proofErr w:type="spellEnd"/>
-          </w:p>
-        </w:tc>
-        <w:tc>
-          <w:tcPr>
-            <w:tcW w:w="1306" w:type="dxa"/>
-          </w:tcPr>
-          <w:p>
-            <w:pPr>
-              <w:rPr>
-                <w:rFonts w:asciiTheme="minorHAnsi" w:hAnsiTheme="minorHAnsi"/>
-              </w:rPr>
-            </w:pPr>
-            <w:r>
-              <w:rPr>
-                <w:rFonts w:asciiTheme="minorHAnsi" w:hAnsiTheme="minorHAnsi"/>
-              </w:rPr>
-              <w:t>!</w:t>
-            </w:r>
-            <w:proofErr w:type="spellStart"/>
-            <w:r>
-              <w:rPr>
-                <w:rFonts w:asciiTheme="minorHAnsi" w:hAnsiTheme="minorHAnsi"/>
-              </w:rPr>
-              <w:t>HasNatl</w:t>
-            </w:r>
-            <w:r>
-              <w:rPr>
-                <w:rFonts w:asciiTheme="minorHAnsi" w:hAnsiTheme="minorHAnsi"/>
-              </w:rPr>
-              <w:t>BT</w:t>
-            </w:r>
-            <w:proofErr w:type="spellEnd"/>
-          </w:p>
-        </w:tc>
-        <w:tc>
-          <w:tcPr>
-            <w:tcW w:w="1182" w:type="dxa"/>
-          </w:tcPr>
-          <w:p>
-            <w:pPr>
-              <w:rPr>
-                <w:rFonts w:asciiTheme="minorHAnsi" w:hAnsiTheme="minorHAnsi"/>
-              </w:rPr>
-            </w:pPr>
-          </w:p>
-        </w:tc>
-        <w:tc>
-          <w:tcPr>
-            <w:tcW w:w="1135" w:type="dxa"/>
-          </w:tcPr>
-          <w:p>
-            <w:pPr>
-              <w:rPr>
-                <w:rFonts w:asciiTheme="minorHAnsi" w:hAnsiTheme="minorHAnsi"/>
-              </w:rPr>
-            </w:pPr>
-            <w:r>
-              <w:rPr>
-                <w:rFonts w:asciiTheme="minorHAnsi" w:hAnsiTheme="minorHAnsi"/>
-              </w:rPr>
-              <w:t>CE</w:t>
-            </w:r>
-          </w:p>
-        </w:tc>
-        <w:tc>
-          <w:tcPr>
-            <w:tcW w:w="1259" w:type="dxa"/>
-          </w:tcPr>
-          <w:p>
-            <w:pPr>
-              <w:rPr>
-                <w:rFonts w:asciiTheme="minorHAnsi" w:hAnsiTheme="minorHAnsi"/>
-              </w:rPr>
-            </w:pPr>
-            <w:r>
-              <w:rPr>
-                <w:rFonts w:asciiTheme="minorHAnsi" w:hAnsiTheme="minorHAnsi"/>
-              </w:rPr>
-              <w:t>X</w:t>
-            </w:r>
-          </w:p>
-        </w:tc>
-        <w:tc>
-          <w:tcPr>
-            <w:tcW w:w="1199" w:type="dxa"/>
-          </w:tcPr>
-          <w:p>
-            <w:pPr>
-              <w:rPr>
-                <w:rFonts w:asciiTheme="minorHAnsi" w:hAnsiTheme="minorHAnsi"/>
-              </w:rPr>
-            </w:pPr>
-            <w:proofErr w:type="spellStart"/>
-            <w:r>
-              <w:rPr>
-                <w:rFonts w:asciiTheme="minorHAnsi" w:hAnsiTheme="minorHAnsi"/>
-              </w:rPr>
-              <w:t>ConChk</w:t>
-            </w:r>
-            <w:proofErr w:type="spellEnd"/>
-          </w:p>
-        </w:tc>
-        <w:tc>
-          <w:tcPr>
-            <w:tcW w:w="860" w:type="dxa"/>
-          </w:tcPr>
-          <w:p>
-            <w:pPr>
-              <w:rPr>
-                <w:rFonts w:asciiTheme="minorHAnsi" w:hAnsiTheme="minorHAnsi"/>
-              </w:rPr>
-            </w:pPr>
-            <w:r>
-              <w:rPr>
-                <w:rFonts w:asciiTheme="minorHAnsi" w:hAnsiTheme="minorHAnsi"/>
-              </w:rPr>
-              <w:t>X</w:t>
-            </w:r>
-          </w:p>
-        </w:tc>
-        <w:tc>
-          <w:tcPr>
-            <w:tcW w:w="960" w:type="dxa"/>
-          </w:tcPr>
-          <w:p>
-            <w:pPr>
-              <w:rPr>
-                <w:rFonts w:asciiTheme="minorHAnsi" w:hAnsiTheme="minorHAnsi"/>
-              </w:rPr>
-            </w:pPr>
-            <w:r>
-              <w:rPr>
-                <w:rFonts w:asciiTheme="minorHAnsi" w:hAnsiTheme="minorHAnsi"/>
-              </w:rPr>
-              <w:t>X</w:t>
-            </w:r>
-          </w:p>
-        </w:tc>
-        <w:tc>
-          <w:tcPr>
-            <w:tcW w:w="855" w:type="dxa"/>
-          </w:tcPr>
-          <w:p>
-            <w:pPr>
-              <w:rPr>
-                <w:rFonts w:asciiTheme="minorHAnsi" w:hAnsiTheme="minorHAnsi"/>
-              </w:rPr>
-            </w:pPr>
-          </w:p>
-        </w:tc>
-        <w:tc>
-          <w:tcPr>
-            <w:tcW w:w="872" w:type="dxa"/>
-          </w:tcPr>
-          <w:p>
-            <w:pPr>
-              <w:rPr>
-                <w:rFonts w:asciiTheme="minorHAnsi" w:hAnsiTheme="minorHAnsi"/>
-              </w:rPr>
-            </w:pPr>
-          </w:p>
-        </w:tc>
-      </w:tr>
-      <w:tr>
-        <w:tc>
-          <w:tcPr>
-            <w:tcW w:w="1340" w:type="dxa"/>
-          </w:tcPr>
-          <w:p>
-            <w:pPr>
-              <w:rPr>
-                <w:rFonts w:asciiTheme="minorHAnsi" w:hAnsiTheme="minorHAnsi"/>
-              </w:rPr>
-            </w:pPr>
-            <w:r>
-              <w:rPr>
-                <w:rFonts w:asciiTheme="minorHAnsi" w:hAnsiTheme="minorHAnsi"/>
-              </w:rPr>
-              <w:t>!</w:t>
-            </w:r>
-            <w:proofErr w:type="spellStart"/>
-            <w:r>
-              <w:rPr>
-                <w:rFonts w:asciiTheme="minorHAnsi" w:hAnsiTheme="minorHAnsi"/>
-              </w:rPr>
-              <w:t>HasEngBT</w:t>
-            </w:r>
-            <w:r>
-              <w:rPr>
-                <w:rFonts w:asciiTheme="minorHAnsi" w:hAnsiTheme="minorHAnsi"/>
-              </w:rPr>
-              <w:t>r</w:t>
-            </w:r>
-            <w:proofErr w:type="spellEnd"/>
-          </w:p>
-        </w:tc>
-        <w:tc>
-          <w:tcPr>
-            <w:tcW w:w="896" w:type="dxa"/>
-          </w:tcPr>
-          <w:p>
-            <w:pPr>
-              <w:rPr>
-                <w:rFonts w:asciiTheme="minorHAnsi" w:hAnsiTheme="minorHAnsi"/>
-              </w:rPr>
-            </w:pPr>
-            <w:r>
-              <w:rPr>
-                <w:rFonts w:asciiTheme="minorHAnsi" w:hAnsiTheme="minorHAnsi"/>
-              </w:rPr>
-              <w:t>!</w:t>
-            </w:r>
-            <w:proofErr w:type="spellStart"/>
-            <w:r>
-              <w:rPr>
-                <w:rFonts w:asciiTheme="minorHAnsi" w:hAnsiTheme="minorHAnsi"/>
-              </w:rPr>
-              <w:t>IsBib</w:t>
-            </w:r>
-            <w:proofErr w:type="spellEnd"/>
-          </w:p>
-        </w:tc>
-        <w:tc>
-          <w:tcPr>
-            <w:tcW w:w="1312" w:type="dxa"/>
-          </w:tcPr>
-          <w:p>
-            <w:pPr>
-              <w:rPr>
-                <w:rFonts w:asciiTheme="minorHAnsi" w:hAnsiTheme="minorHAnsi"/>
-              </w:rPr>
-            </w:pPr>
-            <w:r>
-              <w:rPr>
-                <w:rFonts w:asciiTheme="minorHAnsi" w:hAnsiTheme="minorHAnsi"/>
-              </w:rPr>
-              <w:t>!</w:t>
-            </w:r>
-            <w:proofErr w:type="spellStart"/>
-            <w:r>
-              <w:rPr>
-                <w:rFonts w:asciiTheme="minorHAnsi" w:hAnsiTheme="minorHAnsi"/>
-              </w:rPr>
-              <w:t>HasEngl</w:t>
-            </w:r>
-            <w:r>
-              <w:rPr>
-                <w:rFonts w:asciiTheme="minorHAnsi" w:hAnsiTheme="minorHAnsi"/>
-              </w:rPr>
-              <w:t>BT</w:t>
-            </w:r>
-            <w:proofErr w:type="spellEnd"/>
-          </w:p>
-        </w:tc>
-        <w:tc>
-          <w:tcPr>
-            <w:tcW w:w="1306" w:type="dxa"/>
-          </w:tcPr>
-          <w:p>
-            <w:pPr>
-              <w:rPr>
-                <w:rFonts w:asciiTheme="minorHAnsi" w:hAnsiTheme="minorHAnsi"/>
-              </w:rPr>
-            </w:pPr>
-            <w:proofErr w:type="spellStart"/>
-            <w:r>
-              <w:rPr>
-                <w:rFonts w:asciiTheme="minorHAnsi" w:hAnsiTheme="minorHAnsi"/>
-              </w:rPr>
-              <w:t>HasNatl</w:t>
-            </w:r>
-            <w:r>
-              <w:rPr>
-                <w:rFonts w:asciiTheme="minorHAnsi" w:hAnsiTheme="minorHAnsi"/>
-              </w:rPr>
-              <w:t>BT</w:t>
-            </w:r>
-            <w:proofErr w:type="spellEnd"/>
-          </w:p>
-        </w:tc>
-        <w:tc>
-          <w:tcPr>
-            <w:tcW w:w="1182" w:type="dxa"/>
-          </w:tcPr>
-          <w:p>
-            <w:pPr>
-              <w:rPr>
-                <w:rFonts w:asciiTheme="minorHAnsi" w:hAnsiTheme="minorHAnsi"/>
-                <w:i/>
-                <w:iCs/>
-              </w:rPr>
-            </w:pPr>
-          </w:p>
-        </w:tc>
-        <w:tc>
-          <w:tcPr>
-            <w:tcW w:w="1135" w:type="dxa"/>
-          </w:tcPr>
-          <w:p>
-            <w:pPr>
-              <w:rPr>
-                <w:rFonts w:asciiTheme="minorHAnsi" w:hAnsiTheme="minorHAnsi"/>
-              </w:rPr>
-            </w:pPr>
-            <w:r>
-              <w:rPr>
-                <w:rFonts w:asciiTheme="minorHAnsi" w:hAnsiTheme="minorHAnsi"/>
-                <w:i/>
-                <w:iCs/>
-              </w:rPr>
-              <w:t>CN</w:t>
-            </w:r>
-          </w:p>
-        </w:tc>
-        <w:tc>
-          <w:tcPr>
-            <w:tcW w:w="1259" w:type="dxa"/>
-          </w:tcPr>
-          <w:p>
-            <w:pPr>
-              <w:rPr>
-                <w:rFonts w:asciiTheme="minorHAnsi" w:hAnsiTheme="minorHAnsi"/>
-              </w:rPr>
-            </w:pPr>
-            <w:r>
-              <w:rPr>
-                <w:rFonts w:asciiTheme="minorHAnsi" w:hAnsiTheme="minorHAnsi"/>
-              </w:rPr>
-              <w:t>ConChk</w:t>
-            </w:r>
-          </w:p>
-        </w:tc>
-        <w:tc>
-          <w:tcPr>
-            <w:tcW w:w="1199" w:type="dxa"/>
-          </w:tcPr>
-          <w:p>
-            <w:pPr>
-              <w:rPr>
-                <w:rFonts w:asciiTheme="minorHAnsi" w:hAnsiTheme="minorHAnsi"/>
-              </w:rPr>
-            </w:pPr>
-            <w:r>
-              <w:rPr>
-                <w:rFonts w:asciiTheme="minorHAnsi" w:hAnsiTheme="minorHAnsi"/>
-              </w:rPr>
-              <w:t>X</w:t>
-            </w:r>
-          </w:p>
-        </w:tc>
-        <w:tc>
-          <w:tcPr>
-            <w:tcW w:w="860" w:type="dxa"/>
-          </w:tcPr>
-          <w:p>
-            <w:pPr>
-              <w:rPr>
-                <w:rFonts w:asciiTheme="minorHAnsi" w:hAnsiTheme="minorHAnsi"/>
-              </w:rPr>
-            </w:pPr>
-            <w:r>
-              <w:rPr>
-                <w:rFonts w:asciiTheme="minorHAnsi" w:hAnsiTheme="minorHAnsi"/>
-              </w:rPr>
-              <w:t>X</w:t>
-            </w:r>
-          </w:p>
-        </w:tc>
-        <w:tc>
-          <w:tcPr>
-            <w:tcW w:w="960" w:type="dxa"/>
-          </w:tcPr>
-          <w:p>
-            <w:pPr>
-              <w:rPr>
-                <w:rFonts w:asciiTheme="minorHAnsi" w:hAnsiTheme="minorHAnsi"/>
-              </w:rPr>
-            </w:pPr>
-            <w:r>
-              <w:rPr>
-                <w:rFonts w:asciiTheme="minorHAnsi" w:hAnsiTheme="minorHAnsi"/>
-              </w:rPr>
-              <w:t>X</w:t>
-            </w:r>
-          </w:p>
-        </w:tc>
-        <w:tc>
-          <w:tcPr>
-            <w:tcW w:w="855" w:type="dxa"/>
-          </w:tcPr>
-          <w:p>
-            <w:pPr>
-              <w:rPr>
-                <w:rFonts w:asciiTheme="minorHAnsi" w:hAnsiTheme="minorHAnsi"/>
-              </w:rPr>
-            </w:pPr>
-          </w:p>
-        </w:tc>
-        <w:tc>
-          <w:tcPr>
-            <w:tcW w:w="872" w:type="dxa"/>
-          </w:tcPr>
-          <w:p>
-            <w:pPr>
-              <w:rPr>
-                <w:rFonts w:asciiTheme="minorHAnsi" w:hAnsiTheme="minorHAnsi"/>
-              </w:rPr>
-            </w:pPr>
-          </w:p>
-        </w:tc>
-      </w:tr>
-      <w:tr>
-        <w:tc>
-          <w:tcPr>
-            <w:tcW w:w="1340" w:type="dxa"/>
-          </w:tcPr>
-          <w:p>
-            <w:pPr>
-              <w:rPr>
-                <w:rFonts w:asciiTheme="minorHAnsi" w:hAnsiTheme="minorHAnsi"/>
-              </w:rPr>
-            </w:pPr>
-            <w:r>
-              <w:rPr>
-                <w:rFonts w:asciiTheme="minorHAnsi" w:hAnsiTheme="minorHAnsi"/>
-              </w:rPr>
-              <w:t>!</w:t>
-            </w:r>
-            <w:proofErr w:type="spellStart"/>
-            <w:r>
-              <w:rPr>
-                <w:rFonts w:asciiTheme="minorHAnsi" w:hAnsiTheme="minorHAnsi"/>
-              </w:rPr>
-              <w:t>HasEngBT</w:t>
-            </w:r>
-            <w:r>
-              <w:rPr>
-                <w:rFonts w:asciiTheme="minorHAnsi" w:hAnsiTheme="minorHAnsi"/>
-              </w:rPr>
-              <w:t>r</w:t>
-            </w:r>
-            <w:proofErr w:type="spellEnd"/>
-          </w:p>
-        </w:tc>
-        <w:tc>
-          <w:tcPr>
-            <w:tcW w:w="896" w:type="dxa"/>
-          </w:tcPr>
-          <w:p>
-            <w:pPr>
-              <w:rPr>
-                <w:rFonts w:asciiTheme="minorHAnsi" w:hAnsiTheme="minorHAnsi"/>
-              </w:rPr>
-            </w:pPr>
-            <w:proofErr w:type="spellStart"/>
-            <w:r>
-              <w:rPr>
-                <w:rFonts w:asciiTheme="minorHAnsi" w:hAnsiTheme="minorHAnsi"/>
-              </w:rPr>
-              <w:t>IsBib</w:t>
-            </w:r>
-            <w:proofErr w:type="spellEnd"/>
-          </w:p>
-        </w:tc>
-        <w:tc>
-          <w:tcPr>
-            <w:tcW w:w="1312" w:type="dxa"/>
-          </w:tcPr>
-          <w:p>
-            <w:pPr>
-              <w:rPr>
-                <w:rFonts w:asciiTheme="minorHAnsi" w:hAnsiTheme="minorHAnsi"/>
-              </w:rPr>
-            </w:pPr>
-            <w:r>
-              <w:rPr>
-                <w:rFonts w:asciiTheme="minorHAnsi" w:hAnsiTheme="minorHAnsi"/>
-              </w:rPr>
-              <w:t>!</w:t>
-            </w:r>
-            <w:proofErr w:type="spellStart"/>
-            <w:r>
-              <w:rPr>
-                <w:rFonts w:asciiTheme="minorHAnsi" w:hAnsiTheme="minorHAnsi"/>
-              </w:rPr>
-              <w:t>HasEngl</w:t>
-            </w:r>
-            <w:r>
-              <w:rPr>
-                <w:rFonts w:asciiTheme="minorHAnsi" w:hAnsiTheme="minorHAnsi"/>
-              </w:rPr>
-              <w:t>BT</w:t>
-            </w:r>
-            <w:proofErr w:type="spellEnd"/>
-          </w:p>
-        </w:tc>
-        <w:tc>
-          <w:tcPr>
-            <w:tcW w:w="1306" w:type="dxa"/>
-          </w:tcPr>
-          <w:p>
-            <w:pPr>
-              <w:rPr>
-                <w:rFonts w:asciiTheme="minorHAnsi" w:hAnsiTheme="minorHAnsi"/>
-              </w:rPr>
-            </w:pPr>
-            <w:r>
-              <w:rPr>
-                <w:rFonts w:asciiTheme="minorHAnsi" w:hAnsiTheme="minorHAnsi"/>
-              </w:rPr>
-              <w:t>!</w:t>
-            </w:r>
-            <w:proofErr w:type="spellStart"/>
-            <w:r>
-              <w:rPr>
-                <w:rFonts w:asciiTheme="minorHAnsi" w:hAnsiTheme="minorHAnsi"/>
-              </w:rPr>
-              <w:t>HasNatl</w:t>
-            </w:r>
-            <w:r>
-              <w:rPr>
-                <w:rFonts w:asciiTheme="minorHAnsi" w:hAnsiTheme="minorHAnsi"/>
-              </w:rPr>
-              <w:t>BT</w:t>
-            </w:r>
-            <w:proofErr w:type="spellEnd"/>
-          </w:p>
-        </w:tc>
-        <w:tc>
-          <w:tcPr>
-            <w:tcW w:w="1182" w:type="dxa"/>
-          </w:tcPr>
-          <w:p>
-            <w:pPr>
-              <w:rPr>
-                <w:rFonts w:asciiTheme="minorHAnsi" w:hAnsiTheme="minorHAnsi"/>
-              </w:rPr>
-            </w:pPr>
+              <w:t>HasFPM</w:t>
+            </w:r>
+            <w:proofErr w:type="spellEnd"/>
           </w:p>
         </w:tc>
         <w:tc>

</xml_diff>